<commit_message>
Atualização e revisão de ortografia
Atualizado algumas partes que estavam desconexa e revisado a parte de ortografia.
</commit_message>
<xml_diff>
--- a/20230327 - Controle e Automatização de Estufas - Controle Efetivo.docx
+++ b/20230327 - Controle e Automatização de Estufas - Controle Efetivo.docx
@@ -1,6 +1,6 @@
 
 <file path=word/document.xml><?xml version="1.0" encoding="utf-8"?>
-<w:document xmlns:wpc="http://schemas.microsoft.com/office/word/2010/wordprocessingCanvas" xmlns:cx="http://schemas.microsoft.com/office/drawing/2014/chartex" xmlns:cx1="http://schemas.microsoft.com/office/drawing/2015/9/8/chartex" xmlns:cx2="http://schemas.microsoft.com/office/drawing/2015/10/21/chartex" xmlns:cx3="http://schemas.microsoft.com/office/drawing/2016/5/9/chartex" xmlns:cx4="http://schemas.microsoft.com/office/drawing/2016/5/10/chartex" xmlns:cx5="http://schemas.microsoft.com/office/drawing/2016/5/11/chartex" xmlns:cx6="http://schemas.microsoft.com/office/drawing/2016/5/12/chartex" xmlns:cx7="http://schemas.microsoft.com/office/drawing/2016/5/13/chartex" xmlns:cx8="http://schemas.microsoft.com/office/drawing/2016/5/14/chartex" xmlns:mc="http://schemas.openxmlformats.org/markup-compatibility/2006" xmlns:aink="http://schemas.microsoft.com/office/drawing/2016/ink" xmlns:am3d="http://schemas.microsoft.com/office/drawing/2017/model3d" xmlns:o="urn:schemas-microsoft-com:office:office" xmlns:r="http://schemas.openxmlformats.org/officeDocument/2006/relationships" xmlns:m="http://schemas.openxmlformats.org/officeDocument/2006/math" xmlns:v="urn:schemas-microsoft-com:vml" xmlns:wp14="http://schemas.microsoft.com/office/word/2010/wordprocessingDrawing" xmlns:wp="http://schemas.openxmlformats.org/drawingml/2006/wordprocessingDrawing" xmlns:w10="urn:schemas-microsoft-com:office:word" xmlns:w="http://schemas.openxmlformats.org/wordprocessingml/2006/main" xmlns:w14="http://schemas.microsoft.com/office/word/2010/wordml" xmlns:w15="http://schemas.microsoft.com/office/word/2012/wordml" xmlns:w16cex="http://schemas.microsoft.com/office/word/2018/wordml/cex" xmlns:w16cid="http://schemas.microsoft.com/office/word/2016/wordml/cid" xmlns:w16="http://schemas.microsoft.com/office/word/2018/wordml" xmlns:w16se="http://schemas.microsoft.com/office/word/2015/wordml/symex" xmlns:wpg="http://schemas.microsoft.com/office/word/2010/wordprocessingGroup" xmlns:wpi="http://schemas.microsoft.com/office/word/2010/wordprocessingInk" xmlns:wne="http://schemas.microsoft.com/office/word/2006/wordml" xmlns:wps="http://schemas.microsoft.com/office/word/2010/wordprocessingShape" mc:Ignorable="w14 w15 w16se w16cid w16 w16cex wp14">
+<w:document xmlns:wpc="http://schemas.microsoft.com/office/word/2010/wordprocessingCanvas" xmlns:cx="http://schemas.microsoft.com/office/drawing/2014/chartex" xmlns:cx1="http://schemas.microsoft.com/office/drawing/2015/9/8/chartex" xmlns:cx2="http://schemas.microsoft.com/office/drawing/2015/10/21/chartex" xmlns:cx3="http://schemas.microsoft.com/office/drawing/2016/5/9/chartex" xmlns:cx4="http://schemas.microsoft.com/office/drawing/2016/5/10/chartex" xmlns:cx5="http://schemas.microsoft.com/office/drawing/2016/5/11/chartex" xmlns:cx6="http://schemas.microsoft.com/office/drawing/2016/5/12/chartex" xmlns:cx7="http://schemas.microsoft.com/office/drawing/2016/5/13/chartex" xmlns:cx8="http://schemas.microsoft.com/office/drawing/2016/5/14/chartex" xmlns:mc="http://schemas.openxmlformats.org/markup-compatibility/2006" xmlns:aink="http://schemas.microsoft.com/office/drawing/2016/ink" xmlns:am3d="http://schemas.microsoft.com/office/drawing/2017/model3d" xmlns:o="urn:schemas-microsoft-com:office:office" xmlns:oel="http://schemas.microsoft.com/office/2019/extlst" xmlns:r="http://schemas.openxmlformats.org/officeDocument/2006/relationships" xmlns:m="http://schemas.openxmlformats.org/officeDocument/2006/math" xmlns:v="urn:schemas-microsoft-com:vml" xmlns:wp14="http://schemas.microsoft.com/office/word/2010/wordprocessingDrawing" xmlns:wp="http://schemas.openxmlformats.org/drawingml/2006/wordprocessingDrawing" xmlns:w10="urn:schemas-microsoft-com:office:word" xmlns:w="http://schemas.openxmlformats.org/wordprocessingml/2006/main" xmlns:w14="http://schemas.microsoft.com/office/word/2010/wordml" xmlns:w15="http://schemas.microsoft.com/office/word/2012/wordml" xmlns:w16cex="http://schemas.microsoft.com/office/word/2018/wordml/cex" xmlns:w16cid="http://schemas.microsoft.com/office/word/2016/wordml/cid" xmlns:w16="http://schemas.microsoft.com/office/word/2018/wordml" xmlns:w16sdtdh="http://schemas.microsoft.com/office/word/2020/wordml/sdtdatahash" xmlns:w16se="http://schemas.microsoft.com/office/word/2015/wordml/symex" xmlns:wpg="http://schemas.microsoft.com/office/word/2010/wordprocessingGroup" xmlns:wpi="http://schemas.microsoft.com/office/word/2010/wordprocessingInk" xmlns:wne="http://schemas.microsoft.com/office/word/2006/wordml" xmlns:wps="http://schemas.microsoft.com/office/word/2010/wordprocessingShape" mc:Ignorable="w14 w15 w16se w16cid w16 w16cex w16sdtdh wp14">
   <w:body>
     <w:p>
       <w:pPr>
@@ -333,40 +333,51 @@
           <w:sz w:val="36"/>
           <w:szCs w:val="36"/>
         </w:rPr>
-        <w:t>Leonardo Serafim Pinton</w:t>
-      </w:r>
-    </w:p>
-    <w:p>
-      <w:pPr>
-        <w:spacing w:after="0"/>
-        <w:jc w:val="right"/>
+        <w:t xml:space="preserve">Leonardo Serafim </w:t>
+      </w:r>
+      <w:proofErr w:type="spellStart"/>
+      <w:r>
         <w:rPr>
           <w:rFonts w:ascii="Arial" w:hAnsi="Arial" w:cs="Arial"/>
           <w:b/>
           <w:sz w:val="36"/>
           <w:szCs w:val="36"/>
         </w:rPr>
-      </w:pPr>
-      <w:r>
+        <w:t>Pinton</w:t>
+      </w:r>
+      <w:proofErr w:type="spellEnd"/>
+    </w:p>
+    <w:p>
+      <w:pPr>
+        <w:spacing w:after="0"/>
+        <w:jc w:val="right"/>
         <w:rPr>
           <w:rFonts w:ascii="Arial" w:hAnsi="Arial" w:cs="Arial"/>
           <w:b/>
           <w:sz w:val="36"/>
           <w:szCs w:val="36"/>
         </w:rPr>
-        <w:t xml:space="preserve">Rafael Pontes Barbosa </w:t>
-      </w:r>
-    </w:p>
-    <w:p>
-      <w:pPr>
-        <w:spacing w:after="0"/>
-        <w:jc w:val="right"/>
+      </w:pPr>
+      <w:r>
         <w:rPr>
           <w:rFonts w:ascii="Arial" w:hAnsi="Arial" w:cs="Arial"/>
           <w:b/>
           <w:sz w:val="36"/>
           <w:szCs w:val="36"/>
         </w:rPr>
+        <w:t xml:space="preserve">Rafael Pontes Barbosa </w:t>
+      </w:r>
+    </w:p>
+    <w:p>
+      <w:pPr>
+        <w:spacing w:after="0"/>
+        <w:jc w:val="right"/>
+        <w:rPr>
+          <w:rFonts w:ascii="Arial" w:hAnsi="Arial" w:cs="Arial"/>
+          <w:b/>
+          <w:sz w:val="36"/>
+          <w:szCs w:val="36"/>
+        </w:rPr>
       </w:pPr>
     </w:p>
     <w:p>
@@ -864,8 +875,18 @@
           <w:sz w:val="28"/>
           <w:szCs w:val="36"/>
         </w:rPr>
-        <w:t>Leonardo Serafim Pinton</w:t>
-      </w:r>
+        <w:t xml:space="preserve">Leonardo Serafim </w:t>
+      </w:r>
+      <w:proofErr w:type="spellStart"/>
+      <w:r>
+        <w:rPr>
+          <w:rFonts w:ascii="Arial" w:hAnsi="Arial" w:cs="Arial"/>
+          <w:sz w:val="28"/>
+          <w:szCs w:val="36"/>
+        </w:rPr>
+        <w:t>Pinton</w:t>
+      </w:r>
+      <w:proofErr w:type="spellEnd"/>
       <w:r>
         <w:rPr>
           <w:rFonts w:ascii="Arial" w:hAnsi="Arial" w:cs="Arial"/>
@@ -1196,7 +1217,6 @@
           <w:docPartUnique/>
         </w:docPartObj>
       </w:sdtPr>
-      <w:sdtEndPr/>
       <w:sdtContent>
         <w:p>
           <w:pPr>
@@ -1473,6 +1493,12 @@
         <w:rPr>
           <w:rFonts w:ascii="Arial" w:hAnsi="Arial" w:cs="Arial"/>
         </w:rPr>
+        <w:tab/>
+      </w:r>
+      <w:r>
+        <w:rPr>
+          <w:rFonts w:ascii="Arial" w:hAnsi="Arial" w:cs="Arial"/>
+        </w:rPr>
         <w:t>A agricultura moderna tem enfrentado muitos desafios, tais como a demanda crescente por alimentos, a mudança climática e a escassez de recursos naturais. A agricultura é uma atividade fundamental para a alimentação humana e para a economia de muitos países. A automação do cultivo em estufas tem se mostrado cada vez mais necessária, uma vez que é possível controlar as condições ambientais para otimizar o crescimento das plantas e reduzir os custos de produção.</w:t>
       </w:r>
     </w:p>
@@ -1488,7 +1514,37 @@
         <w:rPr>
           <w:rFonts w:ascii="Arial" w:hAnsi="Arial" w:cs="Arial"/>
         </w:rPr>
-        <w:t>O clima no Brasil é bastante propício para plantio de diversos tipos de hortaliças, pois sua biodiversidade é vasta. Abrangendo diversas temperaturas tropicais, umidades e luminosidade que se tornam propício ao cultivo efetivo hortaliças, como: pimenta, pepino, coentro e feijão-vagem entre outros, enquanto que existem também as de temperatura amena, como por exemplo a alface, rúcula, ervilha, morango e cebola entre outras.</w:t>
+        <w:tab/>
+      </w:r>
+      <w:r>
+        <w:rPr>
+          <w:rFonts w:ascii="Arial" w:hAnsi="Arial" w:cs="Arial"/>
+        </w:rPr>
+        <w:t xml:space="preserve">O clima no Brasil é bastante propício para plantio de diversos tipos de hortaliças, pois sua biodiversidade é vasta. Abrangendo diversas temperaturas tropicais, umidades e luminosidade que se tornam propício ao cultivo efetivo hortaliças, como: pimenta, pepino, coentro e feijão-vagem entre outros, </w:t>
+      </w:r>
+      <w:r>
+        <w:rPr>
+          <w:rFonts w:ascii="Arial" w:hAnsi="Arial" w:cs="Arial"/>
+        </w:rPr>
+        <w:t>enquanto</w:t>
+      </w:r>
+      <w:r>
+        <w:rPr>
+          <w:rFonts w:ascii="Arial" w:hAnsi="Arial" w:cs="Arial"/>
+        </w:rPr>
+        <w:t xml:space="preserve"> existem também as de temperatura amena, como por exemplo </w:t>
+      </w:r>
+      <w:r>
+        <w:rPr>
+          <w:rFonts w:ascii="Arial" w:hAnsi="Arial" w:cs="Arial"/>
+        </w:rPr>
+        <w:t>a alface</w:t>
+      </w:r>
+      <w:r>
+        <w:rPr>
+          <w:rFonts w:ascii="Arial" w:hAnsi="Arial" w:cs="Arial"/>
+        </w:rPr>
+        <w:t>, rúcula, ervilha, morango e cebola entre outras.</w:t>
       </w:r>
     </w:p>
     <w:p>
@@ -1631,6 +1687,12 @@
         <w:rPr>
           <w:rFonts w:ascii="Arial" w:hAnsi="Arial" w:cs="Arial"/>
         </w:rPr>
+        <w:tab/>
+      </w:r>
+      <w:r>
+        <w:rPr>
+          <w:rFonts w:ascii="Arial" w:hAnsi="Arial" w:cs="Arial"/>
+        </w:rPr>
         <w:t xml:space="preserve">O uso de estufas tornou-se a base para um abastecimento global seguro de alimentos. Atualmente, existem estufas em terrenos rurais destinadas à produção de hortaliças diversas, onde são utilizados procedimentos de irrigação e umidificação, mas é necessária muita atenção e mão de obra para manter níveis adequados, pois praticamente não há registro e controle de dados. Os processos a base da automação garantem um controle efetivo do ambiente, tornando o cultivo mais proveitoso e com poucas perdas, tanto de recursos como do produto em plantio, trazendo mais qualidade, eficiência e uso coerente dos recursos. </w:t>
       </w:r>
     </w:p>
@@ -1649,7 +1711,13 @@
         <w:rPr>
           <w:rFonts w:ascii="Arial" w:hAnsi="Arial" w:cs="Arial"/>
         </w:rPr>
-        <w:t>Assim, para os produtores que demandam de poucos recursos financeiros e querem obter uma plantação e uma colheita efetiva com poucas perdas e uso coerente dos seus recursos. É fundamental que se desenvolva um sistema de informação que automatize essas tarefas, como controle da luminosidade da estufa, umidade e temperatura que as plantas em vigor estão expostas, coletando e registrando todos os dados coletados através dos sensores, facilitando a atuação dos irrigadores, resfriamento da estufa e controle efetivo da luminosidade que as plantas estão em exposição.</w:t>
+        <w:tab/>
+      </w:r>
+      <w:r>
+        <w:rPr>
+          <w:rFonts w:ascii="Arial" w:hAnsi="Arial" w:cs="Arial"/>
+        </w:rPr>
+        <w:t>Assim, para os produtores que demandam de poucos recursos financeiros e querem obter uma colheita efetiva com poucas perdas e uso coerente dos seus recursos. É fundamental que se desenvolva um sistema de informação que automatize essas tarefas, como controle da luminosidade da estufa, umidade e temperatura que as plantas em vigor estão expostas, coletando e registrando todos os dados coletados através dos sensores, facilitando a atuação dos irrigadores, resfriamento da estufa e controle efetivo da luminosidade que as plantas estão em exposição.</w:t>
       </w:r>
     </w:p>
     <w:p>
@@ -1835,13 +1903,39 @@
         <w:rPr>
           <w:rFonts w:ascii="Arial" w:hAnsi="Arial" w:cs="Arial"/>
         </w:rPr>
-        <w:t>Visando essas melhorias, controles e efetividade um cultivo eficaz e com poucas perdas, desenvolveremos um protótipo que tem como objetivo automatizar, controlar os dados de uma estufa para cultivo de hortaliças, tais como a temperatura, umidade do solo e luminosidade em estufas, utilizando as plataformas Arduino, Android, Linux (Raspb</w:t>
-      </w:r>
-      <w:r>
-        <w:rPr>
-          <w:rFonts w:ascii="Arial" w:hAnsi="Arial" w:cs="Arial"/>
-        </w:rPr>
-        <w:t>erry PI OS</w:t>
+        <w:t xml:space="preserve">Visando essas melhorias, controles e efetividade </w:t>
+      </w:r>
+      <w:r>
+        <w:rPr>
+          <w:rFonts w:ascii="Arial" w:hAnsi="Arial" w:cs="Arial"/>
+        </w:rPr>
+        <w:t xml:space="preserve">de </w:t>
+      </w:r>
+      <w:r>
+        <w:rPr>
+          <w:rFonts w:ascii="Arial" w:hAnsi="Arial" w:cs="Arial"/>
+        </w:rPr>
+        <w:t>um cultivo eficaz e com poucas perdas, desenvolveremos um protótipo que tem como objetivo automatizar, controlar os dados de uma estufa para cultivo de hortaliças, tais como a temperatura, umidade do solo e luminosidade em estufas, utilizando as plataformas Arduino, Android, Linux (</w:t>
+      </w:r>
+      <w:proofErr w:type="spellStart"/>
+      <w:r>
+        <w:rPr>
+          <w:rFonts w:ascii="Arial" w:hAnsi="Arial" w:cs="Arial"/>
+        </w:rPr>
+        <w:t>Raspb</w:t>
+      </w:r>
+      <w:r>
+        <w:rPr>
+          <w:rFonts w:ascii="Arial" w:hAnsi="Arial" w:cs="Arial"/>
+        </w:rPr>
+        <w:t>erry</w:t>
+      </w:r>
+      <w:proofErr w:type="spellEnd"/>
+      <w:r>
+        <w:rPr>
+          <w:rFonts w:ascii="Arial" w:hAnsi="Arial" w:cs="Arial"/>
+        </w:rPr>
+        <w:t xml:space="preserve"> PI OS</w:t>
       </w:r>
       <w:r>
         <w:rPr>
@@ -1864,7 +1958,21 @@
         <w:rPr>
           <w:rFonts w:ascii="Arial" w:hAnsi="Arial" w:cs="Arial"/>
         </w:rPr>
-        <w:t>Para a implementação do nosso sistema de estufa controlada e automatizada, serão utilizados componentes eletrônicos, como sensores de temperatura, umidade, luminosidade e válvula solenoide para irrigação, além de um microcontrolador (Esp-32) que é responsável pelo controle dos atuadores e utilizara protocolo MQTT em comunicação com o Raspberry Pi para envio dos dados coletados pelos sensores para um servidor de nuvem. A partir do servidor, é possível visualizar as informações coletadas em tempo real e controlar o ambiente da estufa remotamente.</w:t>
+        <w:t xml:space="preserve">Para a implementação do nosso sistema de estufa controlada e automatizada, serão utilizados componentes eletrônicos, como sensores de temperatura, umidade, luminosidade e válvula solenoide para irrigação, além de um microcontrolador (Esp-32) que é responsável pelo controle dos atuadores e utilizara protocolo MQTT em comunicação com o </w:t>
+      </w:r>
+      <w:proofErr w:type="spellStart"/>
+      <w:r>
+        <w:rPr>
+          <w:rFonts w:ascii="Arial" w:hAnsi="Arial" w:cs="Arial"/>
+        </w:rPr>
+        <w:t>Raspberry</w:t>
+      </w:r>
+      <w:proofErr w:type="spellEnd"/>
+      <w:r>
+        <w:rPr>
+          <w:rFonts w:ascii="Arial" w:hAnsi="Arial" w:cs="Arial"/>
+        </w:rPr>
+        <w:t xml:space="preserve"> Pi para envio dos dados coletados pelos sensores para um servidor de nuvem. A partir do servidor, é possível visualizar as informações coletadas em tempo real e controlar o ambiente da estufa remotamente.</w:t>
       </w:r>
     </w:p>
     <w:p>
@@ -2184,23 +2292,41 @@
           <w:color w:val="000000"/>
           <w:lang w:val="en-US"/>
         </w:rPr>
-        <w:t>K. Choi, K. Ryu, S. Kim and H. Seo, "</w:t>
-      </w:r>
-      <w:r>
-        <w:rPr>
-          <w:rFonts w:ascii="Arial" w:hAnsi="Arial" w:cs="Arial"/>
-          <w:b/>
+        <w:t xml:space="preserve">K. Choi, K. Ryu, S. Kim and H. </w:t>
+      </w:r>
+      <w:proofErr w:type="spellStart"/>
+      <w:r>
+        <w:rPr>
+          <w:rFonts w:ascii="Arial" w:hAnsi="Arial" w:cs="Arial"/>
           <w:color w:val="000000"/>
           <w:lang w:val="en-US"/>
         </w:rPr>
-        <w:t>Smart Greenhouse Control System Based on Wireless Sensor Network</w:t>
-      </w:r>
+        <w:t>Seo</w:t>
+      </w:r>
+      <w:proofErr w:type="spellEnd"/>
       <w:r>
         <w:rPr>
           <w:rFonts w:ascii="Arial" w:hAnsi="Arial" w:cs="Arial"/>
           <w:color w:val="000000"/>
           <w:lang w:val="en-US"/>
         </w:rPr>
+        <w:t>, "</w:t>
+      </w:r>
+      <w:r>
+        <w:rPr>
+          <w:rFonts w:ascii="Arial" w:hAnsi="Arial" w:cs="Arial"/>
+          <w:b/>
+          <w:color w:val="000000"/>
+          <w:lang w:val="en-US"/>
+        </w:rPr>
+        <w:t>Smart Greenhouse Control System Based on Wireless Sensor Network</w:t>
+      </w:r>
+      <w:r>
+        <w:rPr>
+          <w:rFonts w:ascii="Arial" w:hAnsi="Arial" w:cs="Arial"/>
+          <w:color w:val="000000"/>
+          <w:lang w:val="en-US"/>
+        </w:rPr>
         <w:t>," in Journal of Sensors, vol. 2016, Article ID 5206927, 12 pages, 2016.</w:t>
       </w:r>
     </w:p>
@@ -2255,18 +2381,21 @@
           <w:szCs w:val="26"/>
           <w:shd w:val="clear" w:color="auto" w:fill="FFFFFF"/>
         </w:rPr>
-        <w:t>Revista Agorpecuária</w:t>
-      </w:r>
-      <w:r>
-        <w:rPr>
+        <w:t xml:space="preserve">Revista </w:t>
+      </w:r>
+      <w:proofErr w:type="spellStart"/>
+      <w:r>
+        <w:rPr>
+          <w:rStyle w:val="Forte"/>
           <w:rFonts w:ascii="Arial" w:hAnsi="Arial" w:cs="Arial"/>
           <w:color w:val="212121"/>
           <w:sz w:val="24"/>
           <w:szCs w:val="26"/>
           <w:shd w:val="clear" w:color="auto" w:fill="FFFFFF"/>
         </w:rPr>
-        <w:t xml:space="preserve">, </w:t>
-      </w:r>
+        <w:t>Agorpecuária</w:t>
+      </w:r>
+      <w:proofErr w:type="spellEnd"/>
       <w:r>
         <w:rPr>
           <w:rFonts w:ascii="Arial" w:hAnsi="Arial" w:cs="Arial"/>
@@ -2275,7 +2404,7 @@
           <w:szCs w:val="26"/>
           <w:shd w:val="clear" w:color="auto" w:fill="FFFFFF"/>
         </w:rPr>
-        <w:t>Viçosa-MG, 18 de out. de 2019</w:t>
+        <w:t xml:space="preserve">, </w:t>
       </w:r>
       <w:r>
         <w:rPr>
@@ -2285,10 +2414,7 @@
           <w:szCs w:val="26"/>
           <w:shd w:val="clear" w:color="auto" w:fill="FFFFFF"/>
         </w:rPr>
-        <w:t>. Disponível em: &lt;</w:t>
-      </w:r>
-      <w:r>
-        <w:t xml:space="preserve"> </w:t>
+        <w:t>Viçosa-MG, 18 de out. de 2019</w:t>
       </w:r>
       <w:r>
         <w:rPr>
@@ -2298,7 +2424,10 @@
           <w:szCs w:val="26"/>
           <w:shd w:val="clear" w:color="auto" w:fill="FFFFFF"/>
         </w:rPr>
-        <w:t>http://www.revistaagropecuaria.com.br/2019/10/18/estufas-agricolas-quais-as-vantagens-da-sua-utilizacao/</w:t>
+        <w:t>. Disponível em: &lt;</w:t>
+      </w:r>
+      <w:r>
+        <w:t xml:space="preserve"> </w:t>
       </w:r>
       <w:r>
         <w:rPr>
@@ -2308,19 +2437,8 @@
           <w:szCs w:val="26"/>
           <w:shd w:val="clear" w:color="auto" w:fill="FFFFFF"/>
         </w:rPr>
-        <w:t>&gt;. Acesso em: 27 de mar. de 2023.</w:t>
-      </w:r>
-    </w:p>
-    <w:p>
-      <w:pPr>
-        <w:spacing w:before="360" w:after="240" w:line="240" w:lineRule="auto"/>
-        <w:jc w:val="both"/>
-        <w:rPr>
-          <w:rFonts w:ascii="Arial" w:hAnsi="Arial" w:cs="Arial"/>
-          <w:sz w:val="24"/>
-          <w:szCs w:val="24"/>
-        </w:rPr>
-      </w:pPr>
+        <w:t>http://www.revistaagropecuaria.com.br/2019/10/18/estufas-agricolas-quais-as-vantagens-da-sua-utilizacao/</w:t>
+      </w:r>
       <w:r>
         <w:rPr>
           <w:rFonts w:ascii="Arial" w:hAnsi="Arial" w:cs="Arial"/>
@@ -2329,28 +2447,28 @@
           <w:szCs w:val="26"/>
           <w:shd w:val="clear" w:color="auto" w:fill="FFFFFF"/>
         </w:rPr>
-        <w:t>Fernandes, Isla. Estufas agrícolas: suas funções e a arte de cultivar!</w:t>
-      </w:r>
-      <w:r>
-        <w:rPr>
-          <w:rFonts w:ascii="Arial" w:hAnsi="Arial" w:cs="Arial"/>
-          <w:color w:val="212121"/>
-          <w:sz w:val="24"/>
-          <w:szCs w:val="24"/>
-          <w:shd w:val="clear" w:color="auto" w:fill="FFFFFF"/>
-        </w:rPr>
-        <w:t> </w:t>
-      </w:r>
-      <w:r>
-        <w:rPr>
-          <w:rStyle w:val="Forte"/>
+        <w:t>&gt;. Acesso em: 27 de mar. de 2023.</w:t>
+      </w:r>
+    </w:p>
+    <w:p>
+      <w:pPr>
+        <w:spacing w:before="360" w:after="240" w:line="240" w:lineRule="auto"/>
+        <w:jc w:val="both"/>
+        <w:rPr>
+          <w:rFonts w:ascii="Arial" w:hAnsi="Arial" w:cs="Arial"/>
+          <w:sz w:val="24"/>
+          <w:szCs w:val="24"/>
+        </w:rPr>
+      </w:pPr>
+      <w:r>
+        <w:rPr>
           <w:rFonts w:ascii="Arial" w:hAnsi="Arial" w:cs="Arial"/>
           <w:color w:val="212121"/>
           <w:sz w:val="24"/>
           <w:szCs w:val="26"/>
           <w:shd w:val="clear" w:color="auto" w:fill="FFFFFF"/>
         </w:rPr>
-        <w:t>Agropós – Pós-graduação a distância</w:t>
+        <w:t>Fernandes, Isla. Estufas agrícolas: suas funções e a arte de cultivar!</w:t>
       </w:r>
       <w:r>
         <w:rPr>
@@ -2360,61 +2478,64 @@
           <w:szCs w:val="24"/>
           <w:shd w:val="clear" w:color="auto" w:fill="FFFFFF"/>
         </w:rPr>
-        <w:t>, 2022</w:t>
-      </w:r>
-      <w:r>
-        <w:rPr>
-          <w:rFonts w:ascii="Arial" w:hAnsi="Arial" w:cs="Arial"/>
-          <w:color w:val="212121"/>
-          <w:sz w:val="24"/>
-          <w:szCs w:val="24"/>
-          <w:shd w:val="clear" w:color="auto" w:fill="FFFFFF"/>
-        </w:rPr>
-        <w:t>. Disponível em: &lt;</w:t>
-      </w:r>
-      <w:r>
-        <w:t xml:space="preserve"> </w:t>
-      </w:r>
-      <w:r>
-        <w:rPr>
-          <w:rFonts w:ascii="Arial" w:hAnsi="Arial" w:cs="Arial"/>
-          <w:color w:val="212121"/>
-          <w:sz w:val="24"/>
-          <w:szCs w:val="24"/>
-          <w:shd w:val="clear" w:color="auto" w:fill="FFFFFF"/>
-        </w:rPr>
-        <w:t xml:space="preserve">https://agropos.com.br/estufas-agricolas/ &gt;. Acesso em: </w:t>
-      </w:r>
-      <w:r>
-        <w:rPr>
+        <w:t> </w:t>
+      </w:r>
+      <w:proofErr w:type="spellStart"/>
+      <w:r>
+        <w:rPr>
+          <w:rStyle w:val="Forte"/>
           <w:rFonts w:ascii="Arial" w:hAnsi="Arial" w:cs="Arial"/>
           <w:color w:val="212121"/>
           <w:sz w:val="24"/>
           <w:szCs w:val="26"/>
           <w:shd w:val="clear" w:color="auto" w:fill="FFFFFF"/>
         </w:rPr>
-        <w:t>27 de mar. de 2023.</w:t>
-      </w:r>
-    </w:p>
-    <w:p>
-      <w:pPr>
-        <w:spacing w:before="360" w:after="240" w:line="240" w:lineRule="auto"/>
-        <w:jc w:val="both"/>
-        <w:rPr>
-          <w:rFonts w:ascii="Arial" w:hAnsi="Arial" w:cs="Arial"/>
-          <w:sz w:val="24"/>
-          <w:szCs w:val="24"/>
-        </w:rPr>
-      </w:pPr>
-      <w:r>
-        <w:rPr>
+        <w:t>Agropós</w:t>
+      </w:r>
+      <w:proofErr w:type="spellEnd"/>
+      <w:r>
+        <w:rPr>
+          <w:rStyle w:val="Forte"/>
           <w:rFonts w:ascii="Arial" w:hAnsi="Arial" w:cs="Arial"/>
           <w:color w:val="212121"/>
           <w:sz w:val="24"/>
           <w:szCs w:val="26"/>
           <w:shd w:val="clear" w:color="auto" w:fill="FFFFFF"/>
         </w:rPr>
-        <w:t xml:space="preserve">Lestingi, Ivone. Barbosa, Katia. Ferreira, Dagoberto. </w:t>
+        <w:t xml:space="preserve"> – Pós-graduação a distância</w:t>
+      </w:r>
+      <w:r>
+        <w:rPr>
+          <w:rFonts w:ascii="Arial" w:hAnsi="Arial" w:cs="Arial"/>
+          <w:color w:val="212121"/>
+          <w:sz w:val="24"/>
+          <w:szCs w:val="24"/>
+          <w:shd w:val="clear" w:color="auto" w:fill="FFFFFF"/>
+        </w:rPr>
+        <w:t>, 2022</w:t>
+      </w:r>
+      <w:r>
+        <w:rPr>
+          <w:rFonts w:ascii="Arial" w:hAnsi="Arial" w:cs="Arial"/>
+          <w:color w:val="212121"/>
+          <w:sz w:val="24"/>
+          <w:szCs w:val="24"/>
+          <w:shd w:val="clear" w:color="auto" w:fill="FFFFFF"/>
+        </w:rPr>
+        <w:t>. Disponível em: &lt;</w:t>
+      </w:r>
+      <w:r>
+        <w:t xml:space="preserve"> </w:t>
+      </w:r>
+      <w:r>
+        <w:rPr>
+          <w:rFonts w:ascii="Arial" w:hAnsi="Arial" w:cs="Arial"/>
+          <w:color w:val="212121"/>
+          <w:sz w:val="24"/>
+          <w:szCs w:val="24"/>
+          <w:shd w:val="clear" w:color="auto" w:fill="FFFFFF"/>
+        </w:rPr>
+        <w:t xml:space="preserve">https://agropos.com.br/estufas-agricolas/ &gt;. Acesso em: </w:t>
       </w:r>
       <w:r>
         <w:rPr>
@@ -2424,8 +2545,20 @@
           <w:szCs w:val="26"/>
           <w:shd w:val="clear" w:color="auto" w:fill="FFFFFF"/>
         </w:rPr>
-        <w:t>e</w:t>
-      </w:r>
+        <w:t>27 de mar. de 2023.</w:t>
+      </w:r>
+    </w:p>
+    <w:p>
+      <w:pPr>
+        <w:spacing w:before="360" w:after="240" w:line="240" w:lineRule="auto"/>
+        <w:jc w:val="both"/>
+        <w:rPr>
+          <w:rFonts w:ascii="Arial" w:hAnsi="Arial" w:cs="Arial"/>
+          <w:sz w:val="24"/>
+          <w:szCs w:val="24"/>
+        </w:rPr>
+      </w:pPr>
+      <w:proofErr w:type="spellStart"/>
       <w:r>
         <w:rPr>
           <w:rFonts w:ascii="Arial" w:hAnsi="Arial" w:cs="Arial"/>
@@ -2434,7 +2567,60 @@
           <w:szCs w:val="26"/>
           <w:shd w:val="clear" w:color="auto" w:fill="FFFFFF"/>
         </w:rPr>
-        <w:t>t al. Automatização de Estufa para Cultivo de Hostaliça.</w:t>
+        <w:t>Lestingi</w:t>
+      </w:r>
+      <w:proofErr w:type="spellEnd"/>
+      <w:r>
+        <w:rPr>
+          <w:rFonts w:ascii="Arial" w:hAnsi="Arial" w:cs="Arial"/>
+          <w:color w:val="212121"/>
+          <w:sz w:val="24"/>
+          <w:szCs w:val="26"/>
+          <w:shd w:val="clear" w:color="auto" w:fill="FFFFFF"/>
+        </w:rPr>
+        <w:t xml:space="preserve">, Ivone. Barbosa, Katia. Ferreira, Dagoberto. </w:t>
+      </w:r>
+      <w:r>
+        <w:rPr>
+          <w:rFonts w:ascii="Arial" w:hAnsi="Arial" w:cs="Arial"/>
+          <w:color w:val="212121"/>
+          <w:sz w:val="24"/>
+          <w:szCs w:val="26"/>
+          <w:shd w:val="clear" w:color="auto" w:fill="FFFFFF"/>
+        </w:rPr>
+        <w:t>e</w:t>
+      </w:r>
+      <w:r>
+        <w:rPr>
+          <w:rFonts w:ascii="Arial" w:hAnsi="Arial" w:cs="Arial"/>
+          <w:color w:val="212121"/>
+          <w:sz w:val="24"/>
+          <w:szCs w:val="26"/>
+          <w:shd w:val="clear" w:color="auto" w:fill="FFFFFF"/>
+        </w:rPr>
+        <w:t xml:space="preserve">t al. Automatização de Estufa para Cultivo de </w:t>
+      </w:r>
+      <w:proofErr w:type="spellStart"/>
+      <w:r>
+        <w:rPr>
+          <w:rFonts w:ascii="Arial" w:hAnsi="Arial" w:cs="Arial"/>
+          <w:color w:val="212121"/>
+          <w:sz w:val="24"/>
+          <w:szCs w:val="26"/>
+          <w:shd w:val="clear" w:color="auto" w:fill="FFFFFF"/>
+        </w:rPr>
+        <w:t>Hostaliça</w:t>
+      </w:r>
+      <w:proofErr w:type="spellEnd"/>
+      <w:r>
+        <w:rPr>
+          <w:rFonts w:ascii="Arial" w:hAnsi="Arial" w:cs="Arial"/>
+          <w:color w:val="212121"/>
+          <w:sz w:val="24"/>
+          <w:szCs w:val="26"/>
+          <w:shd w:val="clear" w:color="auto" w:fill="FFFFFF"/>
+        </w:rPr>
+        <w:t>.</w:t>
       </w:r>
       <w:r>
         <w:rPr>
@@ -2583,7 +2769,7 @@
 </file>
 
 <file path=word/endnotes.xml><?xml version="1.0" encoding="utf-8"?>
-<w:endnotes xmlns:wpc="http://schemas.microsoft.com/office/word/2010/wordprocessingCanvas" xmlns:cx="http://schemas.microsoft.com/office/drawing/2014/chartex" xmlns:cx1="http://schemas.microsoft.com/office/drawing/2015/9/8/chartex" xmlns:cx2="http://schemas.microsoft.com/office/drawing/2015/10/21/chartex" xmlns:cx3="http://schemas.microsoft.com/office/drawing/2016/5/9/chartex" xmlns:cx4="http://schemas.microsoft.com/office/drawing/2016/5/10/chartex" xmlns:cx5="http://schemas.microsoft.com/office/drawing/2016/5/11/chartex" xmlns:cx6="http://schemas.microsoft.com/office/drawing/2016/5/12/chartex" xmlns:cx7="http://schemas.microsoft.com/office/drawing/2016/5/13/chartex" xmlns:cx8="http://schemas.microsoft.com/office/drawing/2016/5/14/chartex" xmlns:mc="http://schemas.openxmlformats.org/markup-compatibility/2006" xmlns:aink="http://schemas.microsoft.com/office/drawing/2016/ink" xmlns:am3d="http://schemas.microsoft.com/office/drawing/2017/model3d" xmlns:o="urn:schemas-microsoft-com:office:office" xmlns:r="http://schemas.openxmlformats.org/officeDocument/2006/relationships" xmlns:m="http://schemas.openxmlformats.org/officeDocument/2006/math" xmlns:v="urn:schemas-microsoft-com:vml" xmlns:wp14="http://schemas.microsoft.com/office/word/2010/wordprocessingDrawing" xmlns:wp="http://schemas.openxmlformats.org/drawingml/2006/wordprocessingDrawing" xmlns:w10="urn:schemas-microsoft-com:office:word" xmlns:w="http://schemas.openxmlformats.org/wordprocessingml/2006/main" xmlns:w14="http://schemas.microsoft.com/office/word/2010/wordml" xmlns:w15="http://schemas.microsoft.com/office/word/2012/wordml" xmlns:w16cex="http://schemas.microsoft.com/office/word/2018/wordml/cex" xmlns:w16cid="http://schemas.microsoft.com/office/word/2016/wordml/cid" xmlns:w16="http://schemas.microsoft.com/office/word/2018/wordml" xmlns:w16se="http://schemas.microsoft.com/office/word/2015/wordml/symex" xmlns:wpg="http://schemas.microsoft.com/office/word/2010/wordprocessingGroup" xmlns:wpi="http://schemas.microsoft.com/office/word/2010/wordprocessingInk" xmlns:wne="http://schemas.microsoft.com/office/word/2006/wordml" xmlns:wps="http://schemas.microsoft.com/office/word/2010/wordprocessingShape" mc:Ignorable="w14 w15 w16se w16cid w16 w16cex wp14">
+<w:endnotes xmlns:wpc="http://schemas.microsoft.com/office/word/2010/wordprocessingCanvas" xmlns:cx="http://schemas.microsoft.com/office/drawing/2014/chartex" xmlns:cx1="http://schemas.microsoft.com/office/drawing/2015/9/8/chartex" xmlns:cx2="http://schemas.microsoft.com/office/drawing/2015/10/21/chartex" xmlns:cx3="http://schemas.microsoft.com/office/drawing/2016/5/9/chartex" xmlns:cx4="http://schemas.microsoft.com/office/drawing/2016/5/10/chartex" xmlns:cx5="http://schemas.microsoft.com/office/drawing/2016/5/11/chartex" xmlns:cx6="http://schemas.microsoft.com/office/drawing/2016/5/12/chartex" xmlns:cx7="http://schemas.microsoft.com/office/drawing/2016/5/13/chartex" xmlns:cx8="http://schemas.microsoft.com/office/drawing/2016/5/14/chartex" xmlns:mc="http://schemas.openxmlformats.org/markup-compatibility/2006" xmlns:aink="http://schemas.microsoft.com/office/drawing/2016/ink" xmlns:am3d="http://schemas.microsoft.com/office/drawing/2017/model3d" xmlns:o="urn:schemas-microsoft-com:office:office" xmlns:oel="http://schemas.microsoft.com/office/2019/extlst" xmlns:r="http://schemas.openxmlformats.org/officeDocument/2006/relationships" xmlns:m="http://schemas.openxmlformats.org/officeDocument/2006/math" xmlns:v="urn:schemas-microsoft-com:vml" xmlns:wp14="http://schemas.microsoft.com/office/word/2010/wordprocessingDrawing" xmlns:wp="http://schemas.openxmlformats.org/drawingml/2006/wordprocessingDrawing" xmlns:w10="urn:schemas-microsoft-com:office:word" xmlns:w="http://schemas.openxmlformats.org/wordprocessingml/2006/main" xmlns:w14="http://schemas.microsoft.com/office/word/2010/wordml" xmlns:w15="http://schemas.microsoft.com/office/word/2012/wordml" xmlns:w16cex="http://schemas.microsoft.com/office/word/2018/wordml/cex" xmlns:w16cid="http://schemas.microsoft.com/office/word/2016/wordml/cid" xmlns:w16="http://schemas.microsoft.com/office/word/2018/wordml" xmlns:w16sdtdh="http://schemas.microsoft.com/office/word/2020/wordml/sdtdatahash" xmlns:w16se="http://schemas.microsoft.com/office/word/2015/wordml/symex" xmlns:wpg="http://schemas.microsoft.com/office/word/2010/wordprocessingGroup" xmlns:wpi="http://schemas.microsoft.com/office/word/2010/wordprocessingInk" xmlns:wne="http://schemas.microsoft.com/office/word/2006/wordml" xmlns:wps="http://schemas.microsoft.com/office/word/2010/wordprocessingShape" mc:Ignorable="w14 w15 w16se w16cid w16 w16cex w16sdtdh wp14">
   <w:endnote w:type="separator" w:id="-1">
     <w:p>
       <w:pPr>
@@ -2608,7 +2794,7 @@
 </file>
 
 <file path=word/footer1.xml><?xml version="1.0" encoding="utf-8"?>
-<w:ftr xmlns:wpc="http://schemas.microsoft.com/office/word/2010/wordprocessingCanvas" xmlns:cx="http://schemas.microsoft.com/office/drawing/2014/chartex" xmlns:cx1="http://schemas.microsoft.com/office/drawing/2015/9/8/chartex" xmlns:cx2="http://schemas.microsoft.com/office/drawing/2015/10/21/chartex" xmlns:cx3="http://schemas.microsoft.com/office/drawing/2016/5/9/chartex" xmlns:cx4="http://schemas.microsoft.com/office/drawing/2016/5/10/chartex" xmlns:cx5="http://schemas.microsoft.com/office/drawing/2016/5/11/chartex" xmlns:cx6="http://schemas.microsoft.com/office/drawing/2016/5/12/chartex" xmlns:cx7="http://schemas.microsoft.com/office/drawing/2016/5/13/chartex" xmlns:cx8="http://schemas.microsoft.com/office/drawing/2016/5/14/chartex" xmlns:mc="http://schemas.openxmlformats.org/markup-compatibility/2006" xmlns:aink="http://schemas.microsoft.com/office/drawing/2016/ink" xmlns:am3d="http://schemas.microsoft.com/office/drawing/2017/model3d" xmlns:o="urn:schemas-microsoft-com:office:office" xmlns:r="http://schemas.openxmlformats.org/officeDocument/2006/relationships" xmlns:m="http://schemas.openxmlformats.org/officeDocument/2006/math" xmlns:v="urn:schemas-microsoft-com:vml" xmlns:wp14="http://schemas.microsoft.com/office/word/2010/wordprocessingDrawing" xmlns:wp="http://schemas.openxmlformats.org/drawingml/2006/wordprocessingDrawing" xmlns:w10="urn:schemas-microsoft-com:office:word" xmlns:w="http://schemas.openxmlformats.org/wordprocessingml/2006/main" xmlns:w14="http://schemas.microsoft.com/office/word/2010/wordml" xmlns:w15="http://schemas.microsoft.com/office/word/2012/wordml" xmlns:w16cex="http://schemas.microsoft.com/office/word/2018/wordml/cex" xmlns:w16cid="http://schemas.microsoft.com/office/word/2016/wordml/cid" xmlns:w16="http://schemas.microsoft.com/office/word/2018/wordml" xmlns:w16se="http://schemas.microsoft.com/office/word/2015/wordml/symex" xmlns:wpg="http://schemas.microsoft.com/office/word/2010/wordprocessingGroup" xmlns:wpi="http://schemas.microsoft.com/office/word/2010/wordprocessingInk" xmlns:wne="http://schemas.microsoft.com/office/word/2006/wordml" xmlns:wps="http://schemas.microsoft.com/office/word/2010/wordprocessingShape" mc:Ignorable="w14 w15 w16se w16cid w16 w16cex wp14">
+<w:ftr xmlns:wpc="http://schemas.microsoft.com/office/word/2010/wordprocessingCanvas" xmlns:cx="http://schemas.microsoft.com/office/drawing/2014/chartex" xmlns:cx1="http://schemas.microsoft.com/office/drawing/2015/9/8/chartex" xmlns:cx2="http://schemas.microsoft.com/office/drawing/2015/10/21/chartex" xmlns:cx3="http://schemas.microsoft.com/office/drawing/2016/5/9/chartex" xmlns:cx4="http://schemas.microsoft.com/office/drawing/2016/5/10/chartex" xmlns:cx5="http://schemas.microsoft.com/office/drawing/2016/5/11/chartex" xmlns:cx6="http://schemas.microsoft.com/office/drawing/2016/5/12/chartex" xmlns:cx7="http://schemas.microsoft.com/office/drawing/2016/5/13/chartex" xmlns:cx8="http://schemas.microsoft.com/office/drawing/2016/5/14/chartex" xmlns:mc="http://schemas.openxmlformats.org/markup-compatibility/2006" xmlns:aink="http://schemas.microsoft.com/office/drawing/2016/ink" xmlns:am3d="http://schemas.microsoft.com/office/drawing/2017/model3d" xmlns:o="urn:schemas-microsoft-com:office:office" xmlns:oel="http://schemas.microsoft.com/office/2019/extlst" xmlns:r="http://schemas.openxmlformats.org/officeDocument/2006/relationships" xmlns:m="http://schemas.openxmlformats.org/officeDocument/2006/math" xmlns:v="urn:schemas-microsoft-com:vml" xmlns:wp14="http://schemas.microsoft.com/office/word/2010/wordprocessingDrawing" xmlns:wp="http://schemas.openxmlformats.org/drawingml/2006/wordprocessingDrawing" xmlns:w10="urn:schemas-microsoft-com:office:word" xmlns:w="http://schemas.openxmlformats.org/wordprocessingml/2006/main" xmlns:w14="http://schemas.microsoft.com/office/word/2010/wordml" xmlns:w15="http://schemas.microsoft.com/office/word/2012/wordml" xmlns:w16cex="http://schemas.microsoft.com/office/word/2018/wordml/cex" xmlns:w16cid="http://schemas.microsoft.com/office/word/2016/wordml/cid" xmlns:w16="http://schemas.microsoft.com/office/word/2018/wordml" xmlns:w16sdtdh="http://schemas.microsoft.com/office/word/2020/wordml/sdtdatahash" xmlns:w16se="http://schemas.microsoft.com/office/word/2015/wordml/symex" xmlns:wpg="http://schemas.microsoft.com/office/word/2010/wordprocessingGroup" xmlns:wpi="http://schemas.microsoft.com/office/word/2010/wordprocessingInk" xmlns:wne="http://schemas.microsoft.com/office/word/2006/wordml" xmlns:wps="http://schemas.microsoft.com/office/word/2010/wordprocessingShape" mc:Ignorable="w14 w15 w16se w16cid w16 w16cex w16sdtdh wp14">
   <w:p>
     <w:pPr>
       <w:pStyle w:val="Rodap"/>
@@ -2618,7 +2804,7 @@
 </file>
 
 <file path=word/footer2.xml><?xml version="1.0" encoding="utf-8"?>
-<w:ftr xmlns:wpc="http://schemas.microsoft.com/office/word/2010/wordprocessingCanvas" xmlns:cx="http://schemas.microsoft.com/office/drawing/2014/chartex" xmlns:cx1="http://schemas.microsoft.com/office/drawing/2015/9/8/chartex" xmlns:cx2="http://schemas.microsoft.com/office/drawing/2015/10/21/chartex" xmlns:cx3="http://schemas.microsoft.com/office/drawing/2016/5/9/chartex" xmlns:cx4="http://schemas.microsoft.com/office/drawing/2016/5/10/chartex" xmlns:cx5="http://schemas.microsoft.com/office/drawing/2016/5/11/chartex" xmlns:cx6="http://schemas.microsoft.com/office/drawing/2016/5/12/chartex" xmlns:cx7="http://schemas.microsoft.com/office/drawing/2016/5/13/chartex" xmlns:cx8="http://schemas.microsoft.com/office/drawing/2016/5/14/chartex" xmlns:mc="http://schemas.openxmlformats.org/markup-compatibility/2006" xmlns:aink="http://schemas.microsoft.com/office/drawing/2016/ink" xmlns:am3d="http://schemas.microsoft.com/office/drawing/2017/model3d" xmlns:o="urn:schemas-microsoft-com:office:office" xmlns:r="http://schemas.openxmlformats.org/officeDocument/2006/relationships" xmlns:m="http://schemas.openxmlformats.org/officeDocument/2006/math" xmlns:v="urn:schemas-microsoft-com:vml" xmlns:wp14="http://schemas.microsoft.com/office/word/2010/wordprocessingDrawing" xmlns:wp="http://schemas.openxmlformats.org/drawingml/2006/wordprocessingDrawing" xmlns:w10="urn:schemas-microsoft-com:office:word" xmlns:w="http://schemas.openxmlformats.org/wordprocessingml/2006/main" xmlns:w14="http://schemas.microsoft.com/office/word/2010/wordml" xmlns:w15="http://schemas.microsoft.com/office/word/2012/wordml" xmlns:w16cex="http://schemas.microsoft.com/office/word/2018/wordml/cex" xmlns:w16cid="http://schemas.microsoft.com/office/word/2016/wordml/cid" xmlns:w16="http://schemas.microsoft.com/office/word/2018/wordml" xmlns:w16se="http://schemas.microsoft.com/office/word/2015/wordml/symex" xmlns:wpg="http://schemas.microsoft.com/office/word/2010/wordprocessingGroup" xmlns:wpi="http://schemas.microsoft.com/office/word/2010/wordprocessingInk" xmlns:wne="http://schemas.microsoft.com/office/word/2006/wordml" xmlns:wps="http://schemas.microsoft.com/office/word/2010/wordprocessingShape" mc:Ignorable="w14 w15 w16se w16cid w16 w16cex wp14">
+<w:ftr xmlns:wpc="http://schemas.microsoft.com/office/word/2010/wordprocessingCanvas" xmlns:cx="http://schemas.microsoft.com/office/drawing/2014/chartex" xmlns:cx1="http://schemas.microsoft.com/office/drawing/2015/9/8/chartex" xmlns:cx2="http://schemas.microsoft.com/office/drawing/2015/10/21/chartex" xmlns:cx3="http://schemas.microsoft.com/office/drawing/2016/5/9/chartex" xmlns:cx4="http://schemas.microsoft.com/office/drawing/2016/5/10/chartex" xmlns:cx5="http://schemas.microsoft.com/office/drawing/2016/5/11/chartex" xmlns:cx6="http://schemas.microsoft.com/office/drawing/2016/5/12/chartex" xmlns:cx7="http://schemas.microsoft.com/office/drawing/2016/5/13/chartex" xmlns:cx8="http://schemas.microsoft.com/office/drawing/2016/5/14/chartex" xmlns:mc="http://schemas.openxmlformats.org/markup-compatibility/2006" xmlns:aink="http://schemas.microsoft.com/office/drawing/2016/ink" xmlns:am3d="http://schemas.microsoft.com/office/drawing/2017/model3d" xmlns:o="urn:schemas-microsoft-com:office:office" xmlns:oel="http://schemas.microsoft.com/office/2019/extlst" xmlns:r="http://schemas.openxmlformats.org/officeDocument/2006/relationships" xmlns:m="http://schemas.openxmlformats.org/officeDocument/2006/math" xmlns:v="urn:schemas-microsoft-com:vml" xmlns:wp14="http://schemas.microsoft.com/office/word/2010/wordprocessingDrawing" xmlns:wp="http://schemas.openxmlformats.org/drawingml/2006/wordprocessingDrawing" xmlns:w10="urn:schemas-microsoft-com:office:word" xmlns:w="http://schemas.openxmlformats.org/wordprocessingml/2006/main" xmlns:w14="http://schemas.microsoft.com/office/word/2010/wordml" xmlns:w15="http://schemas.microsoft.com/office/word/2012/wordml" xmlns:w16cex="http://schemas.microsoft.com/office/word/2018/wordml/cex" xmlns:w16cid="http://schemas.microsoft.com/office/word/2016/wordml/cid" xmlns:w16="http://schemas.microsoft.com/office/word/2018/wordml" xmlns:w16sdtdh="http://schemas.microsoft.com/office/word/2020/wordml/sdtdatahash" xmlns:w16se="http://schemas.microsoft.com/office/word/2015/wordml/symex" xmlns:wpg="http://schemas.microsoft.com/office/word/2010/wordprocessingGroup" xmlns:wpi="http://schemas.microsoft.com/office/word/2010/wordprocessingInk" xmlns:wne="http://schemas.microsoft.com/office/word/2006/wordml" xmlns:wps="http://schemas.microsoft.com/office/word/2010/wordprocessingShape" mc:Ignorable="w14 w15 w16se w16cid w16 w16cex w16sdtdh wp14">
   <w:p>
     <w:pPr>
       <w:pStyle w:val="Rodap"/>
@@ -2628,7 +2814,7 @@
 </file>
 
 <file path=word/footer3.xml><?xml version="1.0" encoding="utf-8"?>
-<w:ftr xmlns:wpc="http://schemas.microsoft.com/office/word/2010/wordprocessingCanvas" xmlns:cx="http://schemas.microsoft.com/office/drawing/2014/chartex" xmlns:cx1="http://schemas.microsoft.com/office/drawing/2015/9/8/chartex" xmlns:cx2="http://schemas.microsoft.com/office/drawing/2015/10/21/chartex" xmlns:cx3="http://schemas.microsoft.com/office/drawing/2016/5/9/chartex" xmlns:cx4="http://schemas.microsoft.com/office/drawing/2016/5/10/chartex" xmlns:cx5="http://schemas.microsoft.com/office/drawing/2016/5/11/chartex" xmlns:cx6="http://schemas.microsoft.com/office/drawing/2016/5/12/chartex" xmlns:cx7="http://schemas.microsoft.com/office/drawing/2016/5/13/chartex" xmlns:cx8="http://schemas.microsoft.com/office/drawing/2016/5/14/chartex" xmlns:mc="http://schemas.openxmlformats.org/markup-compatibility/2006" xmlns:aink="http://schemas.microsoft.com/office/drawing/2016/ink" xmlns:am3d="http://schemas.microsoft.com/office/drawing/2017/model3d" xmlns:o="urn:schemas-microsoft-com:office:office" xmlns:r="http://schemas.openxmlformats.org/officeDocument/2006/relationships" xmlns:m="http://schemas.openxmlformats.org/officeDocument/2006/math" xmlns:v="urn:schemas-microsoft-com:vml" xmlns:wp14="http://schemas.microsoft.com/office/word/2010/wordprocessingDrawing" xmlns:wp="http://schemas.openxmlformats.org/drawingml/2006/wordprocessingDrawing" xmlns:w10="urn:schemas-microsoft-com:office:word" xmlns:w="http://schemas.openxmlformats.org/wordprocessingml/2006/main" xmlns:w14="http://schemas.microsoft.com/office/word/2010/wordml" xmlns:w15="http://schemas.microsoft.com/office/word/2012/wordml" xmlns:w16cex="http://schemas.microsoft.com/office/word/2018/wordml/cex" xmlns:w16cid="http://schemas.microsoft.com/office/word/2016/wordml/cid" xmlns:w16="http://schemas.microsoft.com/office/word/2018/wordml" xmlns:w16se="http://schemas.microsoft.com/office/word/2015/wordml/symex" xmlns:wpg="http://schemas.microsoft.com/office/word/2010/wordprocessingGroup" xmlns:wpi="http://schemas.microsoft.com/office/word/2010/wordprocessingInk" xmlns:wne="http://schemas.microsoft.com/office/word/2006/wordml" xmlns:wps="http://schemas.microsoft.com/office/word/2010/wordprocessingShape" mc:Ignorable="w14 w15 w16se w16cid w16 w16cex wp14">
+<w:ftr xmlns:wpc="http://schemas.microsoft.com/office/word/2010/wordprocessingCanvas" xmlns:cx="http://schemas.microsoft.com/office/drawing/2014/chartex" xmlns:cx1="http://schemas.microsoft.com/office/drawing/2015/9/8/chartex" xmlns:cx2="http://schemas.microsoft.com/office/drawing/2015/10/21/chartex" xmlns:cx3="http://schemas.microsoft.com/office/drawing/2016/5/9/chartex" xmlns:cx4="http://schemas.microsoft.com/office/drawing/2016/5/10/chartex" xmlns:cx5="http://schemas.microsoft.com/office/drawing/2016/5/11/chartex" xmlns:cx6="http://schemas.microsoft.com/office/drawing/2016/5/12/chartex" xmlns:cx7="http://schemas.microsoft.com/office/drawing/2016/5/13/chartex" xmlns:cx8="http://schemas.microsoft.com/office/drawing/2016/5/14/chartex" xmlns:mc="http://schemas.openxmlformats.org/markup-compatibility/2006" xmlns:aink="http://schemas.microsoft.com/office/drawing/2016/ink" xmlns:am3d="http://schemas.microsoft.com/office/drawing/2017/model3d" xmlns:o="urn:schemas-microsoft-com:office:office" xmlns:oel="http://schemas.microsoft.com/office/2019/extlst" xmlns:r="http://schemas.openxmlformats.org/officeDocument/2006/relationships" xmlns:m="http://schemas.openxmlformats.org/officeDocument/2006/math" xmlns:v="urn:schemas-microsoft-com:vml" xmlns:wp14="http://schemas.microsoft.com/office/word/2010/wordprocessingDrawing" xmlns:wp="http://schemas.openxmlformats.org/drawingml/2006/wordprocessingDrawing" xmlns:w10="urn:schemas-microsoft-com:office:word" xmlns:w="http://schemas.openxmlformats.org/wordprocessingml/2006/main" xmlns:w14="http://schemas.microsoft.com/office/word/2010/wordml" xmlns:w15="http://schemas.microsoft.com/office/word/2012/wordml" xmlns:w16cex="http://schemas.microsoft.com/office/word/2018/wordml/cex" xmlns:w16cid="http://schemas.microsoft.com/office/word/2016/wordml/cid" xmlns:w16="http://schemas.microsoft.com/office/word/2018/wordml" xmlns:w16sdtdh="http://schemas.microsoft.com/office/word/2020/wordml/sdtdatahash" xmlns:w16se="http://schemas.microsoft.com/office/word/2015/wordml/symex" xmlns:wpg="http://schemas.microsoft.com/office/word/2010/wordprocessingGroup" xmlns:wpi="http://schemas.microsoft.com/office/word/2010/wordprocessingInk" xmlns:wne="http://schemas.microsoft.com/office/word/2006/wordml" xmlns:wps="http://schemas.microsoft.com/office/word/2010/wordprocessingShape" mc:Ignorable="w14 w15 w16se w16cid w16 w16cex w16sdtdh wp14">
   <w:p>
     <w:pPr>
       <w:pStyle w:val="Rodap"/>
@@ -2638,7 +2824,7 @@
 </file>
 
 <file path=word/footer4.xml><?xml version="1.0" encoding="utf-8"?>
-<w:ftr xmlns:wpc="http://schemas.microsoft.com/office/word/2010/wordprocessingCanvas" xmlns:cx="http://schemas.microsoft.com/office/drawing/2014/chartex" xmlns:cx1="http://schemas.microsoft.com/office/drawing/2015/9/8/chartex" xmlns:cx2="http://schemas.microsoft.com/office/drawing/2015/10/21/chartex" xmlns:cx3="http://schemas.microsoft.com/office/drawing/2016/5/9/chartex" xmlns:cx4="http://schemas.microsoft.com/office/drawing/2016/5/10/chartex" xmlns:cx5="http://schemas.microsoft.com/office/drawing/2016/5/11/chartex" xmlns:cx6="http://schemas.microsoft.com/office/drawing/2016/5/12/chartex" xmlns:cx7="http://schemas.microsoft.com/office/drawing/2016/5/13/chartex" xmlns:cx8="http://schemas.microsoft.com/office/drawing/2016/5/14/chartex" xmlns:mc="http://schemas.openxmlformats.org/markup-compatibility/2006" xmlns:aink="http://schemas.microsoft.com/office/drawing/2016/ink" xmlns:am3d="http://schemas.microsoft.com/office/drawing/2017/model3d" xmlns:o="urn:schemas-microsoft-com:office:office" xmlns:r="http://schemas.openxmlformats.org/officeDocument/2006/relationships" xmlns:m="http://schemas.openxmlformats.org/officeDocument/2006/math" xmlns:v="urn:schemas-microsoft-com:vml" xmlns:wp14="http://schemas.microsoft.com/office/word/2010/wordprocessingDrawing" xmlns:wp="http://schemas.openxmlformats.org/drawingml/2006/wordprocessingDrawing" xmlns:w10="urn:schemas-microsoft-com:office:word" xmlns:w="http://schemas.openxmlformats.org/wordprocessingml/2006/main" xmlns:w14="http://schemas.microsoft.com/office/word/2010/wordml" xmlns:w15="http://schemas.microsoft.com/office/word/2012/wordml" xmlns:w16cex="http://schemas.microsoft.com/office/word/2018/wordml/cex" xmlns:w16cid="http://schemas.microsoft.com/office/word/2016/wordml/cid" xmlns:w16="http://schemas.microsoft.com/office/word/2018/wordml" xmlns:w16se="http://schemas.microsoft.com/office/word/2015/wordml/symex" xmlns:wpg="http://schemas.microsoft.com/office/word/2010/wordprocessingGroup" xmlns:wpi="http://schemas.microsoft.com/office/word/2010/wordprocessingInk" xmlns:wne="http://schemas.microsoft.com/office/word/2006/wordml" xmlns:wps="http://schemas.microsoft.com/office/word/2010/wordprocessingShape" mc:Ignorable="w14 w15 w16se w16cid w16 w16cex wp14">
+<w:ftr xmlns:wpc="http://schemas.microsoft.com/office/word/2010/wordprocessingCanvas" xmlns:cx="http://schemas.microsoft.com/office/drawing/2014/chartex" xmlns:cx1="http://schemas.microsoft.com/office/drawing/2015/9/8/chartex" xmlns:cx2="http://schemas.microsoft.com/office/drawing/2015/10/21/chartex" xmlns:cx3="http://schemas.microsoft.com/office/drawing/2016/5/9/chartex" xmlns:cx4="http://schemas.microsoft.com/office/drawing/2016/5/10/chartex" xmlns:cx5="http://schemas.microsoft.com/office/drawing/2016/5/11/chartex" xmlns:cx6="http://schemas.microsoft.com/office/drawing/2016/5/12/chartex" xmlns:cx7="http://schemas.microsoft.com/office/drawing/2016/5/13/chartex" xmlns:cx8="http://schemas.microsoft.com/office/drawing/2016/5/14/chartex" xmlns:mc="http://schemas.openxmlformats.org/markup-compatibility/2006" xmlns:aink="http://schemas.microsoft.com/office/drawing/2016/ink" xmlns:am3d="http://schemas.microsoft.com/office/drawing/2017/model3d" xmlns:o="urn:schemas-microsoft-com:office:office" xmlns:oel="http://schemas.microsoft.com/office/2019/extlst" xmlns:r="http://schemas.openxmlformats.org/officeDocument/2006/relationships" xmlns:m="http://schemas.openxmlformats.org/officeDocument/2006/math" xmlns:v="urn:schemas-microsoft-com:vml" xmlns:wp14="http://schemas.microsoft.com/office/word/2010/wordprocessingDrawing" xmlns:wp="http://schemas.openxmlformats.org/drawingml/2006/wordprocessingDrawing" xmlns:w10="urn:schemas-microsoft-com:office:word" xmlns:w="http://schemas.openxmlformats.org/wordprocessingml/2006/main" xmlns:w14="http://schemas.microsoft.com/office/word/2010/wordml" xmlns:w15="http://schemas.microsoft.com/office/word/2012/wordml" xmlns:w16cex="http://schemas.microsoft.com/office/word/2018/wordml/cex" xmlns:w16cid="http://schemas.microsoft.com/office/word/2016/wordml/cid" xmlns:w16="http://schemas.microsoft.com/office/word/2018/wordml" xmlns:w16sdtdh="http://schemas.microsoft.com/office/word/2020/wordml/sdtdatahash" xmlns:w16se="http://schemas.microsoft.com/office/word/2015/wordml/symex" xmlns:wpg="http://schemas.microsoft.com/office/word/2010/wordprocessingGroup" xmlns:wpi="http://schemas.microsoft.com/office/word/2010/wordprocessingInk" xmlns:wne="http://schemas.microsoft.com/office/word/2006/wordml" xmlns:wps="http://schemas.microsoft.com/office/word/2010/wordprocessingShape" mc:Ignorable="w14 w15 w16se w16cid w16 w16cex w16sdtdh wp14">
   <w:p>
     <w:pPr>
       <w:pStyle w:val="Rodap"/>
@@ -2772,7 +2958,7 @@
               <v:stroke joinstyle="miter"/>
               <v:path gradientshapeok="t" o:connecttype="rect"/>
             </v:shapetype>
-            <v:shape id="Caixa de Texto 56" o:spid="_x0000_s1026" type="#_x0000_t202" style="position:absolute;margin-left:67.6pt;margin-top:0;width:118.8pt;height:21.25pt;z-index:251659264;visibility:visible;mso-wrap-style:square;mso-width-percent:0;mso-height-percent:0;mso-wrap-distance-left:9pt;mso-wrap-distance-top:0;mso-wrap-distance-right:9pt;mso-wrap-distance-bottom:0;mso-position-horizontal:right;mso-position-horizontal-relative:margin;mso-position-vertical:top;mso-position-vertical-relative:bottom-margin-area;mso-width-percent:0;mso-height-percent:0;mso-width-relative:margin;mso-height-relative:margin;v-text-anchor:top" o:gfxdata="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" filled="f" stroked="f" strokeweight=".5pt">
+            <v:shape id="Caixa de Texto 56" o:spid="_x0000_s1026" type="#_x0000_t202" style="position:absolute;margin-left:67.6pt;margin-top:0;width:118.8pt;height:21.25pt;z-index:251659264;visibility:visible;mso-wrap-style:square;mso-width-percent:0;mso-height-percent:0;mso-wrap-distance-left:9pt;mso-wrap-distance-top:0;mso-wrap-distance-right:9pt;mso-wrap-distance-bottom:0;mso-position-horizontal:right;mso-position-horizontal-relative:margin;mso-position-vertical:top;mso-position-vertical-relative:bottom-margin-area;mso-width-percent:0;mso-height-percent:0;mso-width-relative:margin;mso-height-relative:margin;v-text-anchor:top" o:gfxdata="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" filled="f" stroked="f" strokeweight=".5pt">
               <v:textbox style="mso-fit-shape-to-text:t">
                 <w:txbxContent>
                   <w:p>
@@ -2927,7 +3113,7 @@
 </file>
 
 <file path=word/footnotes.xml><?xml version="1.0" encoding="utf-8"?>
-<w:footnotes xmlns:wpc="http://schemas.microsoft.com/office/word/2010/wordprocessingCanvas" xmlns:cx="http://schemas.microsoft.com/office/drawing/2014/chartex" xmlns:cx1="http://schemas.microsoft.com/office/drawing/2015/9/8/chartex" xmlns:cx2="http://schemas.microsoft.com/office/drawing/2015/10/21/chartex" xmlns:cx3="http://schemas.microsoft.com/office/drawing/2016/5/9/chartex" xmlns:cx4="http://schemas.microsoft.com/office/drawing/2016/5/10/chartex" xmlns:cx5="http://schemas.microsoft.com/office/drawing/2016/5/11/chartex" xmlns:cx6="http://schemas.microsoft.com/office/drawing/2016/5/12/chartex" xmlns:cx7="http://schemas.microsoft.com/office/drawing/2016/5/13/chartex" xmlns:cx8="http://schemas.microsoft.com/office/drawing/2016/5/14/chartex" xmlns:mc="http://schemas.openxmlformats.org/markup-compatibility/2006" xmlns:aink="http://schemas.microsoft.com/office/drawing/2016/ink" xmlns:am3d="http://schemas.microsoft.com/office/drawing/2017/model3d" xmlns:o="urn:schemas-microsoft-com:office:office" xmlns:r="http://schemas.openxmlformats.org/officeDocument/2006/relationships" xmlns:m="http://schemas.openxmlformats.org/officeDocument/2006/math" xmlns:v="urn:schemas-microsoft-com:vml" xmlns:wp14="http://schemas.microsoft.com/office/word/2010/wordprocessingDrawing" xmlns:wp="http://schemas.openxmlformats.org/drawingml/2006/wordprocessingDrawing" xmlns:w10="urn:schemas-microsoft-com:office:word" xmlns:w="http://schemas.openxmlformats.org/wordprocessingml/2006/main" xmlns:w14="http://schemas.microsoft.com/office/word/2010/wordml" xmlns:w15="http://schemas.microsoft.com/office/word/2012/wordml" xmlns:w16cex="http://schemas.microsoft.com/office/word/2018/wordml/cex" xmlns:w16cid="http://schemas.microsoft.com/office/word/2016/wordml/cid" xmlns:w16="http://schemas.microsoft.com/office/word/2018/wordml" xmlns:w16se="http://schemas.microsoft.com/office/word/2015/wordml/symex" xmlns:wpg="http://schemas.microsoft.com/office/word/2010/wordprocessingGroup" xmlns:wpi="http://schemas.microsoft.com/office/word/2010/wordprocessingInk" xmlns:wne="http://schemas.microsoft.com/office/word/2006/wordml" xmlns:wps="http://schemas.microsoft.com/office/word/2010/wordprocessingShape" mc:Ignorable="w14 w15 w16se w16cid w16 w16cex wp14">
+<w:footnotes xmlns:wpc="http://schemas.microsoft.com/office/word/2010/wordprocessingCanvas" xmlns:cx="http://schemas.microsoft.com/office/drawing/2014/chartex" xmlns:cx1="http://schemas.microsoft.com/office/drawing/2015/9/8/chartex" xmlns:cx2="http://schemas.microsoft.com/office/drawing/2015/10/21/chartex" xmlns:cx3="http://schemas.microsoft.com/office/drawing/2016/5/9/chartex" xmlns:cx4="http://schemas.microsoft.com/office/drawing/2016/5/10/chartex" xmlns:cx5="http://schemas.microsoft.com/office/drawing/2016/5/11/chartex" xmlns:cx6="http://schemas.microsoft.com/office/drawing/2016/5/12/chartex" xmlns:cx7="http://schemas.microsoft.com/office/drawing/2016/5/13/chartex" xmlns:cx8="http://schemas.microsoft.com/office/drawing/2016/5/14/chartex" xmlns:mc="http://schemas.openxmlformats.org/markup-compatibility/2006" xmlns:aink="http://schemas.microsoft.com/office/drawing/2016/ink" xmlns:am3d="http://schemas.microsoft.com/office/drawing/2017/model3d" xmlns:o="urn:schemas-microsoft-com:office:office" xmlns:oel="http://schemas.microsoft.com/office/2019/extlst" xmlns:r="http://schemas.openxmlformats.org/officeDocument/2006/relationships" xmlns:m="http://schemas.openxmlformats.org/officeDocument/2006/math" xmlns:v="urn:schemas-microsoft-com:vml" xmlns:wp14="http://schemas.microsoft.com/office/word/2010/wordprocessingDrawing" xmlns:wp="http://schemas.openxmlformats.org/drawingml/2006/wordprocessingDrawing" xmlns:w10="urn:schemas-microsoft-com:office:word" xmlns:w="http://schemas.openxmlformats.org/wordprocessingml/2006/main" xmlns:w14="http://schemas.microsoft.com/office/word/2010/wordml" xmlns:w15="http://schemas.microsoft.com/office/word/2012/wordml" xmlns:w16cex="http://schemas.microsoft.com/office/word/2018/wordml/cex" xmlns:w16cid="http://schemas.microsoft.com/office/word/2016/wordml/cid" xmlns:w16="http://schemas.microsoft.com/office/word/2018/wordml" xmlns:w16sdtdh="http://schemas.microsoft.com/office/word/2020/wordml/sdtdatahash" xmlns:w16se="http://schemas.microsoft.com/office/word/2015/wordml/symex" xmlns:wpg="http://schemas.microsoft.com/office/word/2010/wordprocessingGroup" xmlns:wpi="http://schemas.microsoft.com/office/word/2010/wordprocessingInk" xmlns:wne="http://schemas.microsoft.com/office/word/2006/wordml" xmlns:wps="http://schemas.microsoft.com/office/word/2010/wordprocessingShape" mc:Ignorable="w14 w15 w16se w16cid w16 w16cex w16sdtdh wp14">
   <w:footnote w:type="separator" w:id="-1">
     <w:p>
       <w:pPr>
@@ -2952,7 +3138,7 @@
 </file>
 
 <file path=word/header1.xml><?xml version="1.0" encoding="utf-8"?>
-<w:hdr xmlns:wpc="http://schemas.microsoft.com/office/word/2010/wordprocessingCanvas" xmlns:cx="http://schemas.microsoft.com/office/drawing/2014/chartex" xmlns:cx1="http://schemas.microsoft.com/office/drawing/2015/9/8/chartex" xmlns:cx2="http://schemas.microsoft.com/office/drawing/2015/10/21/chartex" xmlns:cx3="http://schemas.microsoft.com/office/drawing/2016/5/9/chartex" xmlns:cx4="http://schemas.microsoft.com/office/drawing/2016/5/10/chartex" xmlns:cx5="http://schemas.microsoft.com/office/drawing/2016/5/11/chartex" xmlns:cx6="http://schemas.microsoft.com/office/drawing/2016/5/12/chartex" xmlns:cx7="http://schemas.microsoft.com/office/drawing/2016/5/13/chartex" xmlns:cx8="http://schemas.microsoft.com/office/drawing/2016/5/14/chartex" xmlns:mc="http://schemas.openxmlformats.org/markup-compatibility/2006" xmlns:aink="http://schemas.microsoft.com/office/drawing/2016/ink" xmlns:am3d="http://schemas.microsoft.com/office/drawing/2017/model3d" xmlns:o="urn:schemas-microsoft-com:office:office" xmlns:r="http://schemas.openxmlformats.org/officeDocument/2006/relationships" xmlns:m="http://schemas.openxmlformats.org/officeDocument/2006/math" xmlns:v="urn:schemas-microsoft-com:vml" xmlns:wp14="http://schemas.microsoft.com/office/word/2010/wordprocessingDrawing" xmlns:wp="http://schemas.openxmlformats.org/drawingml/2006/wordprocessingDrawing" xmlns:w10="urn:schemas-microsoft-com:office:word" xmlns:w="http://schemas.openxmlformats.org/wordprocessingml/2006/main" xmlns:w14="http://schemas.microsoft.com/office/word/2010/wordml" xmlns:w15="http://schemas.microsoft.com/office/word/2012/wordml" xmlns:w16cex="http://schemas.microsoft.com/office/word/2018/wordml/cex" xmlns:w16cid="http://schemas.microsoft.com/office/word/2016/wordml/cid" xmlns:w16="http://schemas.microsoft.com/office/word/2018/wordml" xmlns:w16se="http://schemas.microsoft.com/office/word/2015/wordml/symex" xmlns:wpg="http://schemas.microsoft.com/office/word/2010/wordprocessingGroup" xmlns:wpi="http://schemas.microsoft.com/office/word/2010/wordprocessingInk" xmlns:wne="http://schemas.microsoft.com/office/word/2006/wordml" xmlns:wps="http://schemas.microsoft.com/office/word/2010/wordprocessingShape" mc:Ignorable="w14 w15 w16se w16cid w16 w16cex wp14">
+<w:hdr xmlns:wpc="http://schemas.microsoft.com/office/word/2010/wordprocessingCanvas" xmlns:cx="http://schemas.microsoft.com/office/drawing/2014/chartex" xmlns:cx1="http://schemas.microsoft.com/office/drawing/2015/9/8/chartex" xmlns:cx2="http://schemas.microsoft.com/office/drawing/2015/10/21/chartex" xmlns:cx3="http://schemas.microsoft.com/office/drawing/2016/5/9/chartex" xmlns:cx4="http://schemas.microsoft.com/office/drawing/2016/5/10/chartex" xmlns:cx5="http://schemas.microsoft.com/office/drawing/2016/5/11/chartex" xmlns:cx6="http://schemas.microsoft.com/office/drawing/2016/5/12/chartex" xmlns:cx7="http://schemas.microsoft.com/office/drawing/2016/5/13/chartex" xmlns:cx8="http://schemas.microsoft.com/office/drawing/2016/5/14/chartex" xmlns:mc="http://schemas.openxmlformats.org/markup-compatibility/2006" xmlns:aink="http://schemas.microsoft.com/office/drawing/2016/ink" xmlns:am3d="http://schemas.microsoft.com/office/drawing/2017/model3d" xmlns:o="urn:schemas-microsoft-com:office:office" xmlns:oel="http://schemas.microsoft.com/office/2019/extlst" xmlns:r="http://schemas.openxmlformats.org/officeDocument/2006/relationships" xmlns:m="http://schemas.openxmlformats.org/officeDocument/2006/math" xmlns:v="urn:schemas-microsoft-com:vml" xmlns:wp14="http://schemas.microsoft.com/office/word/2010/wordprocessingDrawing" xmlns:wp="http://schemas.openxmlformats.org/drawingml/2006/wordprocessingDrawing" xmlns:w10="urn:schemas-microsoft-com:office:word" xmlns:w="http://schemas.openxmlformats.org/wordprocessingml/2006/main" xmlns:w14="http://schemas.microsoft.com/office/word/2010/wordml" xmlns:w15="http://schemas.microsoft.com/office/word/2012/wordml" xmlns:w16cex="http://schemas.microsoft.com/office/word/2018/wordml/cex" xmlns:w16cid="http://schemas.microsoft.com/office/word/2016/wordml/cid" xmlns:w16="http://schemas.microsoft.com/office/word/2018/wordml" xmlns:w16sdtdh="http://schemas.microsoft.com/office/word/2020/wordml/sdtdatahash" xmlns:w16se="http://schemas.microsoft.com/office/word/2015/wordml/symex" xmlns:wpg="http://schemas.microsoft.com/office/word/2010/wordprocessingGroup" xmlns:wpi="http://schemas.microsoft.com/office/word/2010/wordprocessingInk" xmlns:wne="http://schemas.microsoft.com/office/word/2006/wordml" xmlns:wps="http://schemas.microsoft.com/office/word/2010/wordprocessingShape" mc:Ignorable="w14 w15 w16se w16cid w16 w16cex w16sdtdh wp14">
   <w:p>
     <w:pPr>
       <w:pStyle w:val="Cabealho"/>
@@ -2962,7 +3148,7 @@
 </file>
 
 <file path=word/header2.xml><?xml version="1.0" encoding="utf-8"?>
-<w:hdr xmlns:wpc="http://schemas.microsoft.com/office/word/2010/wordprocessingCanvas" xmlns:cx="http://schemas.microsoft.com/office/drawing/2014/chartex" xmlns:cx1="http://schemas.microsoft.com/office/drawing/2015/9/8/chartex" xmlns:cx2="http://schemas.microsoft.com/office/drawing/2015/10/21/chartex" xmlns:cx3="http://schemas.microsoft.com/office/drawing/2016/5/9/chartex" xmlns:cx4="http://schemas.microsoft.com/office/drawing/2016/5/10/chartex" xmlns:cx5="http://schemas.microsoft.com/office/drawing/2016/5/11/chartex" xmlns:cx6="http://schemas.microsoft.com/office/drawing/2016/5/12/chartex" xmlns:cx7="http://schemas.microsoft.com/office/drawing/2016/5/13/chartex" xmlns:cx8="http://schemas.microsoft.com/office/drawing/2016/5/14/chartex" xmlns:mc="http://schemas.openxmlformats.org/markup-compatibility/2006" xmlns:aink="http://schemas.microsoft.com/office/drawing/2016/ink" xmlns:am3d="http://schemas.microsoft.com/office/drawing/2017/model3d" xmlns:o="urn:schemas-microsoft-com:office:office" xmlns:r="http://schemas.openxmlformats.org/officeDocument/2006/relationships" xmlns:m="http://schemas.openxmlformats.org/officeDocument/2006/math" xmlns:v="urn:schemas-microsoft-com:vml" xmlns:wp14="http://schemas.microsoft.com/office/word/2010/wordprocessingDrawing" xmlns:wp="http://schemas.openxmlformats.org/drawingml/2006/wordprocessingDrawing" xmlns:w10="urn:schemas-microsoft-com:office:word" xmlns:w="http://schemas.openxmlformats.org/wordprocessingml/2006/main" xmlns:w14="http://schemas.microsoft.com/office/word/2010/wordml" xmlns:w15="http://schemas.microsoft.com/office/word/2012/wordml" xmlns:w16cex="http://schemas.microsoft.com/office/word/2018/wordml/cex" xmlns:w16cid="http://schemas.microsoft.com/office/word/2016/wordml/cid" xmlns:w16="http://schemas.microsoft.com/office/word/2018/wordml" xmlns:w16se="http://schemas.microsoft.com/office/word/2015/wordml/symex" xmlns:wpg="http://schemas.microsoft.com/office/word/2010/wordprocessingGroup" xmlns:wpi="http://schemas.microsoft.com/office/word/2010/wordprocessingInk" xmlns:wne="http://schemas.microsoft.com/office/word/2006/wordml" xmlns:wps="http://schemas.microsoft.com/office/word/2010/wordprocessingShape" mc:Ignorable="w14 w15 w16se w16cid w16 w16cex wp14">
+<w:hdr xmlns:wpc="http://schemas.microsoft.com/office/word/2010/wordprocessingCanvas" xmlns:cx="http://schemas.microsoft.com/office/drawing/2014/chartex" xmlns:cx1="http://schemas.microsoft.com/office/drawing/2015/9/8/chartex" xmlns:cx2="http://schemas.microsoft.com/office/drawing/2015/10/21/chartex" xmlns:cx3="http://schemas.microsoft.com/office/drawing/2016/5/9/chartex" xmlns:cx4="http://schemas.microsoft.com/office/drawing/2016/5/10/chartex" xmlns:cx5="http://schemas.microsoft.com/office/drawing/2016/5/11/chartex" xmlns:cx6="http://schemas.microsoft.com/office/drawing/2016/5/12/chartex" xmlns:cx7="http://schemas.microsoft.com/office/drawing/2016/5/13/chartex" xmlns:cx8="http://schemas.microsoft.com/office/drawing/2016/5/14/chartex" xmlns:mc="http://schemas.openxmlformats.org/markup-compatibility/2006" xmlns:aink="http://schemas.microsoft.com/office/drawing/2016/ink" xmlns:am3d="http://schemas.microsoft.com/office/drawing/2017/model3d" xmlns:o="urn:schemas-microsoft-com:office:office" xmlns:oel="http://schemas.microsoft.com/office/2019/extlst" xmlns:r="http://schemas.openxmlformats.org/officeDocument/2006/relationships" xmlns:m="http://schemas.openxmlformats.org/officeDocument/2006/math" xmlns:v="urn:schemas-microsoft-com:vml" xmlns:wp14="http://schemas.microsoft.com/office/word/2010/wordprocessingDrawing" xmlns:wp="http://schemas.openxmlformats.org/drawingml/2006/wordprocessingDrawing" xmlns:w10="urn:schemas-microsoft-com:office:word" xmlns:w="http://schemas.openxmlformats.org/wordprocessingml/2006/main" xmlns:w14="http://schemas.microsoft.com/office/word/2010/wordml" xmlns:w15="http://schemas.microsoft.com/office/word/2012/wordml" xmlns:w16cex="http://schemas.microsoft.com/office/word/2018/wordml/cex" xmlns:w16cid="http://schemas.microsoft.com/office/word/2016/wordml/cid" xmlns:w16="http://schemas.microsoft.com/office/word/2018/wordml" xmlns:w16sdtdh="http://schemas.microsoft.com/office/word/2020/wordml/sdtdatahash" xmlns:w16se="http://schemas.microsoft.com/office/word/2015/wordml/symex" xmlns:wpg="http://schemas.microsoft.com/office/word/2010/wordprocessingGroup" xmlns:wpi="http://schemas.microsoft.com/office/word/2010/wordprocessingInk" xmlns:wne="http://schemas.microsoft.com/office/word/2006/wordml" xmlns:wps="http://schemas.microsoft.com/office/word/2010/wordprocessingShape" mc:Ignorable="w14 w15 w16se w16cid w16 w16cex w16sdtdh wp14">
   <w:p>
     <w:pPr>
       <w:pStyle w:val="Cabealho"/>
@@ -2972,7 +3158,7 @@
 </file>
 
 <file path=word/header3.xml><?xml version="1.0" encoding="utf-8"?>
-<w:hdr xmlns:wpc="http://schemas.microsoft.com/office/word/2010/wordprocessingCanvas" xmlns:cx="http://schemas.microsoft.com/office/drawing/2014/chartex" xmlns:cx1="http://schemas.microsoft.com/office/drawing/2015/9/8/chartex" xmlns:cx2="http://schemas.microsoft.com/office/drawing/2015/10/21/chartex" xmlns:cx3="http://schemas.microsoft.com/office/drawing/2016/5/9/chartex" xmlns:cx4="http://schemas.microsoft.com/office/drawing/2016/5/10/chartex" xmlns:cx5="http://schemas.microsoft.com/office/drawing/2016/5/11/chartex" xmlns:cx6="http://schemas.microsoft.com/office/drawing/2016/5/12/chartex" xmlns:cx7="http://schemas.microsoft.com/office/drawing/2016/5/13/chartex" xmlns:cx8="http://schemas.microsoft.com/office/drawing/2016/5/14/chartex" xmlns:mc="http://schemas.openxmlformats.org/markup-compatibility/2006" xmlns:aink="http://schemas.microsoft.com/office/drawing/2016/ink" xmlns:am3d="http://schemas.microsoft.com/office/drawing/2017/model3d" xmlns:o="urn:schemas-microsoft-com:office:office" xmlns:r="http://schemas.openxmlformats.org/officeDocument/2006/relationships" xmlns:m="http://schemas.openxmlformats.org/officeDocument/2006/math" xmlns:v="urn:schemas-microsoft-com:vml" xmlns:wp14="http://schemas.microsoft.com/office/word/2010/wordprocessingDrawing" xmlns:wp="http://schemas.openxmlformats.org/drawingml/2006/wordprocessingDrawing" xmlns:w10="urn:schemas-microsoft-com:office:word" xmlns:w="http://schemas.openxmlformats.org/wordprocessingml/2006/main" xmlns:w14="http://schemas.microsoft.com/office/word/2010/wordml" xmlns:w15="http://schemas.microsoft.com/office/word/2012/wordml" xmlns:w16cex="http://schemas.microsoft.com/office/word/2018/wordml/cex" xmlns:w16cid="http://schemas.microsoft.com/office/word/2016/wordml/cid" xmlns:w16="http://schemas.microsoft.com/office/word/2018/wordml" xmlns:w16se="http://schemas.microsoft.com/office/word/2015/wordml/symex" xmlns:wpg="http://schemas.microsoft.com/office/word/2010/wordprocessingGroup" xmlns:wpi="http://schemas.microsoft.com/office/word/2010/wordprocessingInk" xmlns:wne="http://schemas.microsoft.com/office/word/2006/wordml" xmlns:wps="http://schemas.microsoft.com/office/word/2010/wordprocessingShape" mc:Ignorable="w14 w15 w16se w16cid w16 w16cex wp14">
+<w:hdr xmlns:wpc="http://schemas.microsoft.com/office/word/2010/wordprocessingCanvas" xmlns:cx="http://schemas.microsoft.com/office/drawing/2014/chartex" xmlns:cx1="http://schemas.microsoft.com/office/drawing/2015/9/8/chartex" xmlns:cx2="http://schemas.microsoft.com/office/drawing/2015/10/21/chartex" xmlns:cx3="http://schemas.microsoft.com/office/drawing/2016/5/9/chartex" xmlns:cx4="http://schemas.microsoft.com/office/drawing/2016/5/10/chartex" xmlns:cx5="http://schemas.microsoft.com/office/drawing/2016/5/11/chartex" xmlns:cx6="http://schemas.microsoft.com/office/drawing/2016/5/12/chartex" xmlns:cx7="http://schemas.microsoft.com/office/drawing/2016/5/13/chartex" xmlns:cx8="http://schemas.microsoft.com/office/drawing/2016/5/14/chartex" xmlns:mc="http://schemas.openxmlformats.org/markup-compatibility/2006" xmlns:aink="http://schemas.microsoft.com/office/drawing/2016/ink" xmlns:am3d="http://schemas.microsoft.com/office/drawing/2017/model3d" xmlns:o="urn:schemas-microsoft-com:office:office" xmlns:oel="http://schemas.microsoft.com/office/2019/extlst" xmlns:r="http://schemas.openxmlformats.org/officeDocument/2006/relationships" xmlns:m="http://schemas.openxmlformats.org/officeDocument/2006/math" xmlns:v="urn:schemas-microsoft-com:vml" xmlns:wp14="http://schemas.microsoft.com/office/word/2010/wordprocessingDrawing" xmlns:wp="http://schemas.openxmlformats.org/drawingml/2006/wordprocessingDrawing" xmlns:w10="urn:schemas-microsoft-com:office:word" xmlns:w="http://schemas.openxmlformats.org/wordprocessingml/2006/main" xmlns:w14="http://schemas.microsoft.com/office/word/2010/wordml" xmlns:w15="http://schemas.microsoft.com/office/word/2012/wordml" xmlns:w16cex="http://schemas.microsoft.com/office/word/2018/wordml/cex" xmlns:w16cid="http://schemas.microsoft.com/office/word/2016/wordml/cid" xmlns:w16="http://schemas.microsoft.com/office/word/2018/wordml" xmlns:w16sdtdh="http://schemas.microsoft.com/office/word/2020/wordml/sdtdatahash" xmlns:w16se="http://schemas.microsoft.com/office/word/2015/wordml/symex" xmlns:wpg="http://schemas.microsoft.com/office/word/2010/wordprocessingGroup" xmlns:wpi="http://schemas.microsoft.com/office/word/2010/wordprocessingInk" xmlns:wne="http://schemas.microsoft.com/office/word/2006/wordml" xmlns:wps="http://schemas.microsoft.com/office/word/2010/wordprocessingShape" mc:Ignorable="w14 w15 w16se w16cid w16 w16cex w16sdtdh wp14">
   <w:p>
     <w:pPr>
       <w:pStyle w:val="Cabealho"/>
@@ -2982,7 +3168,7 @@
 </file>
 
 <file path=word/header4.xml><?xml version="1.0" encoding="utf-8"?>
-<w:hdr xmlns:wpc="http://schemas.microsoft.com/office/word/2010/wordprocessingCanvas" xmlns:cx="http://schemas.microsoft.com/office/drawing/2014/chartex" xmlns:cx1="http://schemas.microsoft.com/office/drawing/2015/9/8/chartex" xmlns:cx2="http://schemas.microsoft.com/office/drawing/2015/10/21/chartex" xmlns:cx3="http://schemas.microsoft.com/office/drawing/2016/5/9/chartex" xmlns:cx4="http://schemas.microsoft.com/office/drawing/2016/5/10/chartex" xmlns:cx5="http://schemas.microsoft.com/office/drawing/2016/5/11/chartex" xmlns:cx6="http://schemas.microsoft.com/office/drawing/2016/5/12/chartex" xmlns:cx7="http://schemas.microsoft.com/office/drawing/2016/5/13/chartex" xmlns:cx8="http://schemas.microsoft.com/office/drawing/2016/5/14/chartex" xmlns:mc="http://schemas.openxmlformats.org/markup-compatibility/2006" xmlns:aink="http://schemas.microsoft.com/office/drawing/2016/ink" xmlns:am3d="http://schemas.microsoft.com/office/drawing/2017/model3d" xmlns:o="urn:schemas-microsoft-com:office:office" xmlns:r="http://schemas.openxmlformats.org/officeDocument/2006/relationships" xmlns:m="http://schemas.openxmlformats.org/officeDocument/2006/math" xmlns:v="urn:schemas-microsoft-com:vml" xmlns:wp14="http://schemas.microsoft.com/office/word/2010/wordprocessingDrawing" xmlns:wp="http://schemas.openxmlformats.org/drawingml/2006/wordprocessingDrawing" xmlns:w10="urn:schemas-microsoft-com:office:word" xmlns:w="http://schemas.openxmlformats.org/wordprocessingml/2006/main" xmlns:w14="http://schemas.microsoft.com/office/word/2010/wordml" xmlns:w15="http://schemas.microsoft.com/office/word/2012/wordml" xmlns:w16cex="http://schemas.microsoft.com/office/word/2018/wordml/cex" xmlns:w16cid="http://schemas.microsoft.com/office/word/2016/wordml/cid" xmlns:w16="http://schemas.microsoft.com/office/word/2018/wordml" xmlns:w16se="http://schemas.microsoft.com/office/word/2015/wordml/symex" xmlns:wpg="http://schemas.microsoft.com/office/word/2010/wordprocessingGroup" xmlns:wpi="http://schemas.microsoft.com/office/word/2010/wordprocessingInk" xmlns:wne="http://schemas.microsoft.com/office/word/2006/wordml" xmlns:wps="http://schemas.microsoft.com/office/word/2010/wordprocessingShape" mc:Ignorable="w14 w15 w16se w16cid w16 w16cex wp14">
+<w:hdr xmlns:wpc="http://schemas.microsoft.com/office/word/2010/wordprocessingCanvas" xmlns:cx="http://schemas.microsoft.com/office/drawing/2014/chartex" xmlns:cx1="http://schemas.microsoft.com/office/drawing/2015/9/8/chartex" xmlns:cx2="http://schemas.microsoft.com/office/drawing/2015/10/21/chartex" xmlns:cx3="http://schemas.microsoft.com/office/drawing/2016/5/9/chartex" xmlns:cx4="http://schemas.microsoft.com/office/drawing/2016/5/10/chartex" xmlns:cx5="http://schemas.microsoft.com/office/drawing/2016/5/11/chartex" xmlns:cx6="http://schemas.microsoft.com/office/drawing/2016/5/12/chartex" xmlns:cx7="http://schemas.microsoft.com/office/drawing/2016/5/13/chartex" xmlns:cx8="http://schemas.microsoft.com/office/drawing/2016/5/14/chartex" xmlns:mc="http://schemas.openxmlformats.org/markup-compatibility/2006" xmlns:aink="http://schemas.microsoft.com/office/drawing/2016/ink" xmlns:am3d="http://schemas.microsoft.com/office/drawing/2017/model3d" xmlns:o="urn:schemas-microsoft-com:office:office" xmlns:oel="http://schemas.microsoft.com/office/2019/extlst" xmlns:r="http://schemas.openxmlformats.org/officeDocument/2006/relationships" xmlns:m="http://schemas.openxmlformats.org/officeDocument/2006/math" xmlns:v="urn:schemas-microsoft-com:vml" xmlns:wp14="http://schemas.microsoft.com/office/word/2010/wordprocessingDrawing" xmlns:wp="http://schemas.openxmlformats.org/drawingml/2006/wordprocessingDrawing" xmlns:w10="urn:schemas-microsoft-com:office:word" xmlns:w="http://schemas.openxmlformats.org/wordprocessingml/2006/main" xmlns:w14="http://schemas.microsoft.com/office/word/2010/wordml" xmlns:w15="http://schemas.microsoft.com/office/word/2012/wordml" xmlns:w16cex="http://schemas.microsoft.com/office/word/2018/wordml/cex" xmlns:w16cid="http://schemas.microsoft.com/office/word/2016/wordml/cid" xmlns:w16="http://schemas.microsoft.com/office/word/2018/wordml" xmlns:w16sdtdh="http://schemas.microsoft.com/office/word/2020/wordml/sdtdatahash" xmlns:w16se="http://schemas.microsoft.com/office/word/2015/wordml/symex" xmlns:wpg="http://schemas.microsoft.com/office/word/2010/wordprocessingGroup" xmlns:wpi="http://schemas.microsoft.com/office/word/2010/wordprocessingInk" xmlns:wne="http://schemas.microsoft.com/office/word/2006/wordml" xmlns:wps="http://schemas.microsoft.com/office/word/2010/wordprocessingShape" mc:Ignorable="w14 w15 w16se w16cid w16 w16cex w16sdtdh wp14">
   <w:p>
     <w:pPr>
       <w:pStyle w:val="Cabealho"/>
@@ -3010,7 +3196,7 @@
 </file>
 
 <file path=word/numbering.xml><?xml version="1.0" encoding="utf-8"?>
-<w:numbering xmlns:wpc="http://schemas.microsoft.com/office/word/2010/wordprocessingCanvas" xmlns:cx="http://schemas.microsoft.com/office/drawing/2014/chartex" xmlns:cx1="http://schemas.microsoft.com/office/drawing/2015/9/8/chartex" xmlns:cx2="http://schemas.microsoft.com/office/drawing/2015/10/21/chartex" xmlns:cx3="http://schemas.microsoft.com/office/drawing/2016/5/9/chartex" xmlns:cx4="http://schemas.microsoft.com/office/drawing/2016/5/10/chartex" xmlns:cx5="http://schemas.microsoft.com/office/drawing/2016/5/11/chartex" xmlns:cx6="http://schemas.microsoft.com/office/drawing/2016/5/12/chartex" xmlns:cx7="http://schemas.microsoft.com/office/drawing/2016/5/13/chartex" xmlns:cx8="http://schemas.microsoft.com/office/drawing/2016/5/14/chartex" xmlns:mc="http://schemas.openxmlformats.org/markup-compatibility/2006" xmlns:aink="http://schemas.microsoft.com/office/drawing/2016/ink" xmlns:am3d="http://schemas.microsoft.com/office/drawing/2017/model3d" xmlns:o="urn:schemas-microsoft-com:office:office" xmlns:r="http://schemas.openxmlformats.org/officeDocument/2006/relationships" xmlns:m="http://schemas.openxmlformats.org/officeDocument/2006/math" xmlns:v="urn:schemas-microsoft-com:vml" xmlns:wp14="http://schemas.microsoft.com/office/word/2010/wordprocessingDrawing" xmlns:wp="http://schemas.openxmlformats.org/drawingml/2006/wordprocessingDrawing" xmlns:w10="urn:schemas-microsoft-com:office:word" xmlns:w="http://schemas.openxmlformats.org/wordprocessingml/2006/main" xmlns:w14="http://schemas.microsoft.com/office/word/2010/wordml" xmlns:w15="http://schemas.microsoft.com/office/word/2012/wordml" xmlns:w16cex="http://schemas.microsoft.com/office/word/2018/wordml/cex" xmlns:w16cid="http://schemas.microsoft.com/office/word/2016/wordml/cid" xmlns:w16="http://schemas.microsoft.com/office/word/2018/wordml" xmlns:w16se="http://schemas.microsoft.com/office/word/2015/wordml/symex" xmlns:wpg="http://schemas.microsoft.com/office/word/2010/wordprocessingGroup" xmlns:wpi="http://schemas.microsoft.com/office/word/2010/wordprocessingInk" xmlns:wne="http://schemas.microsoft.com/office/word/2006/wordml" xmlns:wps="http://schemas.microsoft.com/office/word/2010/wordprocessingShape" mc:Ignorable="w14 w15 w16se w16cid w16 w16cex wp14">
+<w:numbering xmlns:wpc="http://schemas.microsoft.com/office/word/2010/wordprocessingCanvas" xmlns:cx="http://schemas.microsoft.com/office/drawing/2014/chartex" xmlns:cx1="http://schemas.microsoft.com/office/drawing/2015/9/8/chartex" xmlns:cx2="http://schemas.microsoft.com/office/drawing/2015/10/21/chartex" xmlns:cx3="http://schemas.microsoft.com/office/drawing/2016/5/9/chartex" xmlns:cx4="http://schemas.microsoft.com/office/drawing/2016/5/10/chartex" xmlns:cx5="http://schemas.microsoft.com/office/drawing/2016/5/11/chartex" xmlns:cx6="http://schemas.microsoft.com/office/drawing/2016/5/12/chartex" xmlns:cx7="http://schemas.microsoft.com/office/drawing/2016/5/13/chartex" xmlns:cx8="http://schemas.microsoft.com/office/drawing/2016/5/14/chartex" xmlns:mc="http://schemas.openxmlformats.org/markup-compatibility/2006" xmlns:aink="http://schemas.microsoft.com/office/drawing/2016/ink" xmlns:am3d="http://schemas.microsoft.com/office/drawing/2017/model3d" xmlns:o="urn:schemas-microsoft-com:office:office" xmlns:oel="http://schemas.microsoft.com/office/2019/extlst" xmlns:r="http://schemas.openxmlformats.org/officeDocument/2006/relationships" xmlns:m="http://schemas.openxmlformats.org/officeDocument/2006/math" xmlns:v="urn:schemas-microsoft-com:vml" xmlns:wp14="http://schemas.microsoft.com/office/word/2010/wordprocessingDrawing" xmlns:wp="http://schemas.openxmlformats.org/drawingml/2006/wordprocessingDrawing" xmlns:w10="urn:schemas-microsoft-com:office:word" xmlns:w="http://schemas.openxmlformats.org/wordprocessingml/2006/main" xmlns:w14="http://schemas.microsoft.com/office/word/2010/wordml" xmlns:w15="http://schemas.microsoft.com/office/word/2012/wordml" xmlns:w16cex="http://schemas.microsoft.com/office/word/2018/wordml/cex" xmlns:w16cid="http://schemas.microsoft.com/office/word/2016/wordml/cid" xmlns:w16="http://schemas.microsoft.com/office/word/2018/wordml" xmlns:w16sdtdh="http://schemas.microsoft.com/office/word/2020/wordml/sdtdatahash" xmlns:w16se="http://schemas.microsoft.com/office/word/2015/wordml/symex" xmlns:wpg="http://schemas.microsoft.com/office/word/2010/wordprocessingGroup" xmlns:wpi="http://schemas.microsoft.com/office/word/2010/wordprocessingInk" xmlns:wne="http://schemas.microsoft.com/office/word/2006/wordml" xmlns:wps="http://schemas.microsoft.com/office/word/2010/wordprocessingShape" mc:Ignorable="w14 w15 w16se w16cid w16 w16cex w16sdtdh wp14">
   <w:abstractNum w:abstractNumId="0" w15:restartNumberingAfterBreak="0">
     <w:nsid w:val="07562666"/>
     <w:multiLevelType w:val="hybridMultilevel"/>
@@ -3305,20 +3491,20 @@
       </w:pPr>
     </w:lvl>
   </w:abstractNum>
-  <w:num w:numId="1">
+  <w:num w:numId="1" w16cid:durableId="220799744">
     <w:abstractNumId w:val="0"/>
   </w:num>
-  <w:num w:numId="2">
+  <w:num w:numId="2" w16cid:durableId="1469083934">
     <w:abstractNumId w:val="1"/>
   </w:num>
-  <w:num w:numId="3">
+  <w:num w:numId="3" w16cid:durableId="707879187">
     <w:abstractNumId w:val="2"/>
   </w:num>
 </w:numbering>
 </file>
 
 <file path=word/styles.xml><?xml version="1.0" encoding="utf-8"?>
-<w:styles xmlns:mc="http://schemas.openxmlformats.org/markup-compatibility/2006" xmlns:r="http://schemas.openxmlformats.org/officeDocument/2006/relationships" xmlns:w="http://schemas.openxmlformats.org/wordprocessingml/2006/main" xmlns:w14="http://schemas.microsoft.com/office/word/2010/wordml" xmlns:w15="http://schemas.microsoft.com/office/word/2012/wordml" xmlns:w16cex="http://schemas.microsoft.com/office/word/2018/wordml/cex" xmlns:w16cid="http://schemas.microsoft.com/office/word/2016/wordml/cid" xmlns:w16="http://schemas.microsoft.com/office/word/2018/wordml" xmlns:w16se="http://schemas.microsoft.com/office/word/2015/wordml/symex" mc:Ignorable="w14 w15 w16se w16cid w16 w16cex">
+<w:styles xmlns:mc="http://schemas.openxmlformats.org/markup-compatibility/2006" xmlns:r="http://schemas.openxmlformats.org/officeDocument/2006/relationships" xmlns:w="http://schemas.openxmlformats.org/wordprocessingml/2006/main" xmlns:w14="http://schemas.microsoft.com/office/word/2010/wordml" xmlns:w15="http://schemas.microsoft.com/office/word/2012/wordml" xmlns:w16cex="http://schemas.microsoft.com/office/word/2018/wordml/cex" xmlns:w16cid="http://schemas.microsoft.com/office/word/2016/wordml/cid" xmlns:w16="http://schemas.microsoft.com/office/word/2018/wordml" xmlns:w16sdtdh="http://schemas.microsoft.com/office/word/2020/wordml/sdtdatahash" xmlns:w16se="http://schemas.microsoft.com/office/word/2015/wordml/symex" mc:Ignorable="w14 w15 w16se w16cid w16 w16cex w16sdtdh">
   <w:docDefaults>
     <w:rPrDefault>
       <w:rPr>
@@ -3440,6 +3626,7 @@
     <w:lsdException w:name="HTML Sample" w:semiHidden="1" w:unhideWhenUsed="1"/>
     <w:lsdException w:name="HTML Typewriter" w:semiHidden="1" w:unhideWhenUsed="1"/>
     <w:lsdException w:name="HTML Variable" w:semiHidden="1" w:unhideWhenUsed="1"/>
+    <w:lsdException w:name="Normal Table" w:semiHidden="1" w:unhideWhenUsed="1"/>
     <w:lsdException w:name="annotation subject" w:semiHidden="1" w:unhideWhenUsed="1"/>
     <w:lsdException w:name="No List" w:semiHidden="1" w:unhideWhenUsed="1"/>
     <w:lsdException w:name="Outline List 1" w:semiHidden="1" w:unhideWhenUsed="1"/>
@@ -3482,8 +3669,11 @@
     <w:lsdException w:name="Table Contemporary" w:semiHidden="1" w:unhideWhenUsed="1"/>
     <w:lsdException w:name="Table Elegant" w:semiHidden="1" w:unhideWhenUsed="1"/>
     <w:lsdException w:name="Table Professional" w:semiHidden="1" w:unhideWhenUsed="1"/>
+    <w:lsdException w:name="Table Subtle 1" w:semiHidden="1" w:unhideWhenUsed="1"/>
     <w:lsdException w:name="Table Subtle 2" w:semiHidden="1" w:unhideWhenUsed="1"/>
     <w:lsdException w:name="Table Web 1" w:semiHidden="1" w:unhideWhenUsed="1"/>
+    <w:lsdException w:name="Table Web 2" w:semiHidden="1" w:unhideWhenUsed="1"/>
+    <w:lsdException w:name="Table Web 3" w:semiHidden="1" w:unhideWhenUsed="1"/>
     <w:lsdException w:name="Balloon Text" w:semiHidden="1" w:unhideWhenUsed="1"/>
     <w:lsdException w:name="Table Grid" w:uiPriority="39"/>
     <w:lsdException w:name="Table Theme" w:semiHidden="1" w:unhideWhenUsed="1"/>

</xml_diff>

<commit_message>
Update 20230327 - Controle e Automatização de Estufas - Controle Efetivo.docx
Atualização do arquivo com uma lauda adicionada pelo Leonardo
</commit_message>
<xml_diff>
--- a/20230327 - Controle e Automatização de Estufas - Controle Efetivo.docx
+++ b/20230327 - Controle e Automatização de Estufas - Controle Efetivo.docx
@@ -1,6 +1,6 @@
 
 <file path=word/document.xml><?xml version="1.0" encoding="utf-8"?>
-<w:document xmlns:wpc="http://schemas.microsoft.com/office/word/2010/wordprocessingCanvas" xmlns:cx="http://schemas.microsoft.com/office/drawing/2014/chartex" xmlns:cx1="http://schemas.microsoft.com/office/drawing/2015/9/8/chartex" xmlns:cx2="http://schemas.microsoft.com/office/drawing/2015/10/21/chartex" xmlns:cx3="http://schemas.microsoft.com/office/drawing/2016/5/9/chartex" xmlns:cx4="http://schemas.microsoft.com/office/drawing/2016/5/10/chartex" xmlns:cx5="http://schemas.microsoft.com/office/drawing/2016/5/11/chartex" xmlns:cx6="http://schemas.microsoft.com/office/drawing/2016/5/12/chartex" xmlns:cx7="http://schemas.microsoft.com/office/drawing/2016/5/13/chartex" xmlns:cx8="http://schemas.microsoft.com/office/drawing/2016/5/14/chartex" xmlns:mc="http://schemas.openxmlformats.org/markup-compatibility/2006" xmlns:aink="http://schemas.microsoft.com/office/drawing/2016/ink" xmlns:am3d="http://schemas.microsoft.com/office/drawing/2017/model3d" xmlns:o="urn:schemas-microsoft-com:office:office" xmlns:oel="http://schemas.microsoft.com/office/2019/extlst" xmlns:r="http://schemas.openxmlformats.org/officeDocument/2006/relationships" xmlns:m="http://schemas.openxmlformats.org/officeDocument/2006/math" xmlns:v="urn:schemas-microsoft-com:vml" xmlns:wp14="http://schemas.microsoft.com/office/word/2010/wordprocessingDrawing" xmlns:wp="http://schemas.openxmlformats.org/drawingml/2006/wordprocessingDrawing" xmlns:w10="urn:schemas-microsoft-com:office:word" xmlns:w="http://schemas.openxmlformats.org/wordprocessingml/2006/main" xmlns:w14="http://schemas.microsoft.com/office/word/2010/wordml" xmlns:w15="http://schemas.microsoft.com/office/word/2012/wordml" xmlns:w16cex="http://schemas.microsoft.com/office/word/2018/wordml/cex" xmlns:w16cid="http://schemas.microsoft.com/office/word/2016/wordml/cid" xmlns:w16="http://schemas.microsoft.com/office/word/2018/wordml" xmlns:w16sdtdh="http://schemas.microsoft.com/office/word/2020/wordml/sdtdatahash" xmlns:w16se="http://schemas.microsoft.com/office/word/2015/wordml/symex" xmlns:wpg="http://schemas.microsoft.com/office/word/2010/wordprocessingGroup" xmlns:wpi="http://schemas.microsoft.com/office/word/2010/wordprocessingInk" xmlns:wne="http://schemas.microsoft.com/office/word/2006/wordml" xmlns:wps="http://schemas.microsoft.com/office/word/2010/wordprocessingShape" mc:Ignorable="w14 w15 w16se w16cid w16 w16cex w16sdtdh wp14">
+<w:document xmlns:wpc="http://schemas.microsoft.com/office/word/2010/wordprocessingCanvas" xmlns:cx="http://schemas.microsoft.com/office/drawing/2014/chartex" xmlns:cx1="http://schemas.microsoft.com/office/drawing/2015/9/8/chartex" xmlns:cx2="http://schemas.microsoft.com/office/drawing/2015/10/21/chartex" xmlns:cx3="http://schemas.microsoft.com/office/drawing/2016/5/9/chartex" xmlns:cx4="http://schemas.microsoft.com/office/drawing/2016/5/10/chartex" xmlns:cx5="http://schemas.microsoft.com/office/drawing/2016/5/11/chartex" xmlns:cx6="http://schemas.microsoft.com/office/drawing/2016/5/12/chartex" xmlns:cx7="http://schemas.microsoft.com/office/drawing/2016/5/13/chartex" xmlns:cx8="http://schemas.microsoft.com/office/drawing/2016/5/14/chartex" xmlns:mc="http://schemas.openxmlformats.org/markup-compatibility/2006" xmlns:aink="http://schemas.microsoft.com/office/drawing/2016/ink" xmlns:am3d="http://schemas.microsoft.com/office/drawing/2017/model3d" xmlns:o="urn:schemas-microsoft-com:office:office" xmlns:r="http://schemas.openxmlformats.org/officeDocument/2006/relationships" xmlns:m="http://schemas.openxmlformats.org/officeDocument/2006/math" xmlns:v="urn:schemas-microsoft-com:vml" xmlns:wp14="http://schemas.microsoft.com/office/word/2010/wordprocessingDrawing" xmlns:wp="http://schemas.openxmlformats.org/drawingml/2006/wordprocessingDrawing" xmlns:w10="urn:schemas-microsoft-com:office:word" xmlns:w="http://schemas.openxmlformats.org/wordprocessingml/2006/main" xmlns:w14="http://schemas.microsoft.com/office/word/2010/wordml" xmlns:w15="http://schemas.microsoft.com/office/word/2012/wordml" xmlns:w16cex="http://schemas.microsoft.com/office/word/2018/wordml/cex" xmlns:w16cid="http://schemas.microsoft.com/office/word/2016/wordml/cid" xmlns:w16="http://schemas.microsoft.com/office/word/2018/wordml" xmlns:w16se="http://schemas.microsoft.com/office/word/2015/wordml/symex" xmlns:wpg="http://schemas.microsoft.com/office/word/2010/wordprocessingGroup" xmlns:wpi="http://schemas.microsoft.com/office/word/2010/wordprocessingInk" xmlns:wne="http://schemas.microsoft.com/office/word/2006/wordml" xmlns:wps="http://schemas.microsoft.com/office/word/2010/wordprocessingShape" mc:Ignorable="w14 w15 w16se w16cid w16 w16cex wp14">
   <w:body>
     <w:p>
       <w:pPr>
@@ -1217,6 +1217,7 @@
           <w:docPartUnique/>
         </w:docPartObj>
       </w:sdtPr>
+      <w:sdtEndPr/>
       <w:sdtContent>
         <w:p>
           <w:pPr>
@@ -1499,6 +1500,137 @@
         <w:rPr>
           <w:rFonts w:ascii="Arial" w:hAnsi="Arial" w:cs="Arial"/>
         </w:rPr>
+        <w:t>O agronegócio no Brasil é considerado uma atividade muito rentável, próspera e segura. Possui laços profundos com o agronegócio desde o início da história econômica do país, como a fundação do próprio nome. Isso graças à extração de uma madeira chamada pau Brasil.</w:t>
+      </w:r>
+    </w:p>
+    <w:p>
+      <w:pPr>
+        <w:pStyle w:val="NormalWeb"/>
+        <w:jc w:val="both"/>
+        <w:rPr>
+          <w:rFonts w:ascii="Arial" w:hAnsi="Arial" w:cs="Arial"/>
+        </w:rPr>
+      </w:pPr>
+      <w:r>
+        <w:rPr>
+          <w:rFonts w:ascii="Arial" w:hAnsi="Arial" w:cs="Arial"/>
+        </w:rPr>
+        <w:t>No século XVI, os territórios brasileiros foram ocupados, mas antes mesmo da monocultura da cana-de-açúcar, o país teve sua primeira atividade econômica, a extração da carnaúba. A implantação de plantações de cana-de-açúcar tornou-se a base de sustentação da economia, já que o pau-brasil foi extinto no mesmo período. Com isso, percebemos que todas as atividades agroindustriais estão relacionadas ao processo de colonização.</w:t>
+      </w:r>
+    </w:p>
+    <w:p>
+      <w:pPr>
+        <w:pStyle w:val="NormalWeb"/>
+        <w:jc w:val="both"/>
+        <w:rPr>
+          <w:rFonts w:ascii="Arial" w:hAnsi="Arial" w:cs="Arial"/>
+        </w:rPr>
+      </w:pPr>
+      <w:r>
+        <w:rPr>
+          <w:rFonts w:ascii="Arial" w:hAnsi="Arial" w:cs="Arial"/>
+        </w:rPr>
+        <w:t>Falando da história do agronegócio, a cana-de-açúcar cresceu consideravelmente no Nordeste do Brasil, enquanto a borracha tornou Manaus uma cidade cosmopolita graças à sua presença no mercado de extração de borracha na região amazônica. Depois disso, porém, o café contribuiu de forma mensurável para a alavancagem do agronegócio brasileiro, afinal era a mais importante fonte interna de renda e financiava o processo de industrialização.</w:t>
+      </w:r>
+    </w:p>
+    <w:p>
+      <w:pPr>
+        <w:pStyle w:val="NormalWeb"/>
+        <w:jc w:val="both"/>
+        <w:rPr>
+          <w:rFonts w:ascii="Arial" w:hAnsi="Arial" w:cs="Arial"/>
+        </w:rPr>
+      </w:pPr>
+      <w:r>
+        <w:rPr>
+          <w:rFonts w:ascii="Arial" w:hAnsi="Arial" w:cs="Arial"/>
+        </w:rPr>
+        <w:t>Hoje, entre os grandes players do setor, destacam-se a soja e o milho, e a soja volta a ser a principal commodity de exportação do Brasil. Deste grande processo, derivam agroindústrias como carne bovina, suína, avícola, vinícola, moveleira etc. No sul do Brasil, no entanto, o setor pecuário domina. A partir da década de 1930, os produtores rurais se especializaram na agropecuária, o que se intensificou até meados da década de 1980.</w:t>
+      </w:r>
+    </w:p>
+    <w:p>
+      <w:pPr>
+        <w:pStyle w:val="NormalWeb"/>
+        <w:jc w:val="both"/>
+        <w:rPr>
+          <w:rFonts w:ascii="Arial" w:hAnsi="Arial" w:cs="Arial"/>
+        </w:rPr>
+      </w:pPr>
+      <w:r>
+        <w:rPr>
+          <w:rFonts w:ascii="Arial" w:hAnsi="Arial" w:cs="Arial"/>
+        </w:rPr>
+        <w:t>O agronegócio brasileiro teve um grande impulso entre as décadas de 1970 e 1990 com o desenvolvimento tecnológico, proporcionando uma mudança considerável no desenvolvimento da ciência e tecnologia, o que proporcionou um domínio regional que não existia antes, aumentando a gama de produção agrícola. O país passou então a chamar a atenção de todos os nossos parceiros e concorrentes por demonstrar seu grande potencial em condições globais.</w:t>
+      </w:r>
+    </w:p>
+    <w:p>
+      <w:pPr>
+        <w:pStyle w:val="NormalWeb"/>
+        <w:jc w:val="both"/>
+        <w:rPr>
+          <w:rFonts w:ascii="Arial" w:hAnsi="Arial" w:cs="Arial"/>
+        </w:rPr>
+      </w:pPr>
+    </w:p>
+    <w:p>
+      <w:pPr>
+        <w:pStyle w:val="NormalWeb"/>
+        <w:jc w:val="both"/>
+        <w:rPr>
+          <w:rFonts w:ascii="Arial" w:hAnsi="Arial" w:cs="Arial"/>
+        </w:rPr>
+      </w:pPr>
+    </w:p>
+    <w:p>
+      <w:pPr>
+        <w:pStyle w:val="NormalWeb"/>
+        <w:jc w:val="both"/>
+        <w:rPr>
+          <w:rFonts w:ascii="Arial" w:hAnsi="Arial" w:cs="Arial"/>
+        </w:rPr>
+      </w:pPr>
+    </w:p>
+    <w:p>
+      <w:pPr>
+        <w:pStyle w:val="NormalWeb"/>
+        <w:jc w:val="both"/>
+        <w:rPr>
+          <w:rFonts w:ascii="Arial" w:hAnsi="Arial" w:cs="Arial"/>
+        </w:rPr>
+      </w:pPr>
+    </w:p>
+    <w:p>
+      <w:pPr>
+        <w:pStyle w:val="NormalWeb"/>
+        <w:jc w:val="both"/>
+        <w:rPr>
+          <w:rFonts w:ascii="Arial" w:hAnsi="Arial" w:cs="Arial"/>
+        </w:rPr>
+      </w:pPr>
+    </w:p>
+    <w:p>
+      <w:pPr>
+        <w:pStyle w:val="NormalWeb"/>
+        <w:jc w:val="both"/>
+        <w:rPr>
+          <w:rFonts w:ascii="Arial" w:hAnsi="Arial" w:cs="Arial"/>
+        </w:rPr>
+      </w:pPr>
+    </w:p>
+    <w:p>
+      <w:pPr>
+        <w:pStyle w:val="NormalWeb"/>
+        <w:ind w:firstLine="708"/>
+        <w:jc w:val="both"/>
+        <w:rPr>
+          <w:rFonts w:ascii="Arial" w:hAnsi="Arial" w:cs="Arial"/>
+        </w:rPr>
+      </w:pPr>
+      <w:r>
+        <w:rPr>
+          <w:rFonts w:ascii="Arial" w:hAnsi="Arial" w:cs="Arial"/>
+        </w:rPr>
+        <w:lastRenderedPageBreak/>
         <w:t>A agricultura moderna tem enfrentado muitos desafios, tais como a demanda crescente por alimentos, a mudança climática e a escassez de recursos naturais. A agricultura é uma atividade fundamental para a alimentação humana e para a economia de muitos países. A automação do cultivo em estufas tem se mostrado cada vez mais necessária, uma vez que é possível controlar as condições ambientais para otimizar o crescimento das plantas e reduzir os custos de produção.</w:t>
       </w:r>
     </w:p>
@@ -1661,6 +1793,15 @@
           <w:rFonts w:ascii="Arial" w:hAnsi="Arial" w:cs="Arial"/>
         </w:rPr>
       </w:pPr>
+    </w:p>
+    <w:p>
+      <w:pPr>
+        <w:pStyle w:val="NormalWeb"/>
+        <w:jc w:val="both"/>
+        <w:rPr>
+          <w:rFonts w:ascii="Arial" w:hAnsi="Arial" w:cs="Arial"/>
+        </w:rPr>
+      </w:pPr>
       <w:r>
         <w:rPr>
           <w:rFonts w:ascii="Arial" w:hAnsi="Arial" w:cs="Arial"/>
@@ -1915,64 +2056,50 @@
         <w:rPr>
           <w:rFonts w:ascii="Arial" w:hAnsi="Arial" w:cs="Arial"/>
         </w:rPr>
-        <w:t>um cultivo eficaz e com poucas perdas, desenvolveremos um protótipo que tem como objetivo automatizar, controlar os dados de uma estufa para cultivo de hortaliças, tais como a temperatura, umidade do solo e luminosidade em estufas, utilizando as plataformas Arduino, Android, Linux (</w:t>
+        <w:t>um cultivo eficaz e com poucas perdas, desenvolveremos um protótipo que tem como objetivo automatizar, controlar os dados de uma estufa para cultivo de hortaliças, tais como a temperatura, umidade do solo e luminosidade em estufas, utilizando as plataformas Arduino, Android, Linux (Raspb</w:t>
+      </w:r>
+      <w:r>
+        <w:rPr>
+          <w:rFonts w:ascii="Arial" w:hAnsi="Arial" w:cs="Arial"/>
+        </w:rPr>
+        <w:t>erry PI OS</w:t>
+      </w:r>
+      <w:r>
+        <w:rPr>
+          <w:rFonts w:ascii="Arial" w:hAnsi="Arial" w:cs="Arial"/>
+        </w:rPr>
+        <w:t>) e armazenando os dados das variáveis de controle do microclima numa base de dados para futuras comparações e auxílio nas tomadas de decisão</w:t>
+      </w:r>
+    </w:p>
+    <w:p>
+      <w:pPr>
+        <w:pStyle w:val="NormalWeb"/>
+        <w:ind w:firstLine="708"/>
+        <w:jc w:val="both"/>
+        <w:rPr>
+          <w:rFonts w:ascii="Arial" w:hAnsi="Arial" w:cs="Arial"/>
+          <w:color w:val="000000"/>
+        </w:rPr>
+      </w:pPr>
+      <w:r>
+        <w:rPr>
+          <w:rFonts w:ascii="Arial" w:hAnsi="Arial" w:cs="Arial"/>
+        </w:rPr>
+        <w:t xml:space="preserve">Para a implementação do nosso sistema de estufa controlada e automatizada, serão utilizados componentes eletrônicos, como sensores de temperatura, umidade, luminosidade e válvula solenoide para irrigação, além de um microcontrolador (Esp-32) que é responsável pelo controle dos atuadores e utilizara protocolo MQTT em comunicação com o Raspberry </w:t>
       </w:r>
       <w:proofErr w:type="spellStart"/>
       <w:r>
         <w:rPr>
           <w:rFonts w:ascii="Arial" w:hAnsi="Arial" w:cs="Arial"/>
         </w:rPr>
-        <w:t>Raspb</w:t>
-      </w:r>
-      <w:r>
-        <w:rPr>
-          <w:rFonts w:ascii="Arial" w:hAnsi="Arial" w:cs="Arial"/>
-        </w:rPr>
-        <w:t>erry</w:t>
+        <w:t>Pi</w:t>
       </w:r>
       <w:proofErr w:type="spellEnd"/>
       <w:r>
         <w:rPr>
           <w:rFonts w:ascii="Arial" w:hAnsi="Arial" w:cs="Arial"/>
         </w:rPr>
-        <w:t xml:space="preserve"> PI OS</w:t>
-      </w:r>
-      <w:r>
-        <w:rPr>
-          <w:rFonts w:ascii="Arial" w:hAnsi="Arial" w:cs="Arial"/>
-        </w:rPr>
-        <w:t>) e armazenando os dados das variáveis de controle do microclima numa base de dados para futuras comparações e auxílio nas tomadas de decisão</w:t>
-      </w:r>
-    </w:p>
-    <w:p>
-      <w:pPr>
-        <w:pStyle w:val="NormalWeb"/>
-        <w:ind w:firstLine="708"/>
-        <w:jc w:val="both"/>
-        <w:rPr>
-          <w:rFonts w:ascii="Arial" w:hAnsi="Arial" w:cs="Arial"/>
-          <w:color w:val="000000"/>
-        </w:rPr>
-      </w:pPr>
-      <w:r>
-        <w:rPr>
-          <w:rFonts w:ascii="Arial" w:hAnsi="Arial" w:cs="Arial"/>
-        </w:rPr>
-        <w:t xml:space="preserve">Para a implementação do nosso sistema de estufa controlada e automatizada, serão utilizados componentes eletrônicos, como sensores de temperatura, umidade, luminosidade e válvula solenoide para irrigação, além de um microcontrolador (Esp-32) que é responsável pelo controle dos atuadores e utilizara protocolo MQTT em comunicação com o </w:t>
-      </w:r>
-      <w:proofErr w:type="spellStart"/>
-      <w:r>
-        <w:rPr>
-          <w:rFonts w:ascii="Arial" w:hAnsi="Arial" w:cs="Arial"/>
-        </w:rPr>
-        <w:t>Raspberry</w:t>
-      </w:r>
-      <w:proofErr w:type="spellEnd"/>
-      <w:r>
-        <w:rPr>
-          <w:rFonts w:ascii="Arial" w:hAnsi="Arial" w:cs="Arial"/>
-        </w:rPr>
-        <w:t xml:space="preserve"> Pi para envio dos dados coletados pelos sensores para um servidor de nuvem. A partir do servidor, é possível visualizar as informações coletadas em tempo real e controlar o ambiente da estufa remotamente.</w:t>
+        <w:t xml:space="preserve"> para envio dos dados coletados pelos sensores para um servidor de nuvem. A partir do servidor, é possível visualizar as informações coletadas em tempo real e controlar o ambiente da estufa remotamente.</w:t>
       </w:r>
     </w:p>
     <w:p>
@@ -2352,6 +2479,7 @@
         </w:rPr>
         <w:t xml:space="preserve">Estufas agrícolas: Quais as vantagens da sua </w:t>
       </w:r>
+      <w:proofErr w:type="gramStart"/>
       <w:r>
         <w:rPr>
           <w:rFonts w:ascii="Arial" w:hAnsi="Arial" w:cs="Arial"/>
@@ -2360,8 +2488,9 @@
           <w:szCs w:val="26"/>
           <w:shd w:val="clear" w:color="auto" w:fill="FFFFFF"/>
         </w:rPr>
-        <w:t>utilização?</w:t>
-      </w:r>
+        <w:t>utilização?.</w:t>
+      </w:r>
+      <w:proofErr w:type="gramEnd"/>
       <w:r>
         <w:rPr>
           <w:rFonts w:ascii="Arial" w:hAnsi="Arial" w:cs="Arial"/>
@@ -2468,13 +2597,35 @@
           <w:szCs w:val="26"/>
           <w:shd w:val="clear" w:color="auto" w:fill="FFFFFF"/>
         </w:rPr>
-        <w:t>Fernandes, Isla. Estufas agrícolas: suas funções e a arte de cultivar!</w:t>
-      </w:r>
+        <w:t xml:space="preserve">Fernandes, </w:t>
+      </w:r>
+      <w:proofErr w:type="spellStart"/>
       <w:r>
         <w:rPr>
           <w:rFonts w:ascii="Arial" w:hAnsi="Arial" w:cs="Arial"/>
           <w:color w:val="212121"/>
           <w:sz w:val="24"/>
+          <w:szCs w:val="26"/>
+          <w:shd w:val="clear" w:color="auto" w:fill="FFFFFF"/>
+        </w:rPr>
+        <w:t>Isla</w:t>
+      </w:r>
+      <w:proofErr w:type="spellEnd"/>
+      <w:r>
+        <w:rPr>
+          <w:rFonts w:ascii="Arial" w:hAnsi="Arial" w:cs="Arial"/>
+          <w:color w:val="212121"/>
+          <w:sz w:val="24"/>
+          <w:szCs w:val="26"/>
+          <w:shd w:val="clear" w:color="auto" w:fill="FFFFFF"/>
+        </w:rPr>
+        <w:t>. Estufas agrícolas: suas funções e a arte de cultivar!</w:t>
+      </w:r>
+      <w:r>
+        <w:rPr>
+          <w:rFonts w:ascii="Arial" w:hAnsi="Arial" w:cs="Arial"/>
+          <w:color w:val="212121"/>
+          <w:sz w:val="24"/>
           <w:szCs w:val="24"/>
           <w:shd w:val="clear" w:color="auto" w:fill="FFFFFF"/>
         </w:rPr>
@@ -2554,8 +2705,10 @@
         <w:jc w:val="both"/>
         <w:rPr>
           <w:rFonts w:ascii="Arial" w:hAnsi="Arial" w:cs="Arial"/>
-          <w:sz w:val="24"/>
-          <w:szCs w:val="24"/>
+          <w:color w:val="212121"/>
+          <w:sz w:val="24"/>
+          <w:szCs w:val="26"/>
+          <w:shd w:val="clear" w:color="auto" w:fill="FFFFFF"/>
         </w:rPr>
       </w:pPr>
       <w:proofErr w:type="spellStart"/>
@@ -2578,8 +2731,9 @@
           <w:szCs w:val="26"/>
           <w:shd w:val="clear" w:color="auto" w:fill="FFFFFF"/>
         </w:rPr>
-        <w:t xml:space="preserve">, Ivone. Barbosa, Katia. Ferreira, Dagoberto. </w:t>
-      </w:r>
+        <w:t xml:space="preserve">, Ivone. Barbosa, Katia. Ferreira, Dagoberto. et al. Automatização de Estufa para Cultivo de </w:t>
+      </w:r>
+      <w:proofErr w:type="spellStart"/>
       <w:r>
         <w:rPr>
           <w:rFonts w:ascii="Arial" w:hAnsi="Arial" w:cs="Arial"/>
@@ -2588,8 +2742,9 @@
           <w:szCs w:val="26"/>
           <w:shd w:val="clear" w:color="auto" w:fill="FFFFFF"/>
         </w:rPr>
-        <w:t>e</w:t>
-      </w:r>
+        <w:t>Hostaliça</w:t>
+      </w:r>
+      <w:proofErr w:type="spellEnd"/>
       <w:r>
         <w:rPr>
           <w:rFonts w:ascii="Arial" w:hAnsi="Arial" w:cs="Arial"/>
@@ -2598,95 +2753,176 @@
           <w:szCs w:val="26"/>
           <w:shd w:val="clear" w:color="auto" w:fill="FFFFFF"/>
         </w:rPr>
-        <w:t xml:space="preserve">t al. Automatização de Estufa para Cultivo de </w:t>
-      </w:r>
-      <w:proofErr w:type="spellStart"/>
+        <w:t>.</w:t>
+      </w:r>
       <w:r>
         <w:rPr>
           <w:rFonts w:ascii="Arial" w:hAnsi="Arial" w:cs="Arial"/>
           <w:color w:val="212121"/>
           <w:sz w:val="24"/>
+          <w:szCs w:val="24"/>
+          <w:shd w:val="clear" w:color="auto" w:fill="FFFFFF"/>
+        </w:rPr>
+        <w:t> </w:t>
+      </w:r>
+      <w:r>
+        <w:rPr>
+          <w:rStyle w:val="Forte"/>
+          <w:rFonts w:ascii="Arial" w:hAnsi="Arial" w:cs="Arial"/>
+          <w:color w:val="212121"/>
+          <w:sz w:val="24"/>
           <w:szCs w:val="26"/>
           <w:shd w:val="clear" w:color="auto" w:fill="FFFFFF"/>
         </w:rPr>
-        <w:t>Hostaliça</w:t>
-      </w:r>
-      <w:proofErr w:type="spellEnd"/>
+        <w:t>Revista Acadêmica – Ensino de Ciências e Tecnologias IFSP – Campus Cubatão</w:t>
+      </w:r>
       <w:r>
         <w:rPr>
           <w:rFonts w:ascii="Arial" w:hAnsi="Arial" w:cs="Arial"/>
           <w:color w:val="212121"/>
           <w:sz w:val="24"/>
+          <w:szCs w:val="24"/>
+          <w:shd w:val="clear" w:color="auto" w:fill="FFFFFF"/>
+        </w:rPr>
+        <w:t>, 2025</w:t>
+      </w:r>
+      <w:r>
+        <w:rPr>
+          <w:rFonts w:ascii="Arial" w:hAnsi="Arial" w:cs="Arial"/>
+          <w:color w:val="212121"/>
+          <w:sz w:val="24"/>
+          <w:szCs w:val="24"/>
+          <w:shd w:val="clear" w:color="auto" w:fill="FFFFFF"/>
+        </w:rPr>
+        <w:t>.</w:t>
+      </w:r>
+      <w:r>
+        <w:rPr>
+          <w:rFonts w:ascii="Arial" w:hAnsi="Arial" w:cs="Arial"/>
+          <w:color w:val="212121"/>
+          <w:sz w:val="24"/>
+          <w:szCs w:val="24"/>
+          <w:shd w:val="clear" w:color="auto" w:fill="FFFFFF"/>
+        </w:rPr>
+        <w:t xml:space="preserve"> Vol. 5.</w:t>
+      </w:r>
+      <w:r>
+        <w:rPr>
+          <w:rFonts w:ascii="Arial" w:hAnsi="Arial" w:cs="Arial"/>
+          <w:color w:val="212121"/>
+          <w:sz w:val="24"/>
+          <w:szCs w:val="24"/>
+          <w:shd w:val="clear" w:color="auto" w:fill="FFFFFF"/>
+        </w:rPr>
+        <w:t xml:space="preserve"> </w:t>
+      </w:r>
+      <w:r>
+        <w:rPr>
+          <w:rFonts w:ascii="Arial" w:hAnsi="Arial" w:cs="Arial"/>
+          <w:color w:val="212121"/>
+          <w:sz w:val="24"/>
+          <w:szCs w:val="24"/>
+          <w:shd w:val="clear" w:color="auto" w:fill="FFFFFF"/>
+        </w:rPr>
+        <w:t xml:space="preserve">Cubatão-SP. </w:t>
+      </w:r>
+      <w:r>
+        <w:rPr>
+          <w:rFonts w:ascii="Arial" w:hAnsi="Arial" w:cs="Arial"/>
+          <w:color w:val="212121"/>
+          <w:sz w:val="24"/>
+          <w:szCs w:val="24"/>
+          <w:shd w:val="clear" w:color="auto" w:fill="FFFFFF"/>
+        </w:rPr>
+        <w:t>Disponível em: &lt;</w:t>
+      </w:r>
+      <w:r>
+        <w:rPr>
+          <w:rFonts w:ascii="Arial" w:hAnsi="Arial" w:cs="Arial"/>
+          <w:color w:val="212121"/>
+          <w:sz w:val="24"/>
+          <w:szCs w:val="24"/>
+          <w:shd w:val="clear" w:color="auto" w:fill="FFFFFF"/>
+        </w:rPr>
+        <w:t>https://intranet.cbt.ifsp.edu.br/qualif/volume05/1.Engenharias/Ed05_EN_03_24_36.pdf</w:t>
+      </w:r>
+      <w:r>
+        <w:rPr>
+          <w:rFonts w:ascii="Arial" w:hAnsi="Arial" w:cs="Arial"/>
+          <w:color w:val="212121"/>
+          <w:sz w:val="24"/>
+          <w:szCs w:val="24"/>
+          <w:shd w:val="clear" w:color="auto" w:fill="FFFFFF"/>
+        </w:rPr>
+        <w:t xml:space="preserve">&gt;. Acesso em: </w:t>
+      </w:r>
+      <w:r>
+        <w:rPr>
+          <w:rFonts w:ascii="Arial" w:hAnsi="Arial" w:cs="Arial"/>
+          <w:color w:val="212121"/>
+          <w:sz w:val="24"/>
           <w:szCs w:val="26"/>
           <w:shd w:val="clear" w:color="auto" w:fill="FFFFFF"/>
         </w:rPr>
-        <w:t>.</w:t>
-      </w:r>
-      <w:r>
-        <w:rPr>
-          <w:rFonts w:ascii="Arial" w:hAnsi="Arial" w:cs="Arial"/>
-          <w:color w:val="212121"/>
-          <w:sz w:val="24"/>
-          <w:szCs w:val="24"/>
-          <w:shd w:val="clear" w:color="auto" w:fill="FFFFFF"/>
-        </w:rPr>
-        <w:t> </w:t>
-      </w:r>
-      <w:r>
-        <w:rPr>
-          <w:rStyle w:val="Forte"/>
-          <w:rFonts w:ascii="Arial" w:hAnsi="Arial" w:cs="Arial"/>
-          <w:color w:val="212121"/>
-          <w:sz w:val="24"/>
-          <w:szCs w:val="26"/>
-          <w:shd w:val="clear" w:color="auto" w:fill="FFFFFF"/>
-        </w:rPr>
-        <w:t>Revista Acadêmica – Ensino de Ciências e Tecnologias IFSP – Campus Cubatão</w:t>
-      </w:r>
-      <w:r>
-        <w:rPr>
-          <w:rFonts w:ascii="Arial" w:hAnsi="Arial" w:cs="Arial"/>
-          <w:color w:val="212121"/>
-          <w:sz w:val="24"/>
-          <w:szCs w:val="24"/>
-          <w:shd w:val="clear" w:color="auto" w:fill="FFFFFF"/>
-        </w:rPr>
-        <w:t>, 2025</w:t>
-      </w:r>
-      <w:r>
-        <w:rPr>
-          <w:rFonts w:ascii="Arial" w:hAnsi="Arial" w:cs="Arial"/>
-          <w:color w:val="212121"/>
-          <w:sz w:val="24"/>
-          <w:szCs w:val="24"/>
-          <w:shd w:val="clear" w:color="auto" w:fill="FFFFFF"/>
-        </w:rPr>
-        <w:t>.</w:t>
-      </w:r>
-      <w:r>
-        <w:rPr>
-          <w:rFonts w:ascii="Arial" w:hAnsi="Arial" w:cs="Arial"/>
-          <w:color w:val="212121"/>
-          <w:sz w:val="24"/>
-          <w:szCs w:val="24"/>
-          <w:shd w:val="clear" w:color="auto" w:fill="FFFFFF"/>
-        </w:rPr>
-        <w:t xml:space="preserve"> Vol. 5</w:t>
-      </w:r>
-      <w:r>
-        <w:rPr>
-          <w:rFonts w:ascii="Arial" w:hAnsi="Arial" w:cs="Arial"/>
-          <w:color w:val="212121"/>
-          <w:sz w:val="24"/>
-          <w:szCs w:val="24"/>
-          <w:shd w:val="clear" w:color="auto" w:fill="FFFFFF"/>
-        </w:rPr>
-        <w:t>.</w:t>
-      </w:r>
-      <w:r>
-        <w:rPr>
-          <w:rFonts w:ascii="Arial" w:hAnsi="Arial" w:cs="Arial"/>
-          <w:color w:val="212121"/>
+        <w:t>27 de mar. de 2023.</w:t>
+      </w:r>
+    </w:p>
+    <w:p>
+      <w:pPr>
+        <w:spacing w:before="360" w:after="240" w:line="240" w:lineRule="auto"/>
+        <w:jc w:val="both"/>
+        <w:rPr>
+          <w:rFonts w:ascii="Arial" w:hAnsi="Arial" w:cs="Arial"/>
+          <w:sz w:val="24"/>
+          <w:szCs w:val="24"/>
+        </w:rPr>
+      </w:pPr>
+      <w:r>
+        <w:rPr>
+          <w:rFonts w:ascii="Arial" w:hAnsi="Arial" w:cs="Arial"/>
+          <w:color w:val="000000"/>
+          <w:sz w:val="24"/>
+          <w:szCs w:val="24"/>
+          <w:shd w:val="clear" w:color="auto" w:fill="FFFFFF"/>
+        </w:rPr>
+        <w:t>MINISTÉRIO DA AGRICULTURA (Brasil, DF). EMBRAPA. </w:t>
+      </w:r>
+      <w:r>
+        <w:rPr>
+          <w:rFonts w:ascii="Arial" w:hAnsi="Arial" w:cs="Arial"/>
+          <w:b/>
+          <w:bCs/>
+          <w:color w:val="000000"/>
+          <w:sz w:val="24"/>
+          <w:szCs w:val="24"/>
+          <w:shd w:val="clear" w:color="auto" w:fill="FFFFFF"/>
+        </w:rPr>
+        <w:t>VISÃO 2030 O Futuro da Agricultura Brasileira: TRAJETÓRIA DA AGRICULTURA BRASILEIRA</w:t>
+      </w:r>
+      <w:r>
+        <w:rPr>
+          <w:rFonts w:ascii="Arial" w:hAnsi="Arial" w:cs="Arial"/>
+          <w:color w:val="000000"/>
+          <w:sz w:val="24"/>
+          <w:szCs w:val="24"/>
+          <w:shd w:val="clear" w:color="auto" w:fill="FFFFFF"/>
+        </w:rPr>
+        <w:t xml:space="preserve">, </w:t>
+      </w:r>
+      <w:r>
+        <w:rPr>
+          <w:rFonts w:ascii="Arial" w:hAnsi="Arial" w:cs="Arial"/>
+          <w:color w:val="000000"/>
+          <w:sz w:val="24"/>
+          <w:szCs w:val="24"/>
+          <w:shd w:val="clear" w:color="auto" w:fill="FFFFFF"/>
+        </w:rPr>
+        <w:t>2018.</w:t>
+      </w:r>
+      <w:r>
+        <w:rPr>
+          <w:rFonts w:ascii="Arial" w:hAnsi="Arial" w:cs="Arial"/>
+          <w:color w:val="000000"/>
           <w:sz w:val="24"/>
           <w:szCs w:val="24"/>
           <w:shd w:val="clear" w:color="auto" w:fill="FFFFFF"/>
@@ -2696,52 +2932,119 @@
       <w:r>
         <w:rPr>
           <w:rFonts w:ascii="Arial" w:hAnsi="Arial" w:cs="Arial"/>
-          <w:color w:val="212121"/>
-          <w:sz w:val="24"/>
-          <w:szCs w:val="24"/>
-          <w:shd w:val="clear" w:color="auto" w:fill="FFFFFF"/>
-        </w:rPr>
-        <w:t xml:space="preserve">Cubatão-SP. </w:t>
-      </w:r>
-      <w:r>
-        <w:rPr>
-          <w:rFonts w:ascii="Arial" w:hAnsi="Arial" w:cs="Arial"/>
-          <w:color w:val="212121"/>
-          <w:sz w:val="24"/>
-          <w:szCs w:val="24"/>
-          <w:shd w:val="clear" w:color="auto" w:fill="FFFFFF"/>
-        </w:rPr>
-        <w:t>Disponível em: &lt;</w:t>
-      </w:r>
-      <w:r>
-        <w:rPr>
-          <w:rFonts w:ascii="Arial" w:hAnsi="Arial" w:cs="Arial"/>
-          <w:color w:val="212121"/>
-          <w:sz w:val="24"/>
-          <w:szCs w:val="24"/>
-          <w:shd w:val="clear" w:color="auto" w:fill="FFFFFF"/>
-        </w:rPr>
-        <w:t>https://intranet.cbt.ifsp.edu.br/qualif/volume05/1.Engenharias/Ed05_EN_03_24_36.pdf</w:t>
-      </w:r>
-      <w:r>
-        <w:rPr>
-          <w:rFonts w:ascii="Arial" w:hAnsi="Arial" w:cs="Arial"/>
-          <w:color w:val="212121"/>
-          <w:sz w:val="24"/>
-          <w:szCs w:val="24"/>
-          <w:shd w:val="clear" w:color="auto" w:fill="FFFFFF"/>
-        </w:rPr>
-        <w:t xml:space="preserve">&gt;. Acesso em: </w:t>
-      </w:r>
-      <w:r>
-        <w:rPr>
-          <w:rFonts w:ascii="Arial" w:hAnsi="Arial" w:cs="Arial"/>
-          <w:color w:val="212121"/>
-          <w:sz w:val="24"/>
-          <w:szCs w:val="26"/>
-          <w:shd w:val="clear" w:color="auto" w:fill="FFFFFF"/>
-        </w:rPr>
-        <w:t>27 de mar. de 2023.</w:t>
+          <w:color w:val="000000"/>
+          <w:sz w:val="24"/>
+          <w:szCs w:val="24"/>
+          <w:shd w:val="clear" w:color="auto" w:fill="FFFFFF"/>
+        </w:rPr>
+        <w:t>Disponível em: https://www.embrapa.br/documents/10180/9543845/Visão+2030+</w:t>
+      </w:r>
+      <w:r>
+        <w:rPr>
+          <w:rFonts w:ascii="Arial" w:hAnsi="Arial" w:cs="Arial"/>
+          <w:color w:val="000000"/>
+          <w:sz w:val="24"/>
+          <w:szCs w:val="24"/>
+          <w:shd w:val="clear" w:color="auto" w:fill="FFFFFF"/>
+        </w:rPr>
+        <w:t xml:space="preserve"> </w:t>
+      </w:r>
+      <w:r>
+        <w:rPr>
+          <w:rFonts w:ascii="Arial" w:hAnsi="Arial" w:cs="Arial"/>
+          <w:color w:val="000000"/>
+          <w:sz w:val="24"/>
+          <w:szCs w:val="24"/>
+          <w:shd w:val="clear" w:color="auto" w:fill="FFFFFF"/>
+        </w:rPr>
+        <w:t>+o+futuro+da+agricultura+brasileira/2a9a0f27-0ead-991a-8cbf-af8e89d62829. Acesso em: 28 mar. 2023.</w:t>
+      </w:r>
+    </w:p>
+    <w:p>
+      <w:pPr>
+        <w:spacing w:before="360" w:after="240" w:line="240" w:lineRule="auto"/>
+        <w:jc w:val="both"/>
+        <w:rPr>
+          <w:rFonts w:ascii="Arial" w:hAnsi="Arial" w:cs="Arial"/>
+          <w:sz w:val="24"/>
+          <w:szCs w:val="24"/>
+        </w:rPr>
+      </w:pPr>
+      <w:r>
+        <w:rPr>
+          <w:rFonts w:ascii="Arial" w:hAnsi="Arial" w:cs="Arial"/>
+          <w:color w:val="000000"/>
+          <w:sz w:val="24"/>
+          <w:szCs w:val="24"/>
+          <w:shd w:val="clear" w:color="auto" w:fill="FFFFFF"/>
+        </w:rPr>
+        <w:t>DA SILVA, Ana Carla Pereira. EXPORTAÇÃO DE BOVINOS VIVOS NO ESTADO DO PARÁ: MAPEAMENTO DE UMA CADEIA DE SUPRIMENTOS E DE SEUS PROCESSOS LOGÍSTICOS. </w:t>
+      </w:r>
+      <w:r>
+        <w:rPr>
+          <w:rFonts w:ascii="Arial" w:hAnsi="Arial" w:cs="Arial"/>
+          <w:i/>
+          <w:iCs/>
+          <w:color w:val="000000"/>
+          <w:sz w:val="24"/>
+          <w:szCs w:val="24"/>
+          <w:shd w:val="clear" w:color="auto" w:fill="FFFFFF"/>
+        </w:rPr>
+        <w:t>In</w:t>
+      </w:r>
+      <w:r>
+        <w:rPr>
+          <w:rFonts w:ascii="Arial" w:hAnsi="Arial" w:cs="Arial"/>
+          <w:color w:val="000000"/>
+          <w:sz w:val="24"/>
+          <w:szCs w:val="24"/>
+          <w:shd w:val="clear" w:color="auto" w:fill="FFFFFF"/>
+        </w:rPr>
+        <w:t>: DA SILVA, Ana Carla Pereira. </w:t>
+      </w:r>
+      <w:r>
+        <w:rPr>
+          <w:rFonts w:ascii="Arial" w:hAnsi="Arial" w:cs="Arial"/>
+          <w:b/>
+          <w:bCs/>
+          <w:color w:val="000000"/>
+          <w:sz w:val="24"/>
+          <w:szCs w:val="24"/>
+          <w:shd w:val="clear" w:color="auto" w:fill="FFFFFF"/>
+        </w:rPr>
+        <w:t>EXPORTAÇÃO DE BOVINOS VIVOS NO ESTADO DO PARÁ: MAPEAMENTO DE UMA CADEIA DE SUPRIMENTOS E DE SEUS PROCESSOS LOGÍSTICOS</w:t>
+      </w:r>
+      <w:r>
+        <w:rPr>
+          <w:rFonts w:ascii="Arial" w:hAnsi="Arial" w:cs="Arial"/>
+          <w:color w:val="000000"/>
+          <w:sz w:val="24"/>
+          <w:szCs w:val="24"/>
+          <w:shd w:val="clear" w:color="auto" w:fill="FFFFFF"/>
+        </w:rPr>
+        <w:t>. Orientador: NELIO DOMINGUES PIZZOLATO. 2011. Tese (Pós-Graduação em Engenharia de Produção) - PUC-RIO, [</w:t>
+      </w:r>
+      <w:r>
+        <w:rPr>
+          <w:rFonts w:ascii="Arial" w:hAnsi="Arial" w:cs="Arial"/>
+          <w:i/>
+          <w:iCs/>
+          <w:color w:val="000000"/>
+          <w:sz w:val="24"/>
+          <w:szCs w:val="24"/>
+          <w:shd w:val="clear" w:color="auto" w:fill="FFFFFF"/>
+        </w:rPr>
+        <w:t>S. l.</w:t>
+      </w:r>
+      <w:r>
+        <w:rPr>
+          <w:rFonts w:ascii="Arial" w:hAnsi="Arial" w:cs="Arial"/>
+          <w:color w:val="000000"/>
+          <w:sz w:val="24"/>
+          <w:szCs w:val="24"/>
+          <w:shd w:val="clear" w:color="auto" w:fill="FFFFFF"/>
+        </w:rPr>
+        <w:t>], 2011. Disponível em: https://www.maxwell.vrac.puc-rio.br/colecao.php?strSecao=resultado&amp;nrSeq=18154@1. Acesso em: 28 mar. 2023.</w:t>
       </w:r>
     </w:p>
     <w:p>
@@ -2769,7 +3072,7 @@
 </file>
 
 <file path=word/endnotes.xml><?xml version="1.0" encoding="utf-8"?>
-<w:endnotes xmlns:wpc="http://schemas.microsoft.com/office/word/2010/wordprocessingCanvas" xmlns:cx="http://schemas.microsoft.com/office/drawing/2014/chartex" xmlns:cx1="http://schemas.microsoft.com/office/drawing/2015/9/8/chartex" xmlns:cx2="http://schemas.microsoft.com/office/drawing/2015/10/21/chartex" xmlns:cx3="http://schemas.microsoft.com/office/drawing/2016/5/9/chartex" xmlns:cx4="http://schemas.microsoft.com/office/drawing/2016/5/10/chartex" xmlns:cx5="http://schemas.microsoft.com/office/drawing/2016/5/11/chartex" xmlns:cx6="http://schemas.microsoft.com/office/drawing/2016/5/12/chartex" xmlns:cx7="http://schemas.microsoft.com/office/drawing/2016/5/13/chartex" xmlns:cx8="http://schemas.microsoft.com/office/drawing/2016/5/14/chartex" xmlns:mc="http://schemas.openxmlformats.org/markup-compatibility/2006" xmlns:aink="http://schemas.microsoft.com/office/drawing/2016/ink" xmlns:am3d="http://schemas.microsoft.com/office/drawing/2017/model3d" xmlns:o="urn:schemas-microsoft-com:office:office" xmlns:oel="http://schemas.microsoft.com/office/2019/extlst" xmlns:r="http://schemas.openxmlformats.org/officeDocument/2006/relationships" xmlns:m="http://schemas.openxmlformats.org/officeDocument/2006/math" xmlns:v="urn:schemas-microsoft-com:vml" xmlns:wp14="http://schemas.microsoft.com/office/word/2010/wordprocessingDrawing" xmlns:wp="http://schemas.openxmlformats.org/drawingml/2006/wordprocessingDrawing" xmlns:w10="urn:schemas-microsoft-com:office:word" xmlns:w="http://schemas.openxmlformats.org/wordprocessingml/2006/main" xmlns:w14="http://schemas.microsoft.com/office/word/2010/wordml" xmlns:w15="http://schemas.microsoft.com/office/word/2012/wordml" xmlns:w16cex="http://schemas.microsoft.com/office/word/2018/wordml/cex" xmlns:w16cid="http://schemas.microsoft.com/office/word/2016/wordml/cid" xmlns:w16="http://schemas.microsoft.com/office/word/2018/wordml" xmlns:w16sdtdh="http://schemas.microsoft.com/office/word/2020/wordml/sdtdatahash" xmlns:w16se="http://schemas.microsoft.com/office/word/2015/wordml/symex" xmlns:wpg="http://schemas.microsoft.com/office/word/2010/wordprocessingGroup" xmlns:wpi="http://schemas.microsoft.com/office/word/2010/wordprocessingInk" xmlns:wne="http://schemas.microsoft.com/office/word/2006/wordml" xmlns:wps="http://schemas.microsoft.com/office/word/2010/wordprocessingShape" mc:Ignorable="w14 w15 w16se w16cid w16 w16cex w16sdtdh wp14">
+<w:endnotes xmlns:wpc="http://schemas.microsoft.com/office/word/2010/wordprocessingCanvas" xmlns:cx="http://schemas.microsoft.com/office/drawing/2014/chartex" xmlns:cx1="http://schemas.microsoft.com/office/drawing/2015/9/8/chartex" xmlns:cx2="http://schemas.microsoft.com/office/drawing/2015/10/21/chartex" xmlns:cx3="http://schemas.microsoft.com/office/drawing/2016/5/9/chartex" xmlns:cx4="http://schemas.microsoft.com/office/drawing/2016/5/10/chartex" xmlns:cx5="http://schemas.microsoft.com/office/drawing/2016/5/11/chartex" xmlns:cx6="http://schemas.microsoft.com/office/drawing/2016/5/12/chartex" xmlns:cx7="http://schemas.microsoft.com/office/drawing/2016/5/13/chartex" xmlns:cx8="http://schemas.microsoft.com/office/drawing/2016/5/14/chartex" xmlns:mc="http://schemas.openxmlformats.org/markup-compatibility/2006" xmlns:aink="http://schemas.microsoft.com/office/drawing/2016/ink" xmlns:am3d="http://schemas.microsoft.com/office/drawing/2017/model3d" xmlns:o="urn:schemas-microsoft-com:office:office" xmlns:r="http://schemas.openxmlformats.org/officeDocument/2006/relationships" xmlns:m="http://schemas.openxmlformats.org/officeDocument/2006/math" xmlns:v="urn:schemas-microsoft-com:vml" xmlns:wp14="http://schemas.microsoft.com/office/word/2010/wordprocessingDrawing" xmlns:wp="http://schemas.openxmlformats.org/drawingml/2006/wordprocessingDrawing" xmlns:w10="urn:schemas-microsoft-com:office:word" xmlns:w="http://schemas.openxmlformats.org/wordprocessingml/2006/main" xmlns:w14="http://schemas.microsoft.com/office/word/2010/wordml" xmlns:w15="http://schemas.microsoft.com/office/word/2012/wordml" xmlns:w16cex="http://schemas.microsoft.com/office/word/2018/wordml/cex" xmlns:w16cid="http://schemas.microsoft.com/office/word/2016/wordml/cid" xmlns:w16="http://schemas.microsoft.com/office/word/2018/wordml" xmlns:w16se="http://schemas.microsoft.com/office/word/2015/wordml/symex" xmlns:wpg="http://schemas.microsoft.com/office/word/2010/wordprocessingGroup" xmlns:wpi="http://schemas.microsoft.com/office/word/2010/wordprocessingInk" xmlns:wne="http://schemas.microsoft.com/office/word/2006/wordml" xmlns:wps="http://schemas.microsoft.com/office/word/2010/wordprocessingShape" mc:Ignorable="w14 w15 w16se w16cid w16 w16cex wp14">
   <w:endnote w:type="separator" w:id="-1">
     <w:p>
       <w:pPr>
@@ -2794,7 +3097,7 @@
 </file>
 
 <file path=word/footer1.xml><?xml version="1.0" encoding="utf-8"?>
-<w:ftr xmlns:wpc="http://schemas.microsoft.com/office/word/2010/wordprocessingCanvas" xmlns:cx="http://schemas.microsoft.com/office/drawing/2014/chartex" xmlns:cx1="http://schemas.microsoft.com/office/drawing/2015/9/8/chartex" xmlns:cx2="http://schemas.microsoft.com/office/drawing/2015/10/21/chartex" xmlns:cx3="http://schemas.microsoft.com/office/drawing/2016/5/9/chartex" xmlns:cx4="http://schemas.microsoft.com/office/drawing/2016/5/10/chartex" xmlns:cx5="http://schemas.microsoft.com/office/drawing/2016/5/11/chartex" xmlns:cx6="http://schemas.microsoft.com/office/drawing/2016/5/12/chartex" xmlns:cx7="http://schemas.microsoft.com/office/drawing/2016/5/13/chartex" xmlns:cx8="http://schemas.microsoft.com/office/drawing/2016/5/14/chartex" xmlns:mc="http://schemas.openxmlformats.org/markup-compatibility/2006" xmlns:aink="http://schemas.microsoft.com/office/drawing/2016/ink" xmlns:am3d="http://schemas.microsoft.com/office/drawing/2017/model3d" xmlns:o="urn:schemas-microsoft-com:office:office" xmlns:oel="http://schemas.microsoft.com/office/2019/extlst" xmlns:r="http://schemas.openxmlformats.org/officeDocument/2006/relationships" xmlns:m="http://schemas.openxmlformats.org/officeDocument/2006/math" xmlns:v="urn:schemas-microsoft-com:vml" xmlns:wp14="http://schemas.microsoft.com/office/word/2010/wordprocessingDrawing" xmlns:wp="http://schemas.openxmlformats.org/drawingml/2006/wordprocessingDrawing" xmlns:w10="urn:schemas-microsoft-com:office:word" xmlns:w="http://schemas.openxmlformats.org/wordprocessingml/2006/main" xmlns:w14="http://schemas.microsoft.com/office/word/2010/wordml" xmlns:w15="http://schemas.microsoft.com/office/word/2012/wordml" xmlns:w16cex="http://schemas.microsoft.com/office/word/2018/wordml/cex" xmlns:w16cid="http://schemas.microsoft.com/office/word/2016/wordml/cid" xmlns:w16="http://schemas.microsoft.com/office/word/2018/wordml" xmlns:w16sdtdh="http://schemas.microsoft.com/office/word/2020/wordml/sdtdatahash" xmlns:w16se="http://schemas.microsoft.com/office/word/2015/wordml/symex" xmlns:wpg="http://schemas.microsoft.com/office/word/2010/wordprocessingGroup" xmlns:wpi="http://schemas.microsoft.com/office/word/2010/wordprocessingInk" xmlns:wne="http://schemas.microsoft.com/office/word/2006/wordml" xmlns:wps="http://schemas.microsoft.com/office/word/2010/wordprocessingShape" mc:Ignorable="w14 w15 w16se w16cid w16 w16cex w16sdtdh wp14">
+<w:ftr xmlns:wpc="http://schemas.microsoft.com/office/word/2010/wordprocessingCanvas" xmlns:cx="http://schemas.microsoft.com/office/drawing/2014/chartex" xmlns:cx1="http://schemas.microsoft.com/office/drawing/2015/9/8/chartex" xmlns:cx2="http://schemas.microsoft.com/office/drawing/2015/10/21/chartex" xmlns:cx3="http://schemas.microsoft.com/office/drawing/2016/5/9/chartex" xmlns:cx4="http://schemas.microsoft.com/office/drawing/2016/5/10/chartex" xmlns:cx5="http://schemas.microsoft.com/office/drawing/2016/5/11/chartex" xmlns:cx6="http://schemas.microsoft.com/office/drawing/2016/5/12/chartex" xmlns:cx7="http://schemas.microsoft.com/office/drawing/2016/5/13/chartex" xmlns:cx8="http://schemas.microsoft.com/office/drawing/2016/5/14/chartex" xmlns:mc="http://schemas.openxmlformats.org/markup-compatibility/2006" xmlns:aink="http://schemas.microsoft.com/office/drawing/2016/ink" xmlns:am3d="http://schemas.microsoft.com/office/drawing/2017/model3d" xmlns:o="urn:schemas-microsoft-com:office:office" xmlns:r="http://schemas.openxmlformats.org/officeDocument/2006/relationships" xmlns:m="http://schemas.openxmlformats.org/officeDocument/2006/math" xmlns:v="urn:schemas-microsoft-com:vml" xmlns:wp14="http://schemas.microsoft.com/office/word/2010/wordprocessingDrawing" xmlns:wp="http://schemas.openxmlformats.org/drawingml/2006/wordprocessingDrawing" xmlns:w10="urn:schemas-microsoft-com:office:word" xmlns:w="http://schemas.openxmlformats.org/wordprocessingml/2006/main" xmlns:w14="http://schemas.microsoft.com/office/word/2010/wordml" xmlns:w15="http://schemas.microsoft.com/office/word/2012/wordml" xmlns:w16cex="http://schemas.microsoft.com/office/word/2018/wordml/cex" xmlns:w16cid="http://schemas.microsoft.com/office/word/2016/wordml/cid" xmlns:w16="http://schemas.microsoft.com/office/word/2018/wordml" xmlns:w16se="http://schemas.microsoft.com/office/word/2015/wordml/symex" xmlns:wpg="http://schemas.microsoft.com/office/word/2010/wordprocessingGroup" xmlns:wpi="http://schemas.microsoft.com/office/word/2010/wordprocessingInk" xmlns:wne="http://schemas.microsoft.com/office/word/2006/wordml" xmlns:wps="http://schemas.microsoft.com/office/word/2010/wordprocessingShape" mc:Ignorable="w14 w15 w16se w16cid w16 w16cex wp14">
   <w:p>
     <w:pPr>
       <w:pStyle w:val="Rodap"/>
@@ -2804,7 +3107,7 @@
 </file>
 
 <file path=word/footer2.xml><?xml version="1.0" encoding="utf-8"?>
-<w:ftr xmlns:wpc="http://schemas.microsoft.com/office/word/2010/wordprocessingCanvas" xmlns:cx="http://schemas.microsoft.com/office/drawing/2014/chartex" xmlns:cx1="http://schemas.microsoft.com/office/drawing/2015/9/8/chartex" xmlns:cx2="http://schemas.microsoft.com/office/drawing/2015/10/21/chartex" xmlns:cx3="http://schemas.microsoft.com/office/drawing/2016/5/9/chartex" xmlns:cx4="http://schemas.microsoft.com/office/drawing/2016/5/10/chartex" xmlns:cx5="http://schemas.microsoft.com/office/drawing/2016/5/11/chartex" xmlns:cx6="http://schemas.microsoft.com/office/drawing/2016/5/12/chartex" xmlns:cx7="http://schemas.microsoft.com/office/drawing/2016/5/13/chartex" xmlns:cx8="http://schemas.microsoft.com/office/drawing/2016/5/14/chartex" xmlns:mc="http://schemas.openxmlformats.org/markup-compatibility/2006" xmlns:aink="http://schemas.microsoft.com/office/drawing/2016/ink" xmlns:am3d="http://schemas.microsoft.com/office/drawing/2017/model3d" xmlns:o="urn:schemas-microsoft-com:office:office" xmlns:oel="http://schemas.microsoft.com/office/2019/extlst" xmlns:r="http://schemas.openxmlformats.org/officeDocument/2006/relationships" xmlns:m="http://schemas.openxmlformats.org/officeDocument/2006/math" xmlns:v="urn:schemas-microsoft-com:vml" xmlns:wp14="http://schemas.microsoft.com/office/word/2010/wordprocessingDrawing" xmlns:wp="http://schemas.openxmlformats.org/drawingml/2006/wordprocessingDrawing" xmlns:w10="urn:schemas-microsoft-com:office:word" xmlns:w="http://schemas.openxmlformats.org/wordprocessingml/2006/main" xmlns:w14="http://schemas.microsoft.com/office/word/2010/wordml" xmlns:w15="http://schemas.microsoft.com/office/word/2012/wordml" xmlns:w16cex="http://schemas.microsoft.com/office/word/2018/wordml/cex" xmlns:w16cid="http://schemas.microsoft.com/office/word/2016/wordml/cid" xmlns:w16="http://schemas.microsoft.com/office/word/2018/wordml" xmlns:w16sdtdh="http://schemas.microsoft.com/office/word/2020/wordml/sdtdatahash" xmlns:w16se="http://schemas.microsoft.com/office/word/2015/wordml/symex" xmlns:wpg="http://schemas.microsoft.com/office/word/2010/wordprocessingGroup" xmlns:wpi="http://schemas.microsoft.com/office/word/2010/wordprocessingInk" xmlns:wne="http://schemas.microsoft.com/office/word/2006/wordml" xmlns:wps="http://schemas.microsoft.com/office/word/2010/wordprocessingShape" mc:Ignorable="w14 w15 w16se w16cid w16 w16cex w16sdtdh wp14">
+<w:ftr xmlns:wpc="http://schemas.microsoft.com/office/word/2010/wordprocessingCanvas" xmlns:cx="http://schemas.microsoft.com/office/drawing/2014/chartex" xmlns:cx1="http://schemas.microsoft.com/office/drawing/2015/9/8/chartex" xmlns:cx2="http://schemas.microsoft.com/office/drawing/2015/10/21/chartex" xmlns:cx3="http://schemas.microsoft.com/office/drawing/2016/5/9/chartex" xmlns:cx4="http://schemas.microsoft.com/office/drawing/2016/5/10/chartex" xmlns:cx5="http://schemas.microsoft.com/office/drawing/2016/5/11/chartex" xmlns:cx6="http://schemas.microsoft.com/office/drawing/2016/5/12/chartex" xmlns:cx7="http://schemas.microsoft.com/office/drawing/2016/5/13/chartex" xmlns:cx8="http://schemas.microsoft.com/office/drawing/2016/5/14/chartex" xmlns:mc="http://schemas.openxmlformats.org/markup-compatibility/2006" xmlns:aink="http://schemas.microsoft.com/office/drawing/2016/ink" xmlns:am3d="http://schemas.microsoft.com/office/drawing/2017/model3d" xmlns:o="urn:schemas-microsoft-com:office:office" xmlns:r="http://schemas.openxmlformats.org/officeDocument/2006/relationships" xmlns:m="http://schemas.openxmlformats.org/officeDocument/2006/math" xmlns:v="urn:schemas-microsoft-com:vml" xmlns:wp14="http://schemas.microsoft.com/office/word/2010/wordprocessingDrawing" xmlns:wp="http://schemas.openxmlformats.org/drawingml/2006/wordprocessingDrawing" xmlns:w10="urn:schemas-microsoft-com:office:word" xmlns:w="http://schemas.openxmlformats.org/wordprocessingml/2006/main" xmlns:w14="http://schemas.microsoft.com/office/word/2010/wordml" xmlns:w15="http://schemas.microsoft.com/office/word/2012/wordml" xmlns:w16cex="http://schemas.microsoft.com/office/word/2018/wordml/cex" xmlns:w16cid="http://schemas.microsoft.com/office/word/2016/wordml/cid" xmlns:w16="http://schemas.microsoft.com/office/word/2018/wordml" xmlns:w16se="http://schemas.microsoft.com/office/word/2015/wordml/symex" xmlns:wpg="http://schemas.microsoft.com/office/word/2010/wordprocessingGroup" xmlns:wpi="http://schemas.microsoft.com/office/word/2010/wordprocessingInk" xmlns:wne="http://schemas.microsoft.com/office/word/2006/wordml" xmlns:wps="http://schemas.microsoft.com/office/word/2010/wordprocessingShape" mc:Ignorable="w14 w15 w16se w16cid w16 w16cex wp14">
   <w:p>
     <w:pPr>
       <w:pStyle w:val="Rodap"/>
@@ -2814,7 +3117,7 @@
 </file>
 
 <file path=word/footer3.xml><?xml version="1.0" encoding="utf-8"?>
-<w:ftr xmlns:wpc="http://schemas.microsoft.com/office/word/2010/wordprocessingCanvas" xmlns:cx="http://schemas.microsoft.com/office/drawing/2014/chartex" xmlns:cx1="http://schemas.microsoft.com/office/drawing/2015/9/8/chartex" xmlns:cx2="http://schemas.microsoft.com/office/drawing/2015/10/21/chartex" xmlns:cx3="http://schemas.microsoft.com/office/drawing/2016/5/9/chartex" xmlns:cx4="http://schemas.microsoft.com/office/drawing/2016/5/10/chartex" xmlns:cx5="http://schemas.microsoft.com/office/drawing/2016/5/11/chartex" xmlns:cx6="http://schemas.microsoft.com/office/drawing/2016/5/12/chartex" xmlns:cx7="http://schemas.microsoft.com/office/drawing/2016/5/13/chartex" xmlns:cx8="http://schemas.microsoft.com/office/drawing/2016/5/14/chartex" xmlns:mc="http://schemas.openxmlformats.org/markup-compatibility/2006" xmlns:aink="http://schemas.microsoft.com/office/drawing/2016/ink" xmlns:am3d="http://schemas.microsoft.com/office/drawing/2017/model3d" xmlns:o="urn:schemas-microsoft-com:office:office" xmlns:oel="http://schemas.microsoft.com/office/2019/extlst" xmlns:r="http://schemas.openxmlformats.org/officeDocument/2006/relationships" xmlns:m="http://schemas.openxmlformats.org/officeDocument/2006/math" xmlns:v="urn:schemas-microsoft-com:vml" xmlns:wp14="http://schemas.microsoft.com/office/word/2010/wordprocessingDrawing" xmlns:wp="http://schemas.openxmlformats.org/drawingml/2006/wordprocessingDrawing" xmlns:w10="urn:schemas-microsoft-com:office:word" xmlns:w="http://schemas.openxmlformats.org/wordprocessingml/2006/main" xmlns:w14="http://schemas.microsoft.com/office/word/2010/wordml" xmlns:w15="http://schemas.microsoft.com/office/word/2012/wordml" xmlns:w16cex="http://schemas.microsoft.com/office/word/2018/wordml/cex" xmlns:w16cid="http://schemas.microsoft.com/office/word/2016/wordml/cid" xmlns:w16="http://schemas.microsoft.com/office/word/2018/wordml" xmlns:w16sdtdh="http://schemas.microsoft.com/office/word/2020/wordml/sdtdatahash" xmlns:w16se="http://schemas.microsoft.com/office/word/2015/wordml/symex" xmlns:wpg="http://schemas.microsoft.com/office/word/2010/wordprocessingGroup" xmlns:wpi="http://schemas.microsoft.com/office/word/2010/wordprocessingInk" xmlns:wne="http://schemas.microsoft.com/office/word/2006/wordml" xmlns:wps="http://schemas.microsoft.com/office/word/2010/wordprocessingShape" mc:Ignorable="w14 w15 w16se w16cid w16 w16cex w16sdtdh wp14">
+<w:ftr xmlns:wpc="http://schemas.microsoft.com/office/word/2010/wordprocessingCanvas" xmlns:cx="http://schemas.microsoft.com/office/drawing/2014/chartex" xmlns:cx1="http://schemas.microsoft.com/office/drawing/2015/9/8/chartex" xmlns:cx2="http://schemas.microsoft.com/office/drawing/2015/10/21/chartex" xmlns:cx3="http://schemas.microsoft.com/office/drawing/2016/5/9/chartex" xmlns:cx4="http://schemas.microsoft.com/office/drawing/2016/5/10/chartex" xmlns:cx5="http://schemas.microsoft.com/office/drawing/2016/5/11/chartex" xmlns:cx6="http://schemas.microsoft.com/office/drawing/2016/5/12/chartex" xmlns:cx7="http://schemas.microsoft.com/office/drawing/2016/5/13/chartex" xmlns:cx8="http://schemas.microsoft.com/office/drawing/2016/5/14/chartex" xmlns:mc="http://schemas.openxmlformats.org/markup-compatibility/2006" xmlns:aink="http://schemas.microsoft.com/office/drawing/2016/ink" xmlns:am3d="http://schemas.microsoft.com/office/drawing/2017/model3d" xmlns:o="urn:schemas-microsoft-com:office:office" xmlns:r="http://schemas.openxmlformats.org/officeDocument/2006/relationships" xmlns:m="http://schemas.openxmlformats.org/officeDocument/2006/math" xmlns:v="urn:schemas-microsoft-com:vml" xmlns:wp14="http://schemas.microsoft.com/office/word/2010/wordprocessingDrawing" xmlns:wp="http://schemas.openxmlformats.org/drawingml/2006/wordprocessingDrawing" xmlns:w10="urn:schemas-microsoft-com:office:word" xmlns:w="http://schemas.openxmlformats.org/wordprocessingml/2006/main" xmlns:w14="http://schemas.microsoft.com/office/word/2010/wordml" xmlns:w15="http://schemas.microsoft.com/office/word/2012/wordml" xmlns:w16cex="http://schemas.microsoft.com/office/word/2018/wordml/cex" xmlns:w16cid="http://schemas.microsoft.com/office/word/2016/wordml/cid" xmlns:w16="http://schemas.microsoft.com/office/word/2018/wordml" xmlns:w16se="http://schemas.microsoft.com/office/word/2015/wordml/symex" xmlns:wpg="http://schemas.microsoft.com/office/word/2010/wordprocessingGroup" xmlns:wpi="http://schemas.microsoft.com/office/word/2010/wordprocessingInk" xmlns:wne="http://schemas.microsoft.com/office/word/2006/wordml" xmlns:wps="http://schemas.microsoft.com/office/word/2010/wordprocessingShape" mc:Ignorable="w14 w15 w16se w16cid w16 w16cex wp14">
   <w:p>
     <w:pPr>
       <w:pStyle w:val="Rodap"/>
@@ -2824,7 +3127,7 @@
 </file>
 
 <file path=word/footer4.xml><?xml version="1.0" encoding="utf-8"?>
-<w:ftr xmlns:wpc="http://schemas.microsoft.com/office/word/2010/wordprocessingCanvas" xmlns:cx="http://schemas.microsoft.com/office/drawing/2014/chartex" xmlns:cx1="http://schemas.microsoft.com/office/drawing/2015/9/8/chartex" xmlns:cx2="http://schemas.microsoft.com/office/drawing/2015/10/21/chartex" xmlns:cx3="http://schemas.microsoft.com/office/drawing/2016/5/9/chartex" xmlns:cx4="http://schemas.microsoft.com/office/drawing/2016/5/10/chartex" xmlns:cx5="http://schemas.microsoft.com/office/drawing/2016/5/11/chartex" xmlns:cx6="http://schemas.microsoft.com/office/drawing/2016/5/12/chartex" xmlns:cx7="http://schemas.microsoft.com/office/drawing/2016/5/13/chartex" xmlns:cx8="http://schemas.microsoft.com/office/drawing/2016/5/14/chartex" xmlns:mc="http://schemas.openxmlformats.org/markup-compatibility/2006" xmlns:aink="http://schemas.microsoft.com/office/drawing/2016/ink" xmlns:am3d="http://schemas.microsoft.com/office/drawing/2017/model3d" xmlns:o="urn:schemas-microsoft-com:office:office" xmlns:oel="http://schemas.microsoft.com/office/2019/extlst" xmlns:r="http://schemas.openxmlformats.org/officeDocument/2006/relationships" xmlns:m="http://schemas.openxmlformats.org/officeDocument/2006/math" xmlns:v="urn:schemas-microsoft-com:vml" xmlns:wp14="http://schemas.microsoft.com/office/word/2010/wordprocessingDrawing" xmlns:wp="http://schemas.openxmlformats.org/drawingml/2006/wordprocessingDrawing" xmlns:w10="urn:schemas-microsoft-com:office:word" xmlns:w="http://schemas.openxmlformats.org/wordprocessingml/2006/main" xmlns:w14="http://schemas.microsoft.com/office/word/2010/wordml" xmlns:w15="http://schemas.microsoft.com/office/word/2012/wordml" xmlns:w16cex="http://schemas.microsoft.com/office/word/2018/wordml/cex" xmlns:w16cid="http://schemas.microsoft.com/office/word/2016/wordml/cid" xmlns:w16="http://schemas.microsoft.com/office/word/2018/wordml" xmlns:w16sdtdh="http://schemas.microsoft.com/office/word/2020/wordml/sdtdatahash" xmlns:w16se="http://schemas.microsoft.com/office/word/2015/wordml/symex" xmlns:wpg="http://schemas.microsoft.com/office/word/2010/wordprocessingGroup" xmlns:wpi="http://schemas.microsoft.com/office/word/2010/wordprocessingInk" xmlns:wne="http://schemas.microsoft.com/office/word/2006/wordml" xmlns:wps="http://schemas.microsoft.com/office/word/2010/wordprocessingShape" mc:Ignorable="w14 w15 w16se w16cid w16 w16cex w16sdtdh wp14">
+<w:ftr xmlns:wpc="http://schemas.microsoft.com/office/word/2010/wordprocessingCanvas" xmlns:cx="http://schemas.microsoft.com/office/drawing/2014/chartex" xmlns:cx1="http://schemas.microsoft.com/office/drawing/2015/9/8/chartex" xmlns:cx2="http://schemas.microsoft.com/office/drawing/2015/10/21/chartex" xmlns:cx3="http://schemas.microsoft.com/office/drawing/2016/5/9/chartex" xmlns:cx4="http://schemas.microsoft.com/office/drawing/2016/5/10/chartex" xmlns:cx5="http://schemas.microsoft.com/office/drawing/2016/5/11/chartex" xmlns:cx6="http://schemas.microsoft.com/office/drawing/2016/5/12/chartex" xmlns:cx7="http://schemas.microsoft.com/office/drawing/2016/5/13/chartex" xmlns:cx8="http://schemas.microsoft.com/office/drawing/2016/5/14/chartex" xmlns:mc="http://schemas.openxmlformats.org/markup-compatibility/2006" xmlns:aink="http://schemas.microsoft.com/office/drawing/2016/ink" xmlns:am3d="http://schemas.microsoft.com/office/drawing/2017/model3d" xmlns:o="urn:schemas-microsoft-com:office:office" xmlns:r="http://schemas.openxmlformats.org/officeDocument/2006/relationships" xmlns:m="http://schemas.openxmlformats.org/officeDocument/2006/math" xmlns:v="urn:schemas-microsoft-com:vml" xmlns:wp14="http://schemas.microsoft.com/office/word/2010/wordprocessingDrawing" xmlns:wp="http://schemas.openxmlformats.org/drawingml/2006/wordprocessingDrawing" xmlns:w10="urn:schemas-microsoft-com:office:word" xmlns:w="http://schemas.openxmlformats.org/wordprocessingml/2006/main" xmlns:w14="http://schemas.microsoft.com/office/word/2010/wordml" xmlns:w15="http://schemas.microsoft.com/office/word/2012/wordml" xmlns:w16cex="http://schemas.microsoft.com/office/word/2018/wordml/cex" xmlns:w16cid="http://schemas.microsoft.com/office/word/2016/wordml/cid" xmlns:w16="http://schemas.microsoft.com/office/word/2018/wordml" xmlns:w16se="http://schemas.microsoft.com/office/word/2015/wordml/symex" xmlns:wpg="http://schemas.microsoft.com/office/word/2010/wordprocessingGroup" xmlns:wpi="http://schemas.microsoft.com/office/word/2010/wordprocessingInk" xmlns:wne="http://schemas.microsoft.com/office/word/2006/wordml" xmlns:wps="http://schemas.microsoft.com/office/word/2010/wordprocessingShape" mc:Ignorable="w14 w15 w16se w16cid w16 w16cex wp14">
   <w:p>
     <w:pPr>
       <w:pStyle w:val="Rodap"/>
@@ -2958,7 +3261,7 @@
               <v:stroke joinstyle="miter"/>
               <v:path gradientshapeok="t" o:connecttype="rect"/>
             </v:shapetype>
-            <v:shape id="Caixa de Texto 56" o:spid="_x0000_s1026" type="#_x0000_t202" style="position:absolute;margin-left:67.6pt;margin-top:0;width:118.8pt;height:21.25pt;z-index:251659264;visibility:visible;mso-wrap-style:square;mso-width-percent:0;mso-height-percent:0;mso-wrap-distance-left:9pt;mso-wrap-distance-top:0;mso-wrap-distance-right:9pt;mso-wrap-distance-bottom:0;mso-position-horizontal:right;mso-position-horizontal-relative:margin;mso-position-vertical:top;mso-position-vertical-relative:bottom-margin-area;mso-width-percent:0;mso-height-percent:0;mso-width-relative:margin;mso-height-relative:margin;v-text-anchor:top" o:gfxdata="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" filled="f" stroked="f" strokeweight=".5pt">
+            <v:shape id="Caixa de Texto 56" o:spid="_x0000_s1026" type="#_x0000_t202" style="position:absolute;margin-left:67.6pt;margin-top:0;width:118.8pt;height:21.25pt;z-index:251659264;visibility:visible;mso-wrap-style:square;mso-width-percent:0;mso-height-percent:0;mso-wrap-distance-left:9pt;mso-wrap-distance-top:0;mso-wrap-distance-right:9pt;mso-wrap-distance-bottom:0;mso-position-horizontal:right;mso-position-horizontal-relative:margin;mso-position-vertical:top;mso-position-vertical-relative:bottom-margin-area;mso-width-percent:0;mso-height-percent:0;mso-width-relative:margin;mso-height-relative:margin;v-text-anchor:top" o:gfxdata="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" filled="f" stroked="f" strokeweight=".5pt">
               <v:textbox style="mso-fit-shape-to-text:t">
                 <w:txbxContent>
                   <w:p>
@@ -3098,7 +3401,7 @@
             </wp:anchor>
           </w:drawing>
         </mc:Choice>
-        <mc:Fallback>
+        <mc:Fallback xmlns:w16sdtdh="http://schemas.microsoft.com/office/word/2020/wordml/sdtdatahash" xmlns:oel="http://schemas.microsoft.com/office/2019/extlst">
           <w:pict>
             <v:rect w14:anchorId="7E44ED03" id="Retângulo 58" o:spid="_x0000_s1026" style="position:absolute;margin-left:0;margin-top:0;width:425.2pt;height:2.85pt;z-index:-251656192;visibility:visible;mso-wrap-style:square;mso-width-percent:1000;mso-height-percent:0;mso-wrap-distance-left:9pt;mso-wrap-distance-top:7.2pt;mso-wrap-distance-right:9pt;mso-wrap-distance-bottom:7.2pt;mso-position-horizontal:center;mso-position-horizontal-relative:margin;mso-position-vertical:top;mso-position-vertical-relative:bottom-margin-area;mso-width-percent:1000;mso-height-percent:0;mso-width-relative:margin;mso-height-relative:margin;v-text-anchor:middle" o:gfxdata="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" fillcolor="#4f81bd [3204]" stroked="f" strokeweight="2pt">
               <v:path arrowok="t"/>
@@ -3113,7 +3416,7 @@
 </file>
 
 <file path=word/footnotes.xml><?xml version="1.0" encoding="utf-8"?>
-<w:footnotes xmlns:wpc="http://schemas.microsoft.com/office/word/2010/wordprocessingCanvas" xmlns:cx="http://schemas.microsoft.com/office/drawing/2014/chartex" xmlns:cx1="http://schemas.microsoft.com/office/drawing/2015/9/8/chartex" xmlns:cx2="http://schemas.microsoft.com/office/drawing/2015/10/21/chartex" xmlns:cx3="http://schemas.microsoft.com/office/drawing/2016/5/9/chartex" xmlns:cx4="http://schemas.microsoft.com/office/drawing/2016/5/10/chartex" xmlns:cx5="http://schemas.microsoft.com/office/drawing/2016/5/11/chartex" xmlns:cx6="http://schemas.microsoft.com/office/drawing/2016/5/12/chartex" xmlns:cx7="http://schemas.microsoft.com/office/drawing/2016/5/13/chartex" xmlns:cx8="http://schemas.microsoft.com/office/drawing/2016/5/14/chartex" xmlns:mc="http://schemas.openxmlformats.org/markup-compatibility/2006" xmlns:aink="http://schemas.microsoft.com/office/drawing/2016/ink" xmlns:am3d="http://schemas.microsoft.com/office/drawing/2017/model3d" xmlns:o="urn:schemas-microsoft-com:office:office" xmlns:oel="http://schemas.microsoft.com/office/2019/extlst" xmlns:r="http://schemas.openxmlformats.org/officeDocument/2006/relationships" xmlns:m="http://schemas.openxmlformats.org/officeDocument/2006/math" xmlns:v="urn:schemas-microsoft-com:vml" xmlns:wp14="http://schemas.microsoft.com/office/word/2010/wordprocessingDrawing" xmlns:wp="http://schemas.openxmlformats.org/drawingml/2006/wordprocessingDrawing" xmlns:w10="urn:schemas-microsoft-com:office:word" xmlns:w="http://schemas.openxmlformats.org/wordprocessingml/2006/main" xmlns:w14="http://schemas.microsoft.com/office/word/2010/wordml" xmlns:w15="http://schemas.microsoft.com/office/word/2012/wordml" xmlns:w16cex="http://schemas.microsoft.com/office/word/2018/wordml/cex" xmlns:w16cid="http://schemas.microsoft.com/office/word/2016/wordml/cid" xmlns:w16="http://schemas.microsoft.com/office/word/2018/wordml" xmlns:w16sdtdh="http://schemas.microsoft.com/office/word/2020/wordml/sdtdatahash" xmlns:w16se="http://schemas.microsoft.com/office/word/2015/wordml/symex" xmlns:wpg="http://schemas.microsoft.com/office/word/2010/wordprocessingGroup" xmlns:wpi="http://schemas.microsoft.com/office/word/2010/wordprocessingInk" xmlns:wne="http://schemas.microsoft.com/office/word/2006/wordml" xmlns:wps="http://schemas.microsoft.com/office/word/2010/wordprocessingShape" mc:Ignorable="w14 w15 w16se w16cid w16 w16cex w16sdtdh wp14">
+<w:footnotes xmlns:wpc="http://schemas.microsoft.com/office/word/2010/wordprocessingCanvas" xmlns:cx="http://schemas.microsoft.com/office/drawing/2014/chartex" xmlns:cx1="http://schemas.microsoft.com/office/drawing/2015/9/8/chartex" xmlns:cx2="http://schemas.microsoft.com/office/drawing/2015/10/21/chartex" xmlns:cx3="http://schemas.microsoft.com/office/drawing/2016/5/9/chartex" xmlns:cx4="http://schemas.microsoft.com/office/drawing/2016/5/10/chartex" xmlns:cx5="http://schemas.microsoft.com/office/drawing/2016/5/11/chartex" xmlns:cx6="http://schemas.microsoft.com/office/drawing/2016/5/12/chartex" xmlns:cx7="http://schemas.microsoft.com/office/drawing/2016/5/13/chartex" xmlns:cx8="http://schemas.microsoft.com/office/drawing/2016/5/14/chartex" xmlns:mc="http://schemas.openxmlformats.org/markup-compatibility/2006" xmlns:aink="http://schemas.microsoft.com/office/drawing/2016/ink" xmlns:am3d="http://schemas.microsoft.com/office/drawing/2017/model3d" xmlns:o="urn:schemas-microsoft-com:office:office" xmlns:r="http://schemas.openxmlformats.org/officeDocument/2006/relationships" xmlns:m="http://schemas.openxmlformats.org/officeDocument/2006/math" xmlns:v="urn:schemas-microsoft-com:vml" xmlns:wp14="http://schemas.microsoft.com/office/word/2010/wordprocessingDrawing" xmlns:wp="http://schemas.openxmlformats.org/drawingml/2006/wordprocessingDrawing" xmlns:w10="urn:schemas-microsoft-com:office:word" xmlns:w="http://schemas.openxmlformats.org/wordprocessingml/2006/main" xmlns:w14="http://schemas.microsoft.com/office/word/2010/wordml" xmlns:w15="http://schemas.microsoft.com/office/word/2012/wordml" xmlns:w16cex="http://schemas.microsoft.com/office/word/2018/wordml/cex" xmlns:w16cid="http://schemas.microsoft.com/office/word/2016/wordml/cid" xmlns:w16="http://schemas.microsoft.com/office/word/2018/wordml" xmlns:w16se="http://schemas.microsoft.com/office/word/2015/wordml/symex" xmlns:wpg="http://schemas.microsoft.com/office/word/2010/wordprocessingGroup" xmlns:wpi="http://schemas.microsoft.com/office/word/2010/wordprocessingInk" xmlns:wne="http://schemas.microsoft.com/office/word/2006/wordml" xmlns:wps="http://schemas.microsoft.com/office/word/2010/wordprocessingShape" mc:Ignorable="w14 w15 w16se w16cid w16 w16cex wp14">
   <w:footnote w:type="separator" w:id="-1">
     <w:p>
       <w:pPr>
@@ -3138,7 +3441,7 @@
 </file>
 
 <file path=word/header1.xml><?xml version="1.0" encoding="utf-8"?>
-<w:hdr xmlns:wpc="http://schemas.microsoft.com/office/word/2010/wordprocessingCanvas" xmlns:cx="http://schemas.microsoft.com/office/drawing/2014/chartex" xmlns:cx1="http://schemas.microsoft.com/office/drawing/2015/9/8/chartex" xmlns:cx2="http://schemas.microsoft.com/office/drawing/2015/10/21/chartex" xmlns:cx3="http://schemas.microsoft.com/office/drawing/2016/5/9/chartex" xmlns:cx4="http://schemas.microsoft.com/office/drawing/2016/5/10/chartex" xmlns:cx5="http://schemas.microsoft.com/office/drawing/2016/5/11/chartex" xmlns:cx6="http://schemas.microsoft.com/office/drawing/2016/5/12/chartex" xmlns:cx7="http://schemas.microsoft.com/office/drawing/2016/5/13/chartex" xmlns:cx8="http://schemas.microsoft.com/office/drawing/2016/5/14/chartex" xmlns:mc="http://schemas.openxmlformats.org/markup-compatibility/2006" xmlns:aink="http://schemas.microsoft.com/office/drawing/2016/ink" xmlns:am3d="http://schemas.microsoft.com/office/drawing/2017/model3d" xmlns:o="urn:schemas-microsoft-com:office:office" xmlns:oel="http://schemas.microsoft.com/office/2019/extlst" xmlns:r="http://schemas.openxmlformats.org/officeDocument/2006/relationships" xmlns:m="http://schemas.openxmlformats.org/officeDocument/2006/math" xmlns:v="urn:schemas-microsoft-com:vml" xmlns:wp14="http://schemas.microsoft.com/office/word/2010/wordprocessingDrawing" xmlns:wp="http://schemas.openxmlformats.org/drawingml/2006/wordprocessingDrawing" xmlns:w10="urn:schemas-microsoft-com:office:word" xmlns:w="http://schemas.openxmlformats.org/wordprocessingml/2006/main" xmlns:w14="http://schemas.microsoft.com/office/word/2010/wordml" xmlns:w15="http://schemas.microsoft.com/office/word/2012/wordml" xmlns:w16cex="http://schemas.microsoft.com/office/word/2018/wordml/cex" xmlns:w16cid="http://schemas.microsoft.com/office/word/2016/wordml/cid" xmlns:w16="http://schemas.microsoft.com/office/word/2018/wordml" xmlns:w16sdtdh="http://schemas.microsoft.com/office/word/2020/wordml/sdtdatahash" xmlns:w16se="http://schemas.microsoft.com/office/word/2015/wordml/symex" xmlns:wpg="http://schemas.microsoft.com/office/word/2010/wordprocessingGroup" xmlns:wpi="http://schemas.microsoft.com/office/word/2010/wordprocessingInk" xmlns:wne="http://schemas.microsoft.com/office/word/2006/wordml" xmlns:wps="http://schemas.microsoft.com/office/word/2010/wordprocessingShape" mc:Ignorable="w14 w15 w16se w16cid w16 w16cex w16sdtdh wp14">
+<w:hdr xmlns:wpc="http://schemas.microsoft.com/office/word/2010/wordprocessingCanvas" xmlns:cx="http://schemas.microsoft.com/office/drawing/2014/chartex" xmlns:cx1="http://schemas.microsoft.com/office/drawing/2015/9/8/chartex" xmlns:cx2="http://schemas.microsoft.com/office/drawing/2015/10/21/chartex" xmlns:cx3="http://schemas.microsoft.com/office/drawing/2016/5/9/chartex" xmlns:cx4="http://schemas.microsoft.com/office/drawing/2016/5/10/chartex" xmlns:cx5="http://schemas.microsoft.com/office/drawing/2016/5/11/chartex" xmlns:cx6="http://schemas.microsoft.com/office/drawing/2016/5/12/chartex" xmlns:cx7="http://schemas.microsoft.com/office/drawing/2016/5/13/chartex" xmlns:cx8="http://schemas.microsoft.com/office/drawing/2016/5/14/chartex" xmlns:mc="http://schemas.openxmlformats.org/markup-compatibility/2006" xmlns:aink="http://schemas.microsoft.com/office/drawing/2016/ink" xmlns:am3d="http://schemas.microsoft.com/office/drawing/2017/model3d" xmlns:o="urn:schemas-microsoft-com:office:office" xmlns:r="http://schemas.openxmlformats.org/officeDocument/2006/relationships" xmlns:m="http://schemas.openxmlformats.org/officeDocument/2006/math" xmlns:v="urn:schemas-microsoft-com:vml" xmlns:wp14="http://schemas.microsoft.com/office/word/2010/wordprocessingDrawing" xmlns:wp="http://schemas.openxmlformats.org/drawingml/2006/wordprocessingDrawing" xmlns:w10="urn:schemas-microsoft-com:office:word" xmlns:w="http://schemas.openxmlformats.org/wordprocessingml/2006/main" xmlns:w14="http://schemas.microsoft.com/office/word/2010/wordml" xmlns:w15="http://schemas.microsoft.com/office/word/2012/wordml" xmlns:w16cex="http://schemas.microsoft.com/office/word/2018/wordml/cex" xmlns:w16cid="http://schemas.microsoft.com/office/word/2016/wordml/cid" xmlns:w16="http://schemas.microsoft.com/office/word/2018/wordml" xmlns:w16se="http://schemas.microsoft.com/office/word/2015/wordml/symex" xmlns:wpg="http://schemas.microsoft.com/office/word/2010/wordprocessingGroup" xmlns:wpi="http://schemas.microsoft.com/office/word/2010/wordprocessingInk" xmlns:wne="http://schemas.microsoft.com/office/word/2006/wordml" xmlns:wps="http://schemas.microsoft.com/office/word/2010/wordprocessingShape" mc:Ignorable="w14 w15 w16se w16cid w16 w16cex wp14">
   <w:p>
     <w:pPr>
       <w:pStyle w:val="Cabealho"/>
@@ -3148,7 +3451,7 @@
 </file>
 
 <file path=word/header2.xml><?xml version="1.0" encoding="utf-8"?>
-<w:hdr xmlns:wpc="http://schemas.microsoft.com/office/word/2010/wordprocessingCanvas" xmlns:cx="http://schemas.microsoft.com/office/drawing/2014/chartex" xmlns:cx1="http://schemas.microsoft.com/office/drawing/2015/9/8/chartex" xmlns:cx2="http://schemas.microsoft.com/office/drawing/2015/10/21/chartex" xmlns:cx3="http://schemas.microsoft.com/office/drawing/2016/5/9/chartex" xmlns:cx4="http://schemas.microsoft.com/office/drawing/2016/5/10/chartex" xmlns:cx5="http://schemas.microsoft.com/office/drawing/2016/5/11/chartex" xmlns:cx6="http://schemas.microsoft.com/office/drawing/2016/5/12/chartex" xmlns:cx7="http://schemas.microsoft.com/office/drawing/2016/5/13/chartex" xmlns:cx8="http://schemas.microsoft.com/office/drawing/2016/5/14/chartex" xmlns:mc="http://schemas.openxmlformats.org/markup-compatibility/2006" xmlns:aink="http://schemas.microsoft.com/office/drawing/2016/ink" xmlns:am3d="http://schemas.microsoft.com/office/drawing/2017/model3d" xmlns:o="urn:schemas-microsoft-com:office:office" xmlns:oel="http://schemas.microsoft.com/office/2019/extlst" xmlns:r="http://schemas.openxmlformats.org/officeDocument/2006/relationships" xmlns:m="http://schemas.openxmlformats.org/officeDocument/2006/math" xmlns:v="urn:schemas-microsoft-com:vml" xmlns:wp14="http://schemas.microsoft.com/office/word/2010/wordprocessingDrawing" xmlns:wp="http://schemas.openxmlformats.org/drawingml/2006/wordprocessingDrawing" xmlns:w10="urn:schemas-microsoft-com:office:word" xmlns:w="http://schemas.openxmlformats.org/wordprocessingml/2006/main" xmlns:w14="http://schemas.microsoft.com/office/word/2010/wordml" xmlns:w15="http://schemas.microsoft.com/office/word/2012/wordml" xmlns:w16cex="http://schemas.microsoft.com/office/word/2018/wordml/cex" xmlns:w16cid="http://schemas.microsoft.com/office/word/2016/wordml/cid" xmlns:w16="http://schemas.microsoft.com/office/word/2018/wordml" xmlns:w16sdtdh="http://schemas.microsoft.com/office/word/2020/wordml/sdtdatahash" xmlns:w16se="http://schemas.microsoft.com/office/word/2015/wordml/symex" xmlns:wpg="http://schemas.microsoft.com/office/word/2010/wordprocessingGroup" xmlns:wpi="http://schemas.microsoft.com/office/word/2010/wordprocessingInk" xmlns:wne="http://schemas.microsoft.com/office/word/2006/wordml" xmlns:wps="http://schemas.microsoft.com/office/word/2010/wordprocessingShape" mc:Ignorable="w14 w15 w16se w16cid w16 w16cex w16sdtdh wp14">
+<w:hdr xmlns:wpc="http://schemas.microsoft.com/office/word/2010/wordprocessingCanvas" xmlns:cx="http://schemas.microsoft.com/office/drawing/2014/chartex" xmlns:cx1="http://schemas.microsoft.com/office/drawing/2015/9/8/chartex" xmlns:cx2="http://schemas.microsoft.com/office/drawing/2015/10/21/chartex" xmlns:cx3="http://schemas.microsoft.com/office/drawing/2016/5/9/chartex" xmlns:cx4="http://schemas.microsoft.com/office/drawing/2016/5/10/chartex" xmlns:cx5="http://schemas.microsoft.com/office/drawing/2016/5/11/chartex" xmlns:cx6="http://schemas.microsoft.com/office/drawing/2016/5/12/chartex" xmlns:cx7="http://schemas.microsoft.com/office/drawing/2016/5/13/chartex" xmlns:cx8="http://schemas.microsoft.com/office/drawing/2016/5/14/chartex" xmlns:mc="http://schemas.openxmlformats.org/markup-compatibility/2006" xmlns:aink="http://schemas.microsoft.com/office/drawing/2016/ink" xmlns:am3d="http://schemas.microsoft.com/office/drawing/2017/model3d" xmlns:o="urn:schemas-microsoft-com:office:office" xmlns:r="http://schemas.openxmlformats.org/officeDocument/2006/relationships" xmlns:m="http://schemas.openxmlformats.org/officeDocument/2006/math" xmlns:v="urn:schemas-microsoft-com:vml" xmlns:wp14="http://schemas.microsoft.com/office/word/2010/wordprocessingDrawing" xmlns:wp="http://schemas.openxmlformats.org/drawingml/2006/wordprocessingDrawing" xmlns:w10="urn:schemas-microsoft-com:office:word" xmlns:w="http://schemas.openxmlformats.org/wordprocessingml/2006/main" xmlns:w14="http://schemas.microsoft.com/office/word/2010/wordml" xmlns:w15="http://schemas.microsoft.com/office/word/2012/wordml" xmlns:w16cex="http://schemas.microsoft.com/office/word/2018/wordml/cex" xmlns:w16cid="http://schemas.microsoft.com/office/word/2016/wordml/cid" xmlns:w16="http://schemas.microsoft.com/office/word/2018/wordml" xmlns:w16se="http://schemas.microsoft.com/office/word/2015/wordml/symex" xmlns:wpg="http://schemas.microsoft.com/office/word/2010/wordprocessingGroup" xmlns:wpi="http://schemas.microsoft.com/office/word/2010/wordprocessingInk" xmlns:wne="http://schemas.microsoft.com/office/word/2006/wordml" xmlns:wps="http://schemas.microsoft.com/office/word/2010/wordprocessingShape" mc:Ignorable="w14 w15 w16se w16cid w16 w16cex wp14">
   <w:p>
     <w:pPr>
       <w:pStyle w:val="Cabealho"/>
@@ -3158,7 +3461,7 @@
 </file>
 
 <file path=word/header3.xml><?xml version="1.0" encoding="utf-8"?>
-<w:hdr xmlns:wpc="http://schemas.microsoft.com/office/word/2010/wordprocessingCanvas" xmlns:cx="http://schemas.microsoft.com/office/drawing/2014/chartex" xmlns:cx1="http://schemas.microsoft.com/office/drawing/2015/9/8/chartex" xmlns:cx2="http://schemas.microsoft.com/office/drawing/2015/10/21/chartex" xmlns:cx3="http://schemas.microsoft.com/office/drawing/2016/5/9/chartex" xmlns:cx4="http://schemas.microsoft.com/office/drawing/2016/5/10/chartex" xmlns:cx5="http://schemas.microsoft.com/office/drawing/2016/5/11/chartex" xmlns:cx6="http://schemas.microsoft.com/office/drawing/2016/5/12/chartex" xmlns:cx7="http://schemas.microsoft.com/office/drawing/2016/5/13/chartex" xmlns:cx8="http://schemas.microsoft.com/office/drawing/2016/5/14/chartex" xmlns:mc="http://schemas.openxmlformats.org/markup-compatibility/2006" xmlns:aink="http://schemas.microsoft.com/office/drawing/2016/ink" xmlns:am3d="http://schemas.microsoft.com/office/drawing/2017/model3d" xmlns:o="urn:schemas-microsoft-com:office:office" xmlns:oel="http://schemas.microsoft.com/office/2019/extlst" xmlns:r="http://schemas.openxmlformats.org/officeDocument/2006/relationships" xmlns:m="http://schemas.openxmlformats.org/officeDocument/2006/math" xmlns:v="urn:schemas-microsoft-com:vml" xmlns:wp14="http://schemas.microsoft.com/office/word/2010/wordprocessingDrawing" xmlns:wp="http://schemas.openxmlformats.org/drawingml/2006/wordprocessingDrawing" xmlns:w10="urn:schemas-microsoft-com:office:word" xmlns:w="http://schemas.openxmlformats.org/wordprocessingml/2006/main" xmlns:w14="http://schemas.microsoft.com/office/word/2010/wordml" xmlns:w15="http://schemas.microsoft.com/office/word/2012/wordml" xmlns:w16cex="http://schemas.microsoft.com/office/word/2018/wordml/cex" xmlns:w16cid="http://schemas.microsoft.com/office/word/2016/wordml/cid" xmlns:w16="http://schemas.microsoft.com/office/word/2018/wordml" xmlns:w16sdtdh="http://schemas.microsoft.com/office/word/2020/wordml/sdtdatahash" xmlns:w16se="http://schemas.microsoft.com/office/word/2015/wordml/symex" xmlns:wpg="http://schemas.microsoft.com/office/word/2010/wordprocessingGroup" xmlns:wpi="http://schemas.microsoft.com/office/word/2010/wordprocessingInk" xmlns:wne="http://schemas.microsoft.com/office/word/2006/wordml" xmlns:wps="http://schemas.microsoft.com/office/word/2010/wordprocessingShape" mc:Ignorable="w14 w15 w16se w16cid w16 w16cex w16sdtdh wp14">
+<w:hdr xmlns:wpc="http://schemas.microsoft.com/office/word/2010/wordprocessingCanvas" xmlns:cx="http://schemas.microsoft.com/office/drawing/2014/chartex" xmlns:cx1="http://schemas.microsoft.com/office/drawing/2015/9/8/chartex" xmlns:cx2="http://schemas.microsoft.com/office/drawing/2015/10/21/chartex" xmlns:cx3="http://schemas.microsoft.com/office/drawing/2016/5/9/chartex" xmlns:cx4="http://schemas.microsoft.com/office/drawing/2016/5/10/chartex" xmlns:cx5="http://schemas.microsoft.com/office/drawing/2016/5/11/chartex" xmlns:cx6="http://schemas.microsoft.com/office/drawing/2016/5/12/chartex" xmlns:cx7="http://schemas.microsoft.com/office/drawing/2016/5/13/chartex" xmlns:cx8="http://schemas.microsoft.com/office/drawing/2016/5/14/chartex" xmlns:mc="http://schemas.openxmlformats.org/markup-compatibility/2006" xmlns:aink="http://schemas.microsoft.com/office/drawing/2016/ink" xmlns:am3d="http://schemas.microsoft.com/office/drawing/2017/model3d" xmlns:o="urn:schemas-microsoft-com:office:office" xmlns:r="http://schemas.openxmlformats.org/officeDocument/2006/relationships" xmlns:m="http://schemas.openxmlformats.org/officeDocument/2006/math" xmlns:v="urn:schemas-microsoft-com:vml" xmlns:wp14="http://schemas.microsoft.com/office/word/2010/wordprocessingDrawing" xmlns:wp="http://schemas.openxmlformats.org/drawingml/2006/wordprocessingDrawing" xmlns:w10="urn:schemas-microsoft-com:office:word" xmlns:w="http://schemas.openxmlformats.org/wordprocessingml/2006/main" xmlns:w14="http://schemas.microsoft.com/office/word/2010/wordml" xmlns:w15="http://schemas.microsoft.com/office/word/2012/wordml" xmlns:w16cex="http://schemas.microsoft.com/office/word/2018/wordml/cex" xmlns:w16cid="http://schemas.microsoft.com/office/word/2016/wordml/cid" xmlns:w16="http://schemas.microsoft.com/office/word/2018/wordml" xmlns:w16se="http://schemas.microsoft.com/office/word/2015/wordml/symex" xmlns:wpg="http://schemas.microsoft.com/office/word/2010/wordprocessingGroup" xmlns:wpi="http://schemas.microsoft.com/office/word/2010/wordprocessingInk" xmlns:wne="http://schemas.microsoft.com/office/word/2006/wordml" xmlns:wps="http://schemas.microsoft.com/office/word/2010/wordprocessingShape" mc:Ignorable="w14 w15 w16se w16cid w16 w16cex wp14">
   <w:p>
     <w:pPr>
       <w:pStyle w:val="Cabealho"/>
@@ -3168,7 +3471,7 @@
 </file>
 
 <file path=word/header4.xml><?xml version="1.0" encoding="utf-8"?>
-<w:hdr xmlns:wpc="http://schemas.microsoft.com/office/word/2010/wordprocessingCanvas" xmlns:cx="http://schemas.microsoft.com/office/drawing/2014/chartex" xmlns:cx1="http://schemas.microsoft.com/office/drawing/2015/9/8/chartex" xmlns:cx2="http://schemas.microsoft.com/office/drawing/2015/10/21/chartex" xmlns:cx3="http://schemas.microsoft.com/office/drawing/2016/5/9/chartex" xmlns:cx4="http://schemas.microsoft.com/office/drawing/2016/5/10/chartex" xmlns:cx5="http://schemas.microsoft.com/office/drawing/2016/5/11/chartex" xmlns:cx6="http://schemas.microsoft.com/office/drawing/2016/5/12/chartex" xmlns:cx7="http://schemas.microsoft.com/office/drawing/2016/5/13/chartex" xmlns:cx8="http://schemas.microsoft.com/office/drawing/2016/5/14/chartex" xmlns:mc="http://schemas.openxmlformats.org/markup-compatibility/2006" xmlns:aink="http://schemas.microsoft.com/office/drawing/2016/ink" xmlns:am3d="http://schemas.microsoft.com/office/drawing/2017/model3d" xmlns:o="urn:schemas-microsoft-com:office:office" xmlns:oel="http://schemas.microsoft.com/office/2019/extlst" xmlns:r="http://schemas.openxmlformats.org/officeDocument/2006/relationships" xmlns:m="http://schemas.openxmlformats.org/officeDocument/2006/math" xmlns:v="urn:schemas-microsoft-com:vml" xmlns:wp14="http://schemas.microsoft.com/office/word/2010/wordprocessingDrawing" xmlns:wp="http://schemas.openxmlformats.org/drawingml/2006/wordprocessingDrawing" xmlns:w10="urn:schemas-microsoft-com:office:word" xmlns:w="http://schemas.openxmlformats.org/wordprocessingml/2006/main" xmlns:w14="http://schemas.microsoft.com/office/word/2010/wordml" xmlns:w15="http://schemas.microsoft.com/office/word/2012/wordml" xmlns:w16cex="http://schemas.microsoft.com/office/word/2018/wordml/cex" xmlns:w16cid="http://schemas.microsoft.com/office/word/2016/wordml/cid" xmlns:w16="http://schemas.microsoft.com/office/word/2018/wordml" xmlns:w16sdtdh="http://schemas.microsoft.com/office/word/2020/wordml/sdtdatahash" xmlns:w16se="http://schemas.microsoft.com/office/word/2015/wordml/symex" xmlns:wpg="http://schemas.microsoft.com/office/word/2010/wordprocessingGroup" xmlns:wpi="http://schemas.microsoft.com/office/word/2010/wordprocessingInk" xmlns:wne="http://schemas.microsoft.com/office/word/2006/wordml" xmlns:wps="http://schemas.microsoft.com/office/word/2010/wordprocessingShape" mc:Ignorable="w14 w15 w16se w16cid w16 w16cex w16sdtdh wp14">
+<w:hdr xmlns:wpc="http://schemas.microsoft.com/office/word/2010/wordprocessingCanvas" xmlns:cx="http://schemas.microsoft.com/office/drawing/2014/chartex" xmlns:cx1="http://schemas.microsoft.com/office/drawing/2015/9/8/chartex" xmlns:cx2="http://schemas.microsoft.com/office/drawing/2015/10/21/chartex" xmlns:cx3="http://schemas.microsoft.com/office/drawing/2016/5/9/chartex" xmlns:cx4="http://schemas.microsoft.com/office/drawing/2016/5/10/chartex" xmlns:cx5="http://schemas.microsoft.com/office/drawing/2016/5/11/chartex" xmlns:cx6="http://schemas.microsoft.com/office/drawing/2016/5/12/chartex" xmlns:cx7="http://schemas.microsoft.com/office/drawing/2016/5/13/chartex" xmlns:cx8="http://schemas.microsoft.com/office/drawing/2016/5/14/chartex" xmlns:mc="http://schemas.openxmlformats.org/markup-compatibility/2006" xmlns:aink="http://schemas.microsoft.com/office/drawing/2016/ink" xmlns:am3d="http://schemas.microsoft.com/office/drawing/2017/model3d" xmlns:o="urn:schemas-microsoft-com:office:office" xmlns:r="http://schemas.openxmlformats.org/officeDocument/2006/relationships" xmlns:m="http://schemas.openxmlformats.org/officeDocument/2006/math" xmlns:v="urn:schemas-microsoft-com:vml" xmlns:wp14="http://schemas.microsoft.com/office/word/2010/wordprocessingDrawing" xmlns:wp="http://schemas.openxmlformats.org/drawingml/2006/wordprocessingDrawing" xmlns:w10="urn:schemas-microsoft-com:office:word" xmlns:w="http://schemas.openxmlformats.org/wordprocessingml/2006/main" xmlns:w14="http://schemas.microsoft.com/office/word/2010/wordml" xmlns:w15="http://schemas.microsoft.com/office/word/2012/wordml" xmlns:w16cex="http://schemas.microsoft.com/office/word/2018/wordml/cex" xmlns:w16cid="http://schemas.microsoft.com/office/word/2016/wordml/cid" xmlns:w16="http://schemas.microsoft.com/office/word/2018/wordml" xmlns:w16se="http://schemas.microsoft.com/office/word/2015/wordml/symex" xmlns:wpg="http://schemas.microsoft.com/office/word/2010/wordprocessingGroup" xmlns:wpi="http://schemas.microsoft.com/office/word/2010/wordprocessingInk" xmlns:wne="http://schemas.microsoft.com/office/word/2006/wordml" xmlns:wps="http://schemas.microsoft.com/office/word/2010/wordprocessingShape" mc:Ignorable="w14 w15 w16se w16cid w16 w16cex wp14">
   <w:p>
     <w:pPr>
       <w:pStyle w:val="Cabealho"/>
@@ -3196,7 +3499,7 @@
 </file>
 
 <file path=word/numbering.xml><?xml version="1.0" encoding="utf-8"?>
-<w:numbering xmlns:wpc="http://schemas.microsoft.com/office/word/2010/wordprocessingCanvas" xmlns:cx="http://schemas.microsoft.com/office/drawing/2014/chartex" xmlns:cx1="http://schemas.microsoft.com/office/drawing/2015/9/8/chartex" xmlns:cx2="http://schemas.microsoft.com/office/drawing/2015/10/21/chartex" xmlns:cx3="http://schemas.microsoft.com/office/drawing/2016/5/9/chartex" xmlns:cx4="http://schemas.microsoft.com/office/drawing/2016/5/10/chartex" xmlns:cx5="http://schemas.microsoft.com/office/drawing/2016/5/11/chartex" xmlns:cx6="http://schemas.microsoft.com/office/drawing/2016/5/12/chartex" xmlns:cx7="http://schemas.microsoft.com/office/drawing/2016/5/13/chartex" xmlns:cx8="http://schemas.microsoft.com/office/drawing/2016/5/14/chartex" xmlns:mc="http://schemas.openxmlformats.org/markup-compatibility/2006" xmlns:aink="http://schemas.microsoft.com/office/drawing/2016/ink" xmlns:am3d="http://schemas.microsoft.com/office/drawing/2017/model3d" xmlns:o="urn:schemas-microsoft-com:office:office" xmlns:oel="http://schemas.microsoft.com/office/2019/extlst" xmlns:r="http://schemas.openxmlformats.org/officeDocument/2006/relationships" xmlns:m="http://schemas.openxmlformats.org/officeDocument/2006/math" xmlns:v="urn:schemas-microsoft-com:vml" xmlns:wp14="http://schemas.microsoft.com/office/word/2010/wordprocessingDrawing" xmlns:wp="http://schemas.openxmlformats.org/drawingml/2006/wordprocessingDrawing" xmlns:w10="urn:schemas-microsoft-com:office:word" xmlns:w="http://schemas.openxmlformats.org/wordprocessingml/2006/main" xmlns:w14="http://schemas.microsoft.com/office/word/2010/wordml" xmlns:w15="http://schemas.microsoft.com/office/word/2012/wordml" xmlns:w16cex="http://schemas.microsoft.com/office/word/2018/wordml/cex" xmlns:w16cid="http://schemas.microsoft.com/office/word/2016/wordml/cid" xmlns:w16="http://schemas.microsoft.com/office/word/2018/wordml" xmlns:w16sdtdh="http://schemas.microsoft.com/office/word/2020/wordml/sdtdatahash" xmlns:w16se="http://schemas.microsoft.com/office/word/2015/wordml/symex" xmlns:wpg="http://schemas.microsoft.com/office/word/2010/wordprocessingGroup" xmlns:wpi="http://schemas.microsoft.com/office/word/2010/wordprocessingInk" xmlns:wne="http://schemas.microsoft.com/office/word/2006/wordml" xmlns:wps="http://schemas.microsoft.com/office/word/2010/wordprocessingShape" mc:Ignorable="w14 w15 w16se w16cid w16 w16cex w16sdtdh wp14">
+<w:numbering xmlns:wpc="http://schemas.microsoft.com/office/word/2010/wordprocessingCanvas" xmlns:cx="http://schemas.microsoft.com/office/drawing/2014/chartex" xmlns:cx1="http://schemas.microsoft.com/office/drawing/2015/9/8/chartex" xmlns:cx2="http://schemas.microsoft.com/office/drawing/2015/10/21/chartex" xmlns:cx3="http://schemas.microsoft.com/office/drawing/2016/5/9/chartex" xmlns:cx4="http://schemas.microsoft.com/office/drawing/2016/5/10/chartex" xmlns:cx5="http://schemas.microsoft.com/office/drawing/2016/5/11/chartex" xmlns:cx6="http://schemas.microsoft.com/office/drawing/2016/5/12/chartex" xmlns:cx7="http://schemas.microsoft.com/office/drawing/2016/5/13/chartex" xmlns:cx8="http://schemas.microsoft.com/office/drawing/2016/5/14/chartex" xmlns:mc="http://schemas.openxmlformats.org/markup-compatibility/2006" xmlns:aink="http://schemas.microsoft.com/office/drawing/2016/ink" xmlns:am3d="http://schemas.microsoft.com/office/drawing/2017/model3d" xmlns:o="urn:schemas-microsoft-com:office:office" xmlns:r="http://schemas.openxmlformats.org/officeDocument/2006/relationships" xmlns:m="http://schemas.openxmlformats.org/officeDocument/2006/math" xmlns:v="urn:schemas-microsoft-com:vml" xmlns:wp14="http://schemas.microsoft.com/office/word/2010/wordprocessingDrawing" xmlns:wp="http://schemas.openxmlformats.org/drawingml/2006/wordprocessingDrawing" xmlns:w10="urn:schemas-microsoft-com:office:word" xmlns:w="http://schemas.openxmlformats.org/wordprocessingml/2006/main" xmlns:w14="http://schemas.microsoft.com/office/word/2010/wordml" xmlns:w15="http://schemas.microsoft.com/office/word/2012/wordml" xmlns:w16cex="http://schemas.microsoft.com/office/word/2018/wordml/cex" xmlns:w16cid="http://schemas.microsoft.com/office/word/2016/wordml/cid" xmlns:w16="http://schemas.microsoft.com/office/word/2018/wordml" xmlns:w16se="http://schemas.microsoft.com/office/word/2015/wordml/symex" xmlns:wpg="http://schemas.microsoft.com/office/word/2010/wordprocessingGroup" xmlns:wpi="http://schemas.microsoft.com/office/word/2010/wordprocessingInk" xmlns:wne="http://schemas.microsoft.com/office/word/2006/wordml" xmlns:wps="http://schemas.microsoft.com/office/word/2010/wordprocessingShape" mc:Ignorable="w14 w15 w16se w16cid w16 w16cex wp14">
   <w:abstractNum w:abstractNumId="0" w15:restartNumberingAfterBreak="0">
     <w:nsid w:val="07562666"/>
     <w:multiLevelType w:val="hybridMultilevel"/>
@@ -3491,20 +3794,20 @@
       </w:pPr>
     </w:lvl>
   </w:abstractNum>
-  <w:num w:numId="1" w16cid:durableId="220799744">
+  <w:num w:numId="1">
     <w:abstractNumId w:val="0"/>
   </w:num>
-  <w:num w:numId="2" w16cid:durableId="1469083934">
+  <w:num w:numId="2">
     <w:abstractNumId w:val="1"/>
   </w:num>
-  <w:num w:numId="3" w16cid:durableId="707879187">
+  <w:num w:numId="3">
     <w:abstractNumId w:val="2"/>
   </w:num>
 </w:numbering>
 </file>
 
 <file path=word/styles.xml><?xml version="1.0" encoding="utf-8"?>
-<w:styles xmlns:mc="http://schemas.openxmlformats.org/markup-compatibility/2006" xmlns:r="http://schemas.openxmlformats.org/officeDocument/2006/relationships" xmlns:w="http://schemas.openxmlformats.org/wordprocessingml/2006/main" xmlns:w14="http://schemas.microsoft.com/office/word/2010/wordml" xmlns:w15="http://schemas.microsoft.com/office/word/2012/wordml" xmlns:w16cex="http://schemas.microsoft.com/office/word/2018/wordml/cex" xmlns:w16cid="http://schemas.microsoft.com/office/word/2016/wordml/cid" xmlns:w16="http://schemas.microsoft.com/office/word/2018/wordml" xmlns:w16sdtdh="http://schemas.microsoft.com/office/word/2020/wordml/sdtdatahash" xmlns:w16se="http://schemas.microsoft.com/office/word/2015/wordml/symex" mc:Ignorable="w14 w15 w16se w16cid w16 w16cex w16sdtdh">
+<w:styles xmlns:mc="http://schemas.openxmlformats.org/markup-compatibility/2006" xmlns:r="http://schemas.openxmlformats.org/officeDocument/2006/relationships" xmlns:w="http://schemas.openxmlformats.org/wordprocessingml/2006/main" xmlns:w14="http://schemas.microsoft.com/office/word/2010/wordml" xmlns:w15="http://schemas.microsoft.com/office/word/2012/wordml" xmlns:w16cex="http://schemas.microsoft.com/office/word/2018/wordml/cex" xmlns:w16cid="http://schemas.microsoft.com/office/word/2016/wordml/cid" xmlns:w16="http://schemas.microsoft.com/office/word/2018/wordml" xmlns:w16se="http://schemas.microsoft.com/office/word/2015/wordml/symex" mc:Ignorable="w14 w15 w16se w16cid w16 w16cex">
   <w:docDefaults>
     <w:rPrDefault>
       <w:rPr>

</xml_diff>

<commit_message>
Atualizado acentuação, ortografia e texto desconexo.
Atualizado acentuação, ortografia e texto desconexo.
</commit_message>
<xml_diff>
--- a/20230327 - Controle e Automatização de Estufas - Controle Efetivo.docx
+++ b/20230327 - Controle e Automatização de Estufas - Controle Efetivo.docx
@@ -1,6 +1,6 @@
 
 <file path=word/document.xml><?xml version="1.0" encoding="utf-8"?>
-<w:document xmlns:wpc="http://schemas.microsoft.com/office/word/2010/wordprocessingCanvas" xmlns:cx="http://schemas.microsoft.com/office/drawing/2014/chartex" xmlns:cx1="http://schemas.microsoft.com/office/drawing/2015/9/8/chartex" xmlns:cx2="http://schemas.microsoft.com/office/drawing/2015/10/21/chartex" xmlns:cx3="http://schemas.microsoft.com/office/drawing/2016/5/9/chartex" xmlns:cx4="http://schemas.microsoft.com/office/drawing/2016/5/10/chartex" xmlns:cx5="http://schemas.microsoft.com/office/drawing/2016/5/11/chartex" xmlns:cx6="http://schemas.microsoft.com/office/drawing/2016/5/12/chartex" xmlns:cx7="http://schemas.microsoft.com/office/drawing/2016/5/13/chartex" xmlns:cx8="http://schemas.microsoft.com/office/drawing/2016/5/14/chartex" xmlns:mc="http://schemas.openxmlformats.org/markup-compatibility/2006" xmlns:aink="http://schemas.microsoft.com/office/drawing/2016/ink" xmlns:am3d="http://schemas.microsoft.com/office/drawing/2017/model3d" xmlns:o="urn:schemas-microsoft-com:office:office" xmlns:r="http://schemas.openxmlformats.org/officeDocument/2006/relationships" xmlns:m="http://schemas.openxmlformats.org/officeDocument/2006/math" xmlns:v="urn:schemas-microsoft-com:vml" xmlns:wp14="http://schemas.microsoft.com/office/word/2010/wordprocessingDrawing" xmlns:wp="http://schemas.openxmlformats.org/drawingml/2006/wordprocessingDrawing" xmlns:w10="urn:schemas-microsoft-com:office:word" xmlns:w="http://schemas.openxmlformats.org/wordprocessingml/2006/main" xmlns:w14="http://schemas.microsoft.com/office/word/2010/wordml" xmlns:w15="http://schemas.microsoft.com/office/word/2012/wordml" xmlns:w16cex="http://schemas.microsoft.com/office/word/2018/wordml/cex" xmlns:w16cid="http://schemas.microsoft.com/office/word/2016/wordml/cid" xmlns:w16="http://schemas.microsoft.com/office/word/2018/wordml" xmlns:w16se="http://schemas.microsoft.com/office/word/2015/wordml/symex" xmlns:wpg="http://schemas.microsoft.com/office/word/2010/wordprocessingGroup" xmlns:wpi="http://schemas.microsoft.com/office/word/2010/wordprocessingInk" xmlns:wne="http://schemas.microsoft.com/office/word/2006/wordml" xmlns:wps="http://schemas.microsoft.com/office/word/2010/wordprocessingShape" mc:Ignorable="w14 w15 w16se w16cid w16 w16cex wp14">
+<w:document xmlns:wpc="http://schemas.microsoft.com/office/word/2010/wordprocessingCanvas" xmlns:cx="http://schemas.microsoft.com/office/drawing/2014/chartex" xmlns:cx1="http://schemas.microsoft.com/office/drawing/2015/9/8/chartex" xmlns:cx2="http://schemas.microsoft.com/office/drawing/2015/10/21/chartex" xmlns:cx3="http://schemas.microsoft.com/office/drawing/2016/5/9/chartex" xmlns:cx4="http://schemas.microsoft.com/office/drawing/2016/5/10/chartex" xmlns:cx5="http://schemas.microsoft.com/office/drawing/2016/5/11/chartex" xmlns:cx6="http://schemas.microsoft.com/office/drawing/2016/5/12/chartex" xmlns:cx7="http://schemas.microsoft.com/office/drawing/2016/5/13/chartex" xmlns:cx8="http://schemas.microsoft.com/office/drawing/2016/5/14/chartex" xmlns:mc="http://schemas.openxmlformats.org/markup-compatibility/2006" xmlns:aink="http://schemas.microsoft.com/office/drawing/2016/ink" xmlns:am3d="http://schemas.microsoft.com/office/drawing/2017/model3d" xmlns:o="urn:schemas-microsoft-com:office:office" xmlns:oel="http://schemas.microsoft.com/office/2019/extlst" xmlns:r="http://schemas.openxmlformats.org/officeDocument/2006/relationships" xmlns:m="http://schemas.openxmlformats.org/officeDocument/2006/math" xmlns:v="urn:schemas-microsoft-com:vml" xmlns:wp14="http://schemas.microsoft.com/office/word/2010/wordprocessingDrawing" xmlns:wp="http://schemas.openxmlformats.org/drawingml/2006/wordprocessingDrawing" xmlns:w10="urn:schemas-microsoft-com:office:word" xmlns:w="http://schemas.openxmlformats.org/wordprocessingml/2006/main" xmlns:w14="http://schemas.microsoft.com/office/word/2010/wordml" xmlns:w15="http://schemas.microsoft.com/office/word/2012/wordml" xmlns:w16cex="http://schemas.microsoft.com/office/word/2018/wordml/cex" xmlns:w16cid="http://schemas.microsoft.com/office/word/2016/wordml/cid" xmlns:w16="http://schemas.microsoft.com/office/word/2018/wordml" xmlns:w16sdtdh="http://schemas.microsoft.com/office/word/2020/wordml/sdtdatahash" xmlns:w16se="http://schemas.microsoft.com/office/word/2015/wordml/symex" xmlns:wpg="http://schemas.microsoft.com/office/word/2010/wordprocessingGroup" xmlns:wpi="http://schemas.microsoft.com/office/word/2010/wordprocessingInk" xmlns:wne="http://schemas.microsoft.com/office/word/2006/wordml" xmlns:wps="http://schemas.microsoft.com/office/word/2010/wordprocessingShape" mc:Ignorable="w14 w15 w16se w16cid w16 w16cex w16sdtdh wp14">
   <w:body>
     <w:p>
       <w:pPr>
@@ -333,40 +333,51 @@
           <w:sz w:val="36"/>
           <w:szCs w:val="36"/>
         </w:rPr>
-        <w:t>Leonardo Serafim Pinton</w:t>
-      </w:r>
-    </w:p>
-    <w:p>
-      <w:pPr>
-        <w:spacing w:after="0"/>
-        <w:jc w:val="right"/>
+        <w:t xml:space="preserve">Leonardo Serafim </w:t>
+      </w:r>
+      <w:proofErr w:type="spellStart"/>
+      <w:r>
         <w:rPr>
           <w:rFonts w:ascii="Arial" w:hAnsi="Arial" w:cs="Arial"/>
           <w:b/>
           <w:sz w:val="36"/>
           <w:szCs w:val="36"/>
         </w:rPr>
-      </w:pPr>
-      <w:r>
+        <w:t>Pinton</w:t>
+      </w:r>
+      <w:proofErr w:type="spellEnd"/>
+    </w:p>
+    <w:p>
+      <w:pPr>
+        <w:spacing w:after="0"/>
+        <w:jc w:val="right"/>
         <w:rPr>
           <w:rFonts w:ascii="Arial" w:hAnsi="Arial" w:cs="Arial"/>
           <w:b/>
           <w:sz w:val="36"/>
           <w:szCs w:val="36"/>
         </w:rPr>
-        <w:t xml:space="preserve">Rafael Pontes Barbosa </w:t>
-      </w:r>
-    </w:p>
-    <w:p>
-      <w:pPr>
-        <w:spacing w:after="0"/>
-        <w:jc w:val="right"/>
+      </w:pPr>
+      <w:r>
         <w:rPr>
           <w:rFonts w:ascii="Arial" w:hAnsi="Arial" w:cs="Arial"/>
           <w:b/>
           <w:sz w:val="36"/>
           <w:szCs w:val="36"/>
         </w:rPr>
+        <w:t xml:space="preserve">Rafael Pontes Barbosa </w:t>
+      </w:r>
+    </w:p>
+    <w:p>
+      <w:pPr>
+        <w:spacing w:after="0"/>
+        <w:jc w:val="right"/>
+        <w:rPr>
+          <w:rFonts w:ascii="Arial" w:hAnsi="Arial" w:cs="Arial"/>
+          <w:b/>
+          <w:sz w:val="36"/>
+          <w:szCs w:val="36"/>
+        </w:rPr>
       </w:pPr>
     </w:p>
     <w:p>
@@ -864,8 +875,18 @@
           <w:sz w:val="28"/>
           <w:szCs w:val="36"/>
         </w:rPr>
-        <w:t>Leonardo Serafim Pinton</w:t>
-      </w:r>
+        <w:t xml:space="preserve">Leonardo Serafim </w:t>
+      </w:r>
+      <w:proofErr w:type="spellStart"/>
+      <w:r>
+        <w:rPr>
+          <w:rFonts w:ascii="Arial" w:hAnsi="Arial" w:cs="Arial"/>
+          <w:sz w:val="28"/>
+          <w:szCs w:val="36"/>
+        </w:rPr>
+        <w:t>Pinton</w:t>
+      </w:r>
+      <w:proofErr w:type="spellEnd"/>
       <w:r>
         <w:rPr>
           <w:rFonts w:ascii="Arial" w:hAnsi="Arial" w:cs="Arial"/>
@@ -1196,7 +1217,6 @@
           <w:docPartUnique/>
         </w:docPartObj>
       </w:sdtPr>
-      <w:sdtEndPr/>
       <w:sdtContent>
         <w:p>
           <w:pPr>
@@ -1356,7 +1376,7 @@
             <w:rPr>
               <w:noProof/>
             </w:rPr>
-            <w:t>9</w:t>
+            <w:t>10</w:t>
           </w:r>
         </w:p>
         <w:p/>
@@ -1494,6 +1514,12 @@
         <w:rPr>
           <w:rFonts w:ascii="Arial" w:hAnsi="Arial" w:cs="Arial"/>
         </w:rPr>
+        <w:tab/>
+      </w:r>
+      <w:r>
+        <w:rPr>
+          <w:rFonts w:ascii="Arial" w:hAnsi="Arial" w:cs="Arial"/>
+        </w:rPr>
         <w:t>No século XVI, os territórios brasileiros foram ocupados, mas antes mesmo da monocultura da cana-de-açúcar, o país teve sua primeira atividade econômica, a extração da carnaúba. A implantação de plantações de cana-de-açúcar tornou-se a base de sustentação da economia, já que o pau-brasil foi extinto no mesmo período. Com isso, percebemos que todas as atividades agroindustriais estão relacionadas ao processo de colonização.</w:t>
       </w:r>
     </w:p>
@@ -1509,6 +1535,12 @@
         <w:rPr>
           <w:rFonts w:ascii="Arial" w:hAnsi="Arial" w:cs="Arial"/>
         </w:rPr>
+        <w:tab/>
+      </w:r>
+      <w:r>
+        <w:rPr>
+          <w:rFonts w:ascii="Arial" w:hAnsi="Arial" w:cs="Arial"/>
+        </w:rPr>
         <w:t>Falando da história do agronegócio, a cana-de-açúcar cresceu consideravelmente no Nordeste do Brasil, enquanto a borracha tornou Manaus uma cidade cosmopolita graças à sua presença no mercado de extração de borracha na região amazônica. Depois disso, porém, o café contribuiu de forma mensurável para a alavancagem do agronegócio brasileiro, afinal era a mais importante fonte interna de renda e financiava o processo de industrialização.</w:t>
       </w:r>
     </w:p>
@@ -1524,6 +1556,12 @@
         <w:rPr>
           <w:rFonts w:ascii="Arial" w:hAnsi="Arial" w:cs="Arial"/>
         </w:rPr>
+        <w:tab/>
+      </w:r>
+      <w:r>
+        <w:rPr>
+          <w:rFonts w:ascii="Arial" w:hAnsi="Arial" w:cs="Arial"/>
+        </w:rPr>
         <w:t>Hoje, entre os grandes players do setor, destacam-se a soja e o milho, e a soja volta a ser a principal commodity de exportação do Brasil. Deste grande processo, derivam agroindústrias como carne bovina, suína, avícola, vinícola, moveleira etc. No sul do Brasil, no entanto, o setor pecuário domina. A partir da década de 1930, os produtores rurais se especializaram na agropecuária, o que se intensificou até meados da década de 1980.</w:t>
       </w:r>
     </w:p>
@@ -1535,6 +1573,12 @@
           <w:rFonts w:ascii="Arial" w:hAnsi="Arial" w:cs="Arial"/>
         </w:rPr>
       </w:pPr>
+      <w:r>
+        <w:rPr>
+          <w:rFonts w:ascii="Arial" w:hAnsi="Arial" w:cs="Arial"/>
+        </w:rPr>
+        <w:tab/>
+      </w:r>
       <w:r>
         <w:rPr>
           <w:rFonts w:ascii="Arial" w:hAnsi="Arial" w:cs="Arial"/>
@@ -2035,13 +2079,27 @@
         <w:rPr>
           <w:rFonts w:ascii="Arial" w:hAnsi="Arial" w:cs="Arial"/>
         </w:rPr>
-        <w:t>um cultivo eficaz e com poucas perdas, desenvolveremos um protótipo que tem como objetivo automatizar, controlar os dados de uma estufa para cultivo de hortaliças, tais como a temperatura, umidade do solo e luminosidade em estufas, utilizando as plataformas Arduino, Android, Linux (Raspb</w:t>
-      </w:r>
-      <w:r>
-        <w:rPr>
-          <w:rFonts w:ascii="Arial" w:hAnsi="Arial" w:cs="Arial"/>
-        </w:rPr>
-        <w:t>erry PI OS</w:t>
+        <w:t>um cultivo eficaz e com poucas perdas, desenvolveremos um protótipo que tem como objetivo automatizar, controlar os dados de uma estufa para cultivo de hortaliças, tais como a temperatura, umidade do solo e luminosidade em estufas, utilizando as plataformas Arduino, Android, Linux (</w:t>
+      </w:r>
+      <w:proofErr w:type="spellStart"/>
+      <w:r>
+        <w:rPr>
+          <w:rFonts w:ascii="Arial" w:hAnsi="Arial" w:cs="Arial"/>
+        </w:rPr>
+        <w:t>Raspb</w:t>
+      </w:r>
+      <w:r>
+        <w:rPr>
+          <w:rFonts w:ascii="Arial" w:hAnsi="Arial" w:cs="Arial"/>
+        </w:rPr>
+        <w:t>erry</w:t>
+      </w:r>
+      <w:proofErr w:type="spellEnd"/>
+      <w:r>
+        <w:rPr>
+          <w:rFonts w:ascii="Arial" w:hAnsi="Arial" w:cs="Arial"/>
+        </w:rPr>
+        <w:t xml:space="preserve"> PI OS</w:t>
       </w:r>
       <w:r>
         <w:rPr>
@@ -2070,7 +2128,33 @@
         <w:rPr>
           <w:rFonts w:ascii="Arial" w:hAnsi="Arial" w:cs="Arial"/>
         </w:rPr>
-        <w:t>Para a implementação do nosso sistema de estufa controlada e automatizada, serão utilizados componentes eletrônicos, como sensores de temperatura, umidade, luminosidade e válvula solenoide para irrigação, além de um microcontrolador (Esp-32) que é responsável pelo controle dos atuadores e utilizara protocolo MQTT em comunicação com o Raspberry Pi para envio dos dados coletados pelos sensores para um servidor de nuvem. A partir do servidor, é possível visualizar as informações coletadas em tempo real e controlar o ambiente da estufa remotamente.</w:t>
+        <w:t>Para</w:t>
+      </w:r>
+      <w:r>
+        <w:rPr>
+          <w:rFonts w:ascii="Arial" w:hAnsi="Arial" w:cs="Arial"/>
+        </w:rPr>
+        <w:t xml:space="preserve"> </w:t>
+      </w:r>
+      <w:r>
+        <w:rPr>
+          <w:rFonts w:ascii="Arial" w:hAnsi="Arial" w:cs="Arial"/>
+        </w:rPr>
+        <w:t xml:space="preserve">a implementação do nosso sistema de estufa controlada e automatizada, serão utilizados componentes eletrônicos, como sensores de temperatura, umidade, luminosidade e válvula solenoide para irrigação, além de um microcontrolador (Esp-32) que é responsável pelo controle dos atuadores e utilizara protocolo MQTT em comunicação com o </w:t>
+      </w:r>
+      <w:proofErr w:type="spellStart"/>
+      <w:r>
+        <w:rPr>
+          <w:rFonts w:ascii="Arial" w:hAnsi="Arial" w:cs="Arial"/>
+        </w:rPr>
+        <w:t>Raspberry</w:t>
+      </w:r>
+      <w:proofErr w:type="spellEnd"/>
+      <w:r>
+        <w:rPr>
+          <w:rFonts w:ascii="Arial" w:hAnsi="Arial" w:cs="Arial"/>
+        </w:rPr>
+        <w:t xml:space="preserve"> Pi para envio dos dados coletados pelos sensores para um servidor de nuvem. A partir do servidor, é possível visualizar as informações coletadas em tempo real e controlar o ambiente da estufa remotamente.</w:t>
       </w:r>
     </w:p>
     <w:p>
@@ -2166,7 +2250,35 @@
           <w:color w:val="000000"/>
         </w:rPr>
         <w:lastRenderedPageBreak/>
-        <w:t>Com o software implementado, iremos incrementar um autoatendimento para auxilio de instalação e configuração do sistema. Além de oferecer aos nossos clientes a instalação e auxilio para configuração dos parâmetros de acordo com o sistema de plantio proposto. Garantindo a máxima satisfação do cliente e trazendo uma network para auxílio das configurações de novos clientes, ofertando parâmetros de clientes que obtiveram êxito em seu controle e automatização do seu plantio na estufa.</w:t>
+        <w:t xml:space="preserve">Com o software implementado, iremos incrementar um autoatendimento para </w:t>
+      </w:r>
+      <w:r>
+        <w:rPr>
+          <w:rFonts w:ascii="Arial" w:hAnsi="Arial" w:cs="Arial"/>
+          <w:color w:val="000000"/>
+        </w:rPr>
+        <w:t>auxílio</w:t>
+      </w:r>
+      <w:r>
+        <w:rPr>
+          <w:rFonts w:ascii="Arial" w:hAnsi="Arial" w:cs="Arial"/>
+          <w:color w:val="000000"/>
+        </w:rPr>
+        <w:t xml:space="preserve"> de instalação e configuração do sistema. Além de oferecer aos nossos clientes a instalação e </w:t>
+      </w:r>
+      <w:r>
+        <w:rPr>
+          <w:rFonts w:ascii="Arial" w:hAnsi="Arial" w:cs="Arial"/>
+          <w:color w:val="000000"/>
+        </w:rPr>
+        <w:t>auxílio</w:t>
+      </w:r>
+      <w:r>
+        <w:rPr>
+          <w:rFonts w:ascii="Arial" w:hAnsi="Arial" w:cs="Arial"/>
+          <w:color w:val="000000"/>
+        </w:rPr>
+        <w:t xml:space="preserve"> para configuração dos parâmetros de acordo com o sistema de plantio proposto. Garantindo a máxima satisfação do cliente e trazendo uma network para auxílio das configurações de novos clientes, ofertando parâmetros de clientes que obtiveram êxito em seu controle e automatização do seu plantio na estufa.</w:t>
       </w:r>
     </w:p>
     <w:p>
@@ -2390,7 +2502,43 @@
           <w:color w:val="000000"/>
           <w:lang w:val="en-US"/>
         </w:rPr>
-        <w:t>K. Choi, K. Ryu, S. Kim and H. Seo, "</w:t>
+        <w:t xml:space="preserve">K. Choi, K. Ryu, S. </w:t>
+      </w:r>
+      <w:proofErr w:type="gramStart"/>
+      <w:r>
+        <w:rPr>
+          <w:rFonts w:ascii="Arial" w:hAnsi="Arial" w:cs="Arial"/>
+          <w:color w:val="000000"/>
+          <w:lang w:val="en-US"/>
+        </w:rPr>
+        <w:t>Kim</w:t>
+      </w:r>
+      <w:proofErr w:type="gramEnd"/>
+      <w:r>
+        <w:rPr>
+          <w:rFonts w:ascii="Arial" w:hAnsi="Arial" w:cs="Arial"/>
+          <w:color w:val="000000"/>
+          <w:lang w:val="en-US"/>
+        </w:rPr>
+        <w:t xml:space="preserve"> and H. </w:t>
+      </w:r>
+      <w:proofErr w:type="spellStart"/>
+      <w:r>
+        <w:rPr>
+          <w:rFonts w:ascii="Arial" w:hAnsi="Arial" w:cs="Arial"/>
+          <w:color w:val="000000"/>
+          <w:lang w:val="en-US"/>
+        </w:rPr>
+        <w:t>Seo</w:t>
+      </w:r>
+      <w:proofErr w:type="spellEnd"/>
+      <w:r>
+        <w:rPr>
+          <w:rFonts w:ascii="Arial" w:hAnsi="Arial" w:cs="Arial"/>
+          <w:color w:val="000000"/>
+          <w:lang w:val="en-US"/>
+        </w:rPr>
+        <w:t>, "</w:t>
       </w:r>
       <w:r>
         <w:rPr>
@@ -2430,8 +2578,9 @@
           <w:szCs w:val="26"/>
           <w:shd w:val="clear" w:color="auto" w:fill="FFFFFF"/>
         </w:rPr>
-        <w:t>Estufas agrícolas: Quais as vantagens da sua utilização?.</w:t>
-      </w:r>
+        <w:t xml:space="preserve">Estufas agrícolas: Quais as vantagens da sua </w:t>
+      </w:r>
+      <w:proofErr w:type="gramStart"/>
       <w:r>
         <w:rPr>
           <w:rFonts w:ascii="Arial" w:hAnsi="Arial" w:cs="Arial"/>
@@ -2440,39 +2589,43 @@
           <w:szCs w:val="26"/>
           <w:shd w:val="clear" w:color="auto" w:fill="FFFFFF"/>
         </w:rPr>
-        <w:t> </w:t>
-      </w:r>
-      <w:r>
-        <w:rPr>
-          <w:rStyle w:val="Forte"/>
+        <w:t>utilização?.</w:t>
+      </w:r>
+      <w:proofErr w:type="gramEnd"/>
+      <w:r>
+        <w:rPr>
           <w:rFonts w:ascii="Arial" w:hAnsi="Arial" w:cs="Arial"/>
           <w:color w:val="212121"/>
           <w:sz w:val="24"/>
           <w:szCs w:val="26"/>
           <w:shd w:val="clear" w:color="auto" w:fill="FFFFFF"/>
         </w:rPr>
-        <w:t>Revista Agorpecuária</w:t>
-      </w:r>
-      <w:r>
-        <w:rPr>
+        <w:t> </w:t>
+      </w:r>
+      <w:r>
+        <w:rPr>
+          <w:rStyle w:val="Forte"/>
           <w:rFonts w:ascii="Arial" w:hAnsi="Arial" w:cs="Arial"/>
           <w:color w:val="212121"/>
           <w:sz w:val="24"/>
           <w:szCs w:val="26"/>
           <w:shd w:val="clear" w:color="auto" w:fill="FFFFFF"/>
         </w:rPr>
-        <w:t xml:space="preserve">, </w:t>
-      </w:r>
-      <w:r>
-        <w:rPr>
+        <w:t xml:space="preserve">Revista </w:t>
+      </w:r>
+      <w:proofErr w:type="spellStart"/>
+      <w:r>
+        <w:rPr>
+          <w:rStyle w:val="Forte"/>
           <w:rFonts w:ascii="Arial" w:hAnsi="Arial" w:cs="Arial"/>
           <w:color w:val="212121"/>
           <w:sz w:val="24"/>
           <w:szCs w:val="26"/>
           <w:shd w:val="clear" w:color="auto" w:fill="FFFFFF"/>
         </w:rPr>
-        <w:t>Viçosa-MG, 18 de out. de 2019</w:t>
-      </w:r>
+        <w:t>Agorpecuária</w:t>
+      </w:r>
+      <w:proofErr w:type="spellEnd"/>
       <w:r>
         <w:rPr>
           <w:rFonts w:ascii="Arial" w:hAnsi="Arial" w:cs="Arial"/>
@@ -2481,10 +2634,7 @@
           <w:szCs w:val="26"/>
           <w:shd w:val="clear" w:color="auto" w:fill="FFFFFF"/>
         </w:rPr>
-        <w:t>. Disponível em: &lt;</w:t>
-      </w:r>
-      <w:r>
-        <w:t xml:space="preserve"> </w:t>
+        <w:t xml:space="preserve">, </w:t>
       </w:r>
       <w:r>
         <w:rPr>
@@ -2494,7 +2644,7 @@
           <w:szCs w:val="26"/>
           <w:shd w:val="clear" w:color="auto" w:fill="FFFFFF"/>
         </w:rPr>
-        <w:t>http://www.revistaagropecuaria.com.br/2019/10/18/estufas-agricolas-quais-as-vantagens-da-sua-utilizacao/</w:t>
+        <w:t>Viçosa-MG, 18 de out. de 2019</w:t>
       </w:r>
       <w:r>
         <w:rPr>
@@ -2504,19 +2654,11 @@
           <w:szCs w:val="26"/>
           <w:shd w:val="clear" w:color="auto" w:fill="FFFFFF"/>
         </w:rPr>
-        <w:t>&gt;. Acesso em: 27 de mar. de 2023.</w:t>
-      </w:r>
-    </w:p>
-    <w:p>
-      <w:pPr>
-        <w:spacing w:before="360" w:after="240" w:line="240" w:lineRule="auto"/>
-        <w:jc w:val="both"/>
-        <w:rPr>
-          <w:rFonts w:ascii="Arial" w:hAnsi="Arial" w:cs="Arial"/>
-          <w:sz w:val="24"/>
-          <w:szCs w:val="24"/>
-        </w:rPr>
-      </w:pPr>
+        <w:t>. Disponível em: &lt;</w:t>
+      </w:r>
+      <w:r>
+        <w:t xml:space="preserve"> </w:t>
+      </w:r>
       <w:r>
         <w:rPr>
           <w:rFonts w:ascii="Arial" w:hAnsi="Arial" w:cs="Arial"/>
@@ -2525,62 +2667,29 @@
           <w:szCs w:val="26"/>
           <w:shd w:val="clear" w:color="auto" w:fill="FFFFFF"/>
         </w:rPr>
-        <w:t>Fernandes, Isla. Estufas agrícolas: suas funções e a arte de cultivar!</w:t>
-      </w:r>
-      <w:r>
-        <w:rPr>
-          <w:rFonts w:ascii="Arial" w:hAnsi="Arial" w:cs="Arial"/>
-          <w:color w:val="212121"/>
-          <w:sz w:val="24"/>
-          <w:szCs w:val="24"/>
-          <w:shd w:val="clear" w:color="auto" w:fill="FFFFFF"/>
-        </w:rPr>
-        <w:t> </w:t>
-      </w:r>
-      <w:r>
-        <w:rPr>
-          <w:rStyle w:val="Forte"/>
+        <w:t>http://www.revistaagropecuaria.com.br/2019/10/18/estufas-agricolas-quais-as-vantagens-da-sua-utilizacao/</w:t>
+      </w:r>
+      <w:r>
+        <w:rPr>
           <w:rFonts w:ascii="Arial" w:hAnsi="Arial" w:cs="Arial"/>
           <w:color w:val="212121"/>
           <w:sz w:val="24"/>
           <w:szCs w:val="26"/>
           <w:shd w:val="clear" w:color="auto" w:fill="FFFFFF"/>
         </w:rPr>
-        <w:t>Agropós – Pós-graduação a distância</w:t>
-      </w:r>
-      <w:r>
-        <w:rPr>
-          <w:rFonts w:ascii="Arial" w:hAnsi="Arial" w:cs="Arial"/>
-          <w:color w:val="212121"/>
-          <w:sz w:val="24"/>
-          <w:szCs w:val="24"/>
-          <w:shd w:val="clear" w:color="auto" w:fill="FFFFFF"/>
-        </w:rPr>
-        <w:t>, 2022</w:t>
-      </w:r>
-      <w:r>
-        <w:rPr>
-          <w:rFonts w:ascii="Arial" w:hAnsi="Arial" w:cs="Arial"/>
-          <w:color w:val="212121"/>
-          <w:sz w:val="24"/>
-          <w:szCs w:val="24"/>
-          <w:shd w:val="clear" w:color="auto" w:fill="FFFFFF"/>
-        </w:rPr>
-        <w:t>. Disponível em: &lt;</w:t>
-      </w:r>
-      <w:r>
-        <w:t xml:space="preserve"> </w:t>
-      </w:r>
-      <w:r>
-        <w:rPr>
-          <w:rFonts w:ascii="Arial" w:hAnsi="Arial" w:cs="Arial"/>
-          <w:color w:val="212121"/>
-          <w:sz w:val="24"/>
-          <w:szCs w:val="24"/>
-          <w:shd w:val="clear" w:color="auto" w:fill="FFFFFF"/>
-        </w:rPr>
-        <w:t xml:space="preserve">https://agropos.com.br/estufas-agricolas/ &gt;. Acesso em: </w:t>
-      </w:r>
+        <w:t>&gt;. Acesso em: 27 de mar. de 2023.</w:t>
+      </w:r>
+    </w:p>
+    <w:p>
+      <w:pPr>
+        <w:spacing w:before="360" w:after="240" w:line="240" w:lineRule="auto"/>
+        <w:jc w:val="both"/>
+        <w:rPr>
+          <w:rFonts w:ascii="Arial" w:hAnsi="Arial" w:cs="Arial"/>
+          <w:sz w:val="24"/>
+          <w:szCs w:val="24"/>
+        </w:rPr>
+      </w:pPr>
       <w:r>
         <w:rPr>
           <w:rFonts w:ascii="Arial" w:hAnsi="Arial" w:cs="Arial"/>
@@ -2589,30 +2698,141 @@
           <w:szCs w:val="26"/>
           <w:shd w:val="clear" w:color="auto" w:fill="FFFFFF"/>
         </w:rPr>
-        <w:t>27 de mar. de 2023.</w:t>
-      </w:r>
-    </w:p>
-    <w:p>
-      <w:pPr>
-        <w:spacing w:before="360" w:after="240" w:line="240" w:lineRule="auto"/>
-        <w:jc w:val="both"/>
-        <w:rPr>
+        <w:t>Fernandes, Isla. Estufas agrícolas: suas funções e a arte de cultivar!</w:t>
+      </w:r>
+      <w:r>
+        <w:rPr>
+          <w:rFonts w:ascii="Arial" w:hAnsi="Arial" w:cs="Arial"/>
+          <w:color w:val="212121"/>
+          <w:sz w:val="24"/>
+          <w:szCs w:val="24"/>
+          <w:shd w:val="clear" w:color="auto" w:fill="FFFFFF"/>
+        </w:rPr>
+        <w:t> </w:t>
+      </w:r>
+      <w:proofErr w:type="spellStart"/>
+      <w:r>
+        <w:rPr>
+          <w:rStyle w:val="Forte"/>
           <w:rFonts w:ascii="Arial" w:hAnsi="Arial" w:cs="Arial"/>
           <w:color w:val="212121"/>
           <w:sz w:val="24"/>
           <w:szCs w:val="26"/>
           <w:shd w:val="clear" w:color="auto" w:fill="FFFFFF"/>
         </w:rPr>
-      </w:pPr>
-      <w:r>
-        <w:rPr>
+        <w:t>Agropós</w:t>
+      </w:r>
+      <w:proofErr w:type="spellEnd"/>
+      <w:r>
+        <w:rPr>
+          <w:rStyle w:val="Forte"/>
           <w:rFonts w:ascii="Arial" w:hAnsi="Arial" w:cs="Arial"/>
           <w:color w:val="212121"/>
           <w:sz w:val="24"/>
           <w:szCs w:val="26"/>
           <w:shd w:val="clear" w:color="auto" w:fill="FFFFFF"/>
         </w:rPr>
-        <w:t>Lestingi, Ivone. Barbosa, Katia. Ferreira, Dagoberto. et al. Automatização de Estufa para Cultivo de Hostaliça.</w:t>
+        <w:t xml:space="preserve"> – Pós-graduação a distância</w:t>
+      </w:r>
+      <w:r>
+        <w:rPr>
+          <w:rFonts w:ascii="Arial" w:hAnsi="Arial" w:cs="Arial"/>
+          <w:color w:val="212121"/>
+          <w:sz w:val="24"/>
+          <w:szCs w:val="24"/>
+          <w:shd w:val="clear" w:color="auto" w:fill="FFFFFF"/>
+        </w:rPr>
+        <w:t>, 2022</w:t>
+      </w:r>
+      <w:r>
+        <w:rPr>
+          <w:rFonts w:ascii="Arial" w:hAnsi="Arial" w:cs="Arial"/>
+          <w:color w:val="212121"/>
+          <w:sz w:val="24"/>
+          <w:szCs w:val="24"/>
+          <w:shd w:val="clear" w:color="auto" w:fill="FFFFFF"/>
+        </w:rPr>
+        <w:t>. Disponível em: &lt;</w:t>
+      </w:r>
+      <w:r>
+        <w:t xml:space="preserve"> </w:t>
+      </w:r>
+      <w:r>
+        <w:rPr>
+          <w:rFonts w:ascii="Arial" w:hAnsi="Arial" w:cs="Arial"/>
+          <w:color w:val="212121"/>
+          <w:sz w:val="24"/>
+          <w:szCs w:val="24"/>
+          <w:shd w:val="clear" w:color="auto" w:fill="FFFFFF"/>
+        </w:rPr>
+        <w:t xml:space="preserve">https://agropos.com.br/estufas-agricolas/ &gt;. Acesso em: </w:t>
+      </w:r>
+      <w:r>
+        <w:rPr>
+          <w:rFonts w:ascii="Arial" w:hAnsi="Arial" w:cs="Arial"/>
+          <w:color w:val="212121"/>
+          <w:sz w:val="24"/>
+          <w:szCs w:val="26"/>
+          <w:shd w:val="clear" w:color="auto" w:fill="FFFFFF"/>
+        </w:rPr>
+        <w:t>27 de mar. de 2023.</w:t>
+      </w:r>
+    </w:p>
+    <w:p>
+      <w:pPr>
+        <w:spacing w:before="360" w:after="240" w:line="240" w:lineRule="auto"/>
+        <w:jc w:val="both"/>
+        <w:rPr>
+          <w:rFonts w:ascii="Arial" w:hAnsi="Arial" w:cs="Arial"/>
+          <w:color w:val="212121"/>
+          <w:sz w:val="24"/>
+          <w:szCs w:val="26"/>
+          <w:shd w:val="clear" w:color="auto" w:fill="FFFFFF"/>
+        </w:rPr>
+      </w:pPr>
+      <w:proofErr w:type="spellStart"/>
+      <w:r>
+        <w:rPr>
+          <w:rFonts w:ascii="Arial" w:hAnsi="Arial" w:cs="Arial"/>
+          <w:color w:val="212121"/>
+          <w:sz w:val="24"/>
+          <w:szCs w:val="26"/>
+          <w:shd w:val="clear" w:color="auto" w:fill="FFFFFF"/>
+        </w:rPr>
+        <w:t>Lestingi</w:t>
+      </w:r>
+      <w:proofErr w:type="spellEnd"/>
+      <w:r>
+        <w:rPr>
+          <w:rFonts w:ascii="Arial" w:hAnsi="Arial" w:cs="Arial"/>
+          <w:color w:val="212121"/>
+          <w:sz w:val="24"/>
+          <w:szCs w:val="26"/>
+          <w:shd w:val="clear" w:color="auto" w:fill="FFFFFF"/>
+        </w:rPr>
+        <w:t xml:space="preserve">, Ivone. Barbosa, Katia. Ferreira, Dagoberto. et al. Automatização de Estufa para Cultivo de </w:t>
+      </w:r>
+      <w:proofErr w:type="spellStart"/>
+      <w:r>
+        <w:rPr>
+          <w:rFonts w:ascii="Arial" w:hAnsi="Arial" w:cs="Arial"/>
+          <w:color w:val="212121"/>
+          <w:sz w:val="24"/>
+          <w:szCs w:val="26"/>
+          <w:shd w:val="clear" w:color="auto" w:fill="FFFFFF"/>
+        </w:rPr>
+        <w:t>Hostaliça</w:t>
+      </w:r>
+      <w:proofErr w:type="spellEnd"/>
+      <w:r>
+        <w:rPr>
+          <w:rFonts w:ascii="Arial" w:hAnsi="Arial" w:cs="Arial"/>
+          <w:color w:val="212121"/>
+          <w:sz w:val="24"/>
+          <w:szCs w:val="26"/>
+          <w:shd w:val="clear" w:color="auto" w:fill="FFFFFF"/>
+        </w:rPr>
+        <w:t>.</w:t>
       </w:r>
       <w:r>
         <w:rPr>
@@ -2931,7 +3151,7 @@
 </file>
 
 <file path=word/endnotes.xml><?xml version="1.0" encoding="utf-8"?>
-<w:endnotes xmlns:wpc="http://schemas.microsoft.com/office/word/2010/wordprocessingCanvas" xmlns:cx="http://schemas.microsoft.com/office/drawing/2014/chartex" xmlns:cx1="http://schemas.microsoft.com/office/drawing/2015/9/8/chartex" xmlns:cx2="http://schemas.microsoft.com/office/drawing/2015/10/21/chartex" xmlns:cx3="http://schemas.microsoft.com/office/drawing/2016/5/9/chartex" xmlns:cx4="http://schemas.microsoft.com/office/drawing/2016/5/10/chartex" xmlns:cx5="http://schemas.microsoft.com/office/drawing/2016/5/11/chartex" xmlns:cx6="http://schemas.microsoft.com/office/drawing/2016/5/12/chartex" xmlns:cx7="http://schemas.microsoft.com/office/drawing/2016/5/13/chartex" xmlns:cx8="http://schemas.microsoft.com/office/drawing/2016/5/14/chartex" xmlns:mc="http://schemas.openxmlformats.org/markup-compatibility/2006" xmlns:aink="http://schemas.microsoft.com/office/drawing/2016/ink" xmlns:am3d="http://schemas.microsoft.com/office/drawing/2017/model3d" xmlns:o="urn:schemas-microsoft-com:office:office" xmlns:r="http://schemas.openxmlformats.org/officeDocument/2006/relationships" xmlns:m="http://schemas.openxmlformats.org/officeDocument/2006/math" xmlns:v="urn:schemas-microsoft-com:vml" xmlns:wp14="http://schemas.microsoft.com/office/word/2010/wordprocessingDrawing" xmlns:wp="http://schemas.openxmlformats.org/drawingml/2006/wordprocessingDrawing" xmlns:w10="urn:schemas-microsoft-com:office:word" xmlns:w="http://schemas.openxmlformats.org/wordprocessingml/2006/main" xmlns:w14="http://schemas.microsoft.com/office/word/2010/wordml" xmlns:w15="http://schemas.microsoft.com/office/word/2012/wordml" xmlns:w16cex="http://schemas.microsoft.com/office/word/2018/wordml/cex" xmlns:w16cid="http://schemas.microsoft.com/office/word/2016/wordml/cid" xmlns:w16="http://schemas.microsoft.com/office/word/2018/wordml" xmlns:w16se="http://schemas.microsoft.com/office/word/2015/wordml/symex" xmlns:wpg="http://schemas.microsoft.com/office/word/2010/wordprocessingGroup" xmlns:wpi="http://schemas.microsoft.com/office/word/2010/wordprocessingInk" xmlns:wne="http://schemas.microsoft.com/office/word/2006/wordml" xmlns:wps="http://schemas.microsoft.com/office/word/2010/wordprocessingShape" mc:Ignorable="w14 w15 w16se w16cid w16 w16cex wp14">
+<w:endnotes xmlns:wpc="http://schemas.microsoft.com/office/word/2010/wordprocessingCanvas" xmlns:cx="http://schemas.microsoft.com/office/drawing/2014/chartex" xmlns:cx1="http://schemas.microsoft.com/office/drawing/2015/9/8/chartex" xmlns:cx2="http://schemas.microsoft.com/office/drawing/2015/10/21/chartex" xmlns:cx3="http://schemas.microsoft.com/office/drawing/2016/5/9/chartex" xmlns:cx4="http://schemas.microsoft.com/office/drawing/2016/5/10/chartex" xmlns:cx5="http://schemas.microsoft.com/office/drawing/2016/5/11/chartex" xmlns:cx6="http://schemas.microsoft.com/office/drawing/2016/5/12/chartex" xmlns:cx7="http://schemas.microsoft.com/office/drawing/2016/5/13/chartex" xmlns:cx8="http://schemas.microsoft.com/office/drawing/2016/5/14/chartex" xmlns:mc="http://schemas.openxmlformats.org/markup-compatibility/2006" xmlns:aink="http://schemas.microsoft.com/office/drawing/2016/ink" xmlns:am3d="http://schemas.microsoft.com/office/drawing/2017/model3d" xmlns:o="urn:schemas-microsoft-com:office:office" xmlns:oel="http://schemas.microsoft.com/office/2019/extlst" xmlns:r="http://schemas.openxmlformats.org/officeDocument/2006/relationships" xmlns:m="http://schemas.openxmlformats.org/officeDocument/2006/math" xmlns:v="urn:schemas-microsoft-com:vml" xmlns:wp14="http://schemas.microsoft.com/office/word/2010/wordprocessingDrawing" xmlns:wp="http://schemas.openxmlformats.org/drawingml/2006/wordprocessingDrawing" xmlns:w10="urn:schemas-microsoft-com:office:word" xmlns:w="http://schemas.openxmlformats.org/wordprocessingml/2006/main" xmlns:w14="http://schemas.microsoft.com/office/word/2010/wordml" xmlns:w15="http://schemas.microsoft.com/office/word/2012/wordml" xmlns:w16cex="http://schemas.microsoft.com/office/word/2018/wordml/cex" xmlns:w16cid="http://schemas.microsoft.com/office/word/2016/wordml/cid" xmlns:w16="http://schemas.microsoft.com/office/word/2018/wordml" xmlns:w16sdtdh="http://schemas.microsoft.com/office/word/2020/wordml/sdtdatahash" xmlns:w16se="http://schemas.microsoft.com/office/word/2015/wordml/symex" xmlns:wpg="http://schemas.microsoft.com/office/word/2010/wordprocessingGroup" xmlns:wpi="http://schemas.microsoft.com/office/word/2010/wordprocessingInk" xmlns:wne="http://schemas.microsoft.com/office/word/2006/wordml" xmlns:wps="http://schemas.microsoft.com/office/word/2010/wordprocessingShape" mc:Ignorable="w14 w15 w16se w16cid w16 w16cex w16sdtdh wp14">
   <w:endnote w:type="separator" w:id="-1">
     <w:p>
       <w:pPr>
@@ -2956,7 +3176,7 @@
 </file>
 
 <file path=word/footer1.xml><?xml version="1.0" encoding="utf-8"?>
-<w:ftr xmlns:wpc="http://schemas.microsoft.com/office/word/2010/wordprocessingCanvas" xmlns:cx="http://schemas.microsoft.com/office/drawing/2014/chartex" xmlns:cx1="http://schemas.microsoft.com/office/drawing/2015/9/8/chartex" xmlns:cx2="http://schemas.microsoft.com/office/drawing/2015/10/21/chartex" xmlns:cx3="http://schemas.microsoft.com/office/drawing/2016/5/9/chartex" xmlns:cx4="http://schemas.microsoft.com/office/drawing/2016/5/10/chartex" xmlns:cx5="http://schemas.microsoft.com/office/drawing/2016/5/11/chartex" xmlns:cx6="http://schemas.microsoft.com/office/drawing/2016/5/12/chartex" xmlns:cx7="http://schemas.microsoft.com/office/drawing/2016/5/13/chartex" xmlns:cx8="http://schemas.microsoft.com/office/drawing/2016/5/14/chartex" xmlns:mc="http://schemas.openxmlformats.org/markup-compatibility/2006" xmlns:aink="http://schemas.microsoft.com/office/drawing/2016/ink" xmlns:am3d="http://schemas.microsoft.com/office/drawing/2017/model3d" xmlns:o="urn:schemas-microsoft-com:office:office" xmlns:r="http://schemas.openxmlformats.org/officeDocument/2006/relationships" xmlns:m="http://schemas.openxmlformats.org/officeDocument/2006/math" xmlns:v="urn:schemas-microsoft-com:vml" xmlns:wp14="http://schemas.microsoft.com/office/word/2010/wordprocessingDrawing" xmlns:wp="http://schemas.openxmlformats.org/drawingml/2006/wordprocessingDrawing" xmlns:w10="urn:schemas-microsoft-com:office:word" xmlns:w="http://schemas.openxmlformats.org/wordprocessingml/2006/main" xmlns:w14="http://schemas.microsoft.com/office/word/2010/wordml" xmlns:w15="http://schemas.microsoft.com/office/word/2012/wordml" xmlns:w16cex="http://schemas.microsoft.com/office/word/2018/wordml/cex" xmlns:w16cid="http://schemas.microsoft.com/office/word/2016/wordml/cid" xmlns:w16="http://schemas.microsoft.com/office/word/2018/wordml" xmlns:w16se="http://schemas.microsoft.com/office/word/2015/wordml/symex" xmlns:wpg="http://schemas.microsoft.com/office/word/2010/wordprocessingGroup" xmlns:wpi="http://schemas.microsoft.com/office/word/2010/wordprocessingInk" xmlns:wne="http://schemas.microsoft.com/office/word/2006/wordml" xmlns:wps="http://schemas.microsoft.com/office/word/2010/wordprocessingShape" mc:Ignorable="w14 w15 w16se w16cid w16 w16cex wp14">
+<w:ftr xmlns:wpc="http://schemas.microsoft.com/office/word/2010/wordprocessingCanvas" xmlns:cx="http://schemas.microsoft.com/office/drawing/2014/chartex" xmlns:cx1="http://schemas.microsoft.com/office/drawing/2015/9/8/chartex" xmlns:cx2="http://schemas.microsoft.com/office/drawing/2015/10/21/chartex" xmlns:cx3="http://schemas.microsoft.com/office/drawing/2016/5/9/chartex" xmlns:cx4="http://schemas.microsoft.com/office/drawing/2016/5/10/chartex" xmlns:cx5="http://schemas.microsoft.com/office/drawing/2016/5/11/chartex" xmlns:cx6="http://schemas.microsoft.com/office/drawing/2016/5/12/chartex" xmlns:cx7="http://schemas.microsoft.com/office/drawing/2016/5/13/chartex" xmlns:cx8="http://schemas.microsoft.com/office/drawing/2016/5/14/chartex" xmlns:mc="http://schemas.openxmlformats.org/markup-compatibility/2006" xmlns:aink="http://schemas.microsoft.com/office/drawing/2016/ink" xmlns:am3d="http://schemas.microsoft.com/office/drawing/2017/model3d" xmlns:o="urn:schemas-microsoft-com:office:office" xmlns:oel="http://schemas.microsoft.com/office/2019/extlst" xmlns:r="http://schemas.openxmlformats.org/officeDocument/2006/relationships" xmlns:m="http://schemas.openxmlformats.org/officeDocument/2006/math" xmlns:v="urn:schemas-microsoft-com:vml" xmlns:wp14="http://schemas.microsoft.com/office/word/2010/wordprocessingDrawing" xmlns:wp="http://schemas.openxmlformats.org/drawingml/2006/wordprocessingDrawing" xmlns:w10="urn:schemas-microsoft-com:office:word" xmlns:w="http://schemas.openxmlformats.org/wordprocessingml/2006/main" xmlns:w14="http://schemas.microsoft.com/office/word/2010/wordml" xmlns:w15="http://schemas.microsoft.com/office/word/2012/wordml" xmlns:w16cex="http://schemas.microsoft.com/office/word/2018/wordml/cex" xmlns:w16cid="http://schemas.microsoft.com/office/word/2016/wordml/cid" xmlns:w16="http://schemas.microsoft.com/office/word/2018/wordml" xmlns:w16sdtdh="http://schemas.microsoft.com/office/word/2020/wordml/sdtdatahash" xmlns:w16se="http://schemas.microsoft.com/office/word/2015/wordml/symex" xmlns:wpg="http://schemas.microsoft.com/office/word/2010/wordprocessingGroup" xmlns:wpi="http://schemas.microsoft.com/office/word/2010/wordprocessingInk" xmlns:wne="http://schemas.microsoft.com/office/word/2006/wordml" xmlns:wps="http://schemas.microsoft.com/office/word/2010/wordprocessingShape" mc:Ignorable="w14 w15 w16se w16cid w16 w16cex w16sdtdh wp14">
   <w:p>
     <w:pPr>
       <w:pStyle w:val="Rodap"/>
@@ -2966,7 +3186,7 @@
 </file>
 
 <file path=word/footer2.xml><?xml version="1.0" encoding="utf-8"?>
-<w:ftr xmlns:wpc="http://schemas.microsoft.com/office/word/2010/wordprocessingCanvas" xmlns:cx="http://schemas.microsoft.com/office/drawing/2014/chartex" xmlns:cx1="http://schemas.microsoft.com/office/drawing/2015/9/8/chartex" xmlns:cx2="http://schemas.microsoft.com/office/drawing/2015/10/21/chartex" xmlns:cx3="http://schemas.microsoft.com/office/drawing/2016/5/9/chartex" xmlns:cx4="http://schemas.microsoft.com/office/drawing/2016/5/10/chartex" xmlns:cx5="http://schemas.microsoft.com/office/drawing/2016/5/11/chartex" xmlns:cx6="http://schemas.microsoft.com/office/drawing/2016/5/12/chartex" xmlns:cx7="http://schemas.microsoft.com/office/drawing/2016/5/13/chartex" xmlns:cx8="http://schemas.microsoft.com/office/drawing/2016/5/14/chartex" xmlns:mc="http://schemas.openxmlformats.org/markup-compatibility/2006" xmlns:aink="http://schemas.microsoft.com/office/drawing/2016/ink" xmlns:am3d="http://schemas.microsoft.com/office/drawing/2017/model3d" xmlns:o="urn:schemas-microsoft-com:office:office" xmlns:r="http://schemas.openxmlformats.org/officeDocument/2006/relationships" xmlns:m="http://schemas.openxmlformats.org/officeDocument/2006/math" xmlns:v="urn:schemas-microsoft-com:vml" xmlns:wp14="http://schemas.microsoft.com/office/word/2010/wordprocessingDrawing" xmlns:wp="http://schemas.openxmlformats.org/drawingml/2006/wordprocessingDrawing" xmlns:w10="urn:schemas-microsoft-com:office:word" xmlns:w="http://schemas.openxmlformats.org/wordprocessingml/2006/main" xmlns:w14="http://schemas.microsoft.com/office/word/2010/wordml" xmlns:w15="http://schemas.microsoft.com/office/word/2012/wordml" xmlns:w16cex="http://schemas.microsoft.com/office/word/2018/wordml/cex" xmlns:w16cid="http://schemas.microsoft.com/office/word/2016/wordml/cid" xmlns:w16="http://schemas.microsoft.com/office/word/2018/wordml" xmlns:w16se="http://schemas.microsoft.com/office/word/2015/wordml/symex" xmlns:wpg="http://schemas.microsoft.com/office/word/2010/wordprocessingGroup" xmlns:wpi="http://schemas.microsoft.com/office/word/2010/wordprocessingInk" xmlns:wne="http://schemas.microsoft.com/office/word/2006/wordml" xmlns:wps="http://schemas.microsoft.com/office/word/2010/wordprocessingShape" mc:Ignorable="w14 w15 w16se w16cid w16 w16cex wp14">
+<w:ftr xmlns:wpc="http://schemas.microsoft.com/office/word/2010/wordprocessingCanvas" xmlns:cx="http://schemas.microsoft.com/office/drawing/2014/chartex" xmlns:cx1="http://schemas.microsoft.com/office/drawing/2015/9/8/chartex" xmlns:cx2="http://schemas.microsoft.com/office/drawing/2015/10/21/chartex" xmlns:cx3="http://schemas.microsoft.com/office/drawing/2016/5/9/chartex" xmlns:cx4="http://schemas.microsoft.com/office/drawing/2016/5/10/chartex" xmlns:cx5="http://schemas.microsoft.com/office/drawing/2016/5/11/chartex" xmlns:cx6="http://schemas.microsoft.com/office/drawing/2016/5/12/chartex" xmlns:cx7="http://schemas.microsoft.com/office/drawing/2016/5/13/chartex" xmlns:cx8="http://schemas.microsoft.com/office/drawing/2016/5/14/chartex" xmlns:mc="http://schemas.openxmlformats.org/markup-compatibility/2006" xmlns:aink="http://schemas.microsoft.com/office/drawing/2016/ink" xmlns:am3d="http://schemas.microsoft.com/office/drawing/2017/model3d" xmlns:o="urn:schemas-microsoft-com:office:office" xmlns:oel="http://schemas.microsoft.com/office/2019/extlst" xmlns:r="http://schemas.openxmlformats.org/officeDocument/2006/relationships" xmlns:m="http://schemas.openxmlformats.org/officeDocument/2006/math" xmlns:v="urn:schemas-microsoft-com:vml" xmlns:wp14="http://schemas.microsoft.com/office/word/2010/wordprocessingDrawing" xmlns:wp="http://schemas.openxmlformats.org/drawingml/2006/wordprocessingDrawing" xmlns:w10="urn:schemas-microsoft-com:office:word" xmlns:w="http://schemas.openxmlformats.org/wordprocessingml/2006/main" xmlns:w14="http://schemas.microsoft.com/office/word/2010/wordml" xmlns:w15="http://schemas.microsoft.com/office/word/2012/wordml" xmlns:w16cex="http://schemas.microsoft.com/office/word/2018/wordml/cex" xmlns:w16cid="http://schemas.microsoft.com/office/word/2016/wordml/cid" xmlns:w16="http://schemas.microsoft.com/office/word/2018/wordml" xmlns:w16sdtdh="http://schemas.microsoft.com/office/word/2020/wordml/sdtdatahash" xmlns:w16se="http://schemas.microsoft.com/office/word/2015/wordml/symex" xmlns:wpg="http://schemas.microsoft.com/office/word/2010/wordprocessingGroup" xmlns:wpi="http://schemas.microsoft.com/office/word/2010/wordprocessingInk" xmlns:wne="http://schemas.microsoft.com/office/word/2006/wordml" xmlns:wps="http://schemas.microsoft.com/office/word/2010/wordprocessingShape" mc:Ignorable="w14 w15 w16se w16cid w16 w16cex w16sdtdh wp14">
   <w:p>
     <w:pPr>
       <w:pStyle w:val="Rodap"/>
@@ -2976,7 +3196,7 @@
 </file>
 
 <file path=word/footer3.xml><?xml version="1.0" encoding="utf-8"?>
-<w:ftr xmlns:wpc="http://schemas.microsoft.com/office/word/2010/wordprocessingCanvas" xmlns:cx="http://schemas.microsoft.com/office/drawing/2014/chartex" xmlns:cx1="http://schemas.microsoft.com/office/drawing/2015/9/8/chartex" xmlns:cx2="http://schemas.microsoft.com/office/drawing/2015/10/21/chartex" xmlns:cx3="http://schemas.microsoft.com/office/drawing/2016/5/9/chartex" xmlns:cx4="http://schemas.microsoft.com/office/drawing/2016/5/10/chartex" xmlns:cx5="http://schemas.microsoft.com/office/drawing/2016/5/11/chartex" xmlns:cx6="http://schemas.microsoft.com/office/drawing/2016/5/12/chartex" xmlns:cx7="http://schemas.microsoft.com/office/drawing/2016/5/13/chartex" xmlns:cx8="http://schemas.microsoft.com/office/drawing/2016/5/14/chartex" xmlns:mc="http://schemas.openxmlformats.org/markup-compatibility/2006" xmlns:aink="http://schemas.microsoft.com/office/drawing/2016/ink" xmlns:am3d="http://schemas.microsoft.com/office/drawing/2017/model3d" xmlns:o="urn:schemas-microsoft-com:office:office" xmlns:r="http://schemas.openxmlformats.org/officeDocument/2006/relationships" xmlns:m="http://schemas.openxmlformats.org/officeDocument/2006/math" xmlns:v="urn:schemas-microsoft-com:vml" xmlns:wp14="http://schemas.microsoft.com/office/word/2010/wordprocessingDrawing" xmlns:wp="http://schemas.openxmlformats.org/drawingml/2006/wordprocessingDrawing" xmlns:w10="urn:schemas-microsoft-com:office:word" xmlns:w="http://schemas.openxmlformats.org/wordprocessingml/2006/main" xmlns:w14="http://schemas.microsoft.com/office/word/2010/wordml" xmlns:w15="http://schemas.microsoft.com/office/word/2012/wordml" xmlns:w16cex="http://schemas.microsoft.com/office/word/2018/wordml/cex" xmlns:w16cid="http://schemas.microsoft.com/office/word/2016/wordml/cid" xmlns:w16="http://schemas.microsoft.com/office/word/2018/wordml" xmlns:w16se="http://schemas.microsoft.com/office/word/2015/wordml/symex" xmlns:wpg="http://schemas.microsoft.com/office/word/2010/wordprocessingGroup" xmlns:wpi="http://schemas.microsoft.com/office/word/2010/wordprocessingInk" xmlns:wne="http://schemas.microsoft.com/office/word/2006/wordml" xmlns:wps="http://schemas.microsoft.com/office/word/2010/wordprocessingShape" mc:Ignorable="w14 w15 w16se w16cid w16 w16cex wp14">
+<w:ftr xmlns:wpc="http://schemas.microsoft.com/office/word/2010/wordprocessingCanvas" xmlns:cx="http://schemas.microsoft.com/office/drawing/2014/chartex" xmlns:cx1="http://schemas.microsoft.com/office/drawing/2015/9/8/chartex" xmlns:cx2="http://schemas.microsoft.com/office/drawing/2015/10/21/chartex" xmlns:cx3="http://schemas.microsoft.com/office/drawing/2016/5/9/chartex" xmlns:cx4="http://schemas.microsoft.com/office/drawing/2016/5/10/chartex" xmlns:cx5="http://schemas.microsoft.com/office/drawing/2016/5/11/chartex" xmlns:cx6="http://schemas.microsoft.com/office/drawing/2016/5/12/chartex" xmlns:cx7="http://schemas.microsoft.com/office/drawing/2016/5/13/chartex" xmlns:cx8="http://schemas.microsoft.com/office/drawing/2016/5/14/chartex" xmlns:mc="http://schemas.openxmlformats.org/markup-compatibility/2006" xmlns:aink="http://schemas.microsoft.com/office/drawing/2016/ink" xmlns:am3d="http://schemas.microsoft.com/office/drawing/2017/model3d" xmlns:o="urn:schemas-microsoft-com:office:office" xmlns:oel="http://schemas.microsoft.com/office/2019/extlst" xmlns:r="http://schemas.openxmlformats.org/officeDocument/2006/relationships" xmlns:m="http://schemas.openxmlformats.org/officeDocument/2006/math" xmlns:v="urn:schemas-microsoft-com:vml" xmlns:wp14="http://schemas.microsoft.com/office/word/2010/wordprocessingDrawing" xmlns:wp="http://schemas.openxmlformats.org/drawingml/2006/wordprocessingDrawing" xmlns:w10="urn:schemas-microsoft-com:office:word" xmlns:w="http://schemas.openxmlformats.org/wordprocessingml/2006/main" xmlns:w14="http://schemas.microsoft.com/office/word/2010/wordml" xmlns:w15="http://schemas.microsoft.com/office/word/2012/wordml" xmlns:w16cex="http://schemas.microsoft.com/office/word/2018/wordml/cex" xmlns:w16cid="http://schemas.microsoft.com/office/word/2016/wordml/cid" xmlns:w16="http://schemas.microsoft.com/office/word/2018/wordml" xmlns:w16sdtdh="http://schemas.microsoft.com/office/word/2020/wordml/sdtdatahash" xmlns:w16se="http://schemas.microsoft.com/office/word/2015/wordml/symex" xmlns:wpg="http://schemas.microsoft.com/office/word/2010/wordprocessingGroup" xmlns:wpi="http://schemas.microsoft.com/office/word/2010/wordprocessingInk" xmlns:wne="http://schemas.microsoft.com/office/word/2006/wordml" xmlns:wps="http://schemas.microsoft.com/office/word/2010/wordprocessingShape" mc:Ignorable="w14 w15 w16se w16cid w16 w16cex w16sdtdh wp14">
   <w:p>
     <w:pPr>
       <w:pStyle w:val="Rodap"/>
@@ -2986,7 +3206,7 @@
 </file>
 
 <file path=word/footer4.xml><?xml version="1.0" encoding="utf-8"?>
-<w:ftr xmlns:wpc="http://schemas.microsoft.com/office/word/2010/wordprocessingCanvas" xmlns:cx="http://schemas.microsoft.com/office/drawing/2014/chartex" xmlns:cx1="http://schemas.microsoft.com/office/drawing/2015/9/8/chartex" xmlns:cx2="http://schemas.microsoft.com/office/drawing/2015/10/21/chartex" xmlns:cx3="http://schemas.microsoft.com/office/drawing/2016/5/9/chartex" xmlns:cx4="http://schemas.microsoft.com/office/drawing/2016/5/10/chartex" xmlns:cx5="http://schemas.microsoft.com/office/drawing/2016/5/11/chartex" xmlns:cx6="http://schemas.microsoft.com/office/drawing/2016/5/12/chartex" xmlns:cx7="http://schemas.microsoft.com/office/drawing/2016/5/13/chartex" xmlns:cx8="http://schemas.microsoft.com/office/drawing/2016/5/14/chartex" xmlns:mc="http://schemas.openxmlformats.org/markup-compatibility/2006" xmlns:aink="http://schemas.microsoft.com/office/drawing/2016/ink" xmlns:am3d="http://schemas.microsoft.com/office/drawing/2017/model3d" xmlns:o="urn:schemas-microsoft-com:office:office" xmlns:r="http://schemas.openxmlformats.org/officeDocument/2006/relationships" xmlns:m="http://schemas.openxmlformats.org/officeDocument/2006/math" xmlns:v="urn:schemas-microsoft-com:vml" xmlns:wp14="http://schemas.microsoft.com/office/word/2010/wordprocessingDrawing" xmlns:wp="http://schemas.openxmlformats.org/drawingml/2006/wordprocessingDrawing" xmlns:w10="urn:schemas-microsoft-com:office:word" xmlns:w="http://schemas.openxmlformats.org/wordprocessingml/2006/main" xmlns:w14="http://schemas.microsoft.com/office/word/2010/wordml" xmlns:w15="http://schemas.microsoft.com/office/word/2012/wordml" xmlns:w16cex="http://schemas.microsoft.com/office/word/2018/wordml/cex" xmlns:w16cid="http://schemas.microsoft.com/office/word/2016/wordml/cid" xmlns:w16="http://schemas.microsoft.com/office/word/2018/wordml" xmlns:w16se="http://schemas.microsoft.com/office/word/2015/wordml/symex" xmlns:wpg="http://schemas.microsoft.com/office/word/2010/wordprocessingGroup" xmlns:wpi="http://schemas.microsoft.com/office/word/2010/wordprocessingInk" xmlns:wne="http://schemas.microsoft.com/office/word/2006/wordml" xmlns:wps="http://schemas.microsoft.com/office/word/2010/wordprocessingShape" mc:Ignorable="w14 w15 w16se w16cid w16 w16cex wp14">
+<w:ftr xmlns:wpc="http://schemas.microsoft.com/office/word/2010/wordprocessingCanvas" xmlns:cx="http://schemas.microsoft.com/office/drawing/2014/chartex" xmlns:cx1="http://schemas.microsoft.com/office/drawing/2015/9/8/chartex" xmlns:cx2="http://schemas.microsoft.com/office/drawing/2015/10/21/chartex" xmlns:cx3="http://schemas.microsoft.com/office/drawing/2016/5/9/chartex" xmlns:cx4="http://schemas.microsoft.com/office/drawing/2016/5/10/chartex" xmlns:cx5="http://schemas.microsoft.com/office/drawing/2016/5/11/chartex" xmlns:cx6="http://schemas.microsoft.com/office/drawing/2016/5/12/chartex" xmlns:cx7="http://schemas.microsoft.com/office/drawing/2016/5/13/chartex" xmlns:cx8="http://schemas.microsoft.com/office/drawing/2016/5/14/chartex" xmlns:mc="http://schemas.openxmlformats.org/markup-compatibility/2006" xmlns:aink="http://schemas.microsoft.com/office/drawing/2016/ink" xmlns:am3d="http://schemas.microsoft.com/office/drawing/2017/model3d" xmlns:o="urn:schemas-microsoft-com:office:office" xmlns:oel="http://schemas.microsoft.com/office/2019/extlst" xmlns:r="http://schemas.openxmlformats.org/officeDocument/2006/relationships" xmlns:m="http://schemas.openxmlformats.org/officeDocument/2006/math" xmlns:v="urn:schemas-microsoft-com:vml" xmlns:wp14="http://schemas.microsoft.com/office/word/2010/wordprocessingDrawing" xmlns:wp="http://schemas.openxmlformats.org/drawingml/2006/wordprocessingDrawing" xmlns:w10="urn:schemas-microsoft-com:office:word" xmlns:w="http://schemas.openxmlformats.org/wordprocessingml/2006/main" xmlns:w14="http://schemas.microsoft.com/office/word/2010/wordml" xmlns:w15="http://schemas.microsoft.com/office/word/2012/wordml" xmlns:w16cex="http://schemas.microsoft.com/office/word/2018/wordml/cex" xmlns:w16cid="http://schemas.microsoft.com/office/word/2016/wordml/cid" xmlns:w16="http://schemas.microsoft.com/office/word/2018/wordml" xmlns:w16sdtdh="http://schemas.microsoft.com/office/word/2020/wordml/sdtdatahash" xmlns:w16se="http://schemas.microsoft.com/office/word/2015/wordml/symex" xmlns:wpg="http://schemas.microsoft.com/office/word/2010/wordprocessingGroup" xmlns:wpi="http://schemas.microsoft.com/office/word/2010/wordprocessingInk" xmlns:wne="http://schemas.microsoft.com/office/word/2006/wordml" xmlns:wps="http://schemas.microsoft.com/office/word/2010/wordprocessingShape" mc:Ignorable="w14 w15 w16se w16cid w16 w16cex w16sdtdh wp14">
   <w:p>
     <w:pPr>
       <w:pStyle w:val="Rodap"/>
@@ -3120,7 +3340,7 @@
               <v:stroke joinstyle="miter"/>
               <v:path gradientshapeok="t" o:connecttype="rect"/>
             </v:shapetype>
-            <v:shape id="Caixa de Texto 56" o:spid="_x0000_s1026" type="#_x0000_t202" style="position:absolute;margin-left:67.6pt;margin-top:0;width:118.8pt;height:21.25pt;z-index:251659264;visibility:visible;mso-wrap-style:square;mso-width-percent:0;mso-height-percent:0;mso-wrap-distance-left:9pt;mso-wrap-distance-top:0;mso-wrap-distance-right:9pt;mso-wrap-distance-bottom:0;mso-position-horizontal:right;mso-position-horizontal-relative:margin;mso-position-vertical:top;mso-position-vertical-relative:bottom-margin-area;mso-width-percent:0;mso-height-percent:0;mso-width-relative:margin;mso-height-relative:margin;v-text-anchor:top" o:gfxdata="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" filled="f" stroked="f" strokeweight=".5pt">
+            <v:shape id="Caixa de Texto 56" o:spid="_x0000_s1026" type="#_x0000_t202" style="position:absolute;margin-left:67.6pt;margin-top:0;width:118.8pt;height:21.25pt;z-index:251659264;visibility:visible;mso-wrap-style:square;mso-width-percent:0;mso-height-percent:0;mso-wrap-distance-left:9pt;mso-wrap-distance-top:0;mso-wrap-distance-right:9pt;mso-wrap-distance-bottom:0;mso-position-horizontal:right;mso-position-horizontal-relative:margin;mso-position-vertical:top;mso-position-vertical-relative:bottom-margin-area;mso-width-percent:0;mso-height-percent:0;mso-width-relative:margin;mso-height-relative:margin;v-text-anchor:top" o:gfxdata="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" filled="f" stroked="f" strokeweight=".5pt">
               <v:textbox style="mso-fit-shape-to-text:t">
                 <w:txbxContent>
                   <w:p>
@@ -3260,7 +3480,7 @@
             </wp:anchor>
           </w:drawing>
         </mc:Choice>
-        <mc:Fallback xmlns:oel="http://schemas.microsoft.com/office/2019/extlst" xmlns:w16sdtdh="http://schemas.microsoft.com/office/word/2020/wordml/sdtdatahash">
+        <mc:Fallback>
           <w:pict>
             <v:rect w14:anchorId="7E44ED03" id="Retângulo 58" o:spid="_x0000_s1026" style="position:absolute;margin-left:0;margin-top:0;width:425.2pt;height:2.85pt;z-index:-251656192;visibility:visible;mso-wrap-style:square;mso-width-percent:1000;mso-height-percent:0;mso-wrap-distance-left:9pt;mso-wrap-distance-top:7.2pt;mso-wrap-distance-right:9pt;mso-wrap-distance-bottom:7.2pt;mso-position-horizontal:center;mso-position-horizontal-relative:margin;mso-position-vertical:top;mso-position-vertical-relative:bottom-margin-area;mso-width-percent:1000;mso-height-percent:0;mso-width-relative:margin;mso-height-relative:margin;v-text-anchor:middle" o:gfxdata="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" fillcolor="#4f81bd [3204]" stroked="f" strokeweight="2pt">
               <v:path arrowok="t"/>
@@ -3275,7 +3495,7 @@
 </file>
 
 <file path=word/footnotes.xml><?xml version="1.0" encoding="utf-8"?>
-<w:footnotes xmlns:wpc="http://schemas.microsoft.com/office/word/2010/wordprocessingCanvas" xmlns:cx="http://schemas.microsoft.com/office/drawing/2014/chartex" xmlns:cx1="http://schemas.microsoft.com/office/drawing/2015/9/8/chartex" xmlns:cx2="http://schemas.microsoft.com/office/drawing/2015/10/21/chartex" xmlns:cx3="http://schemas.microsoft.com/office/drawing/2016/5/9/chartex" xmlns:cx4="http://schemas.microsoft.com/office/drawing/2016/5/10/chartex" xmlns:cx5="http://schemas.microsoft.com/office/drawing/2016/5/11/chartex" xmlns:cx6="http://schemas.microsoft.com/office/drawing/2016/5/12/chartex" xmlns:cx7="http://schemas.microsoft.com/office/drawing/2016/5/13/chartex" xmlns:cx8="http://schemas.microsoft.com/office/drawing/2016/5/14/chartex" xmlns:mc="http://schemas.openxmlformats.org/markup-compatibility/2006" xmlns:aink="http://schemas.microsoft.com/office/drawing/2016/ink" xmlns:am3d="http://schemas.microsoft.com/office/drawing/2017/model3d" xmlns:o="urn:schemas-microsoft-com:office:office" xmlns:r="http://schemas.openxmlformats.org/officeDocument/2006/relationships" xmlns:m="http://schemas.openxmlformats.org/officeDocument/2006/math" xmlns:v="urn:schemas-microsoft-com:vml" xmlns:wp14="http://schemas.microsoft.com/office/word/2010/wordprocessingDrawing" xmlns:wp="http://schemas.openxmlformats.org/drawingml/2006/wordprocessingDrawing" xmlns:w10="urn:schemas-microsoft-com:office:word" xmlns:w="http://schemas.openxmlformats.org/wordprocessingml/2006/main" xmlns:w14="http://schemas.microsoft.com/office/word/2010/wordml" xmlns:w15="http://schemas.microsoft.com/office/word/2012/wordml" xmlns:w16cex="http://schemas.microsoft.com/office/word/2018/wordml/cex" xmlns:w16cid="http://schemas.microsoft.com/office/word/2016/wordml/cid" xmlns:w16="http://schemas.microsoft.com/office/word/2018/wordml" xmlns:w16se="http://schemas.microsoft.com/office/word/2015/wordml/symex" xmlns:wpg="http://schemas.microsoft.com/office/word/2010/wordprocessingGroup" xmlns:wpi="http://schemas.microsoft.com/office/word/2010/wordprocessingInk" xmlns:wne="http://schemas.microsoft.com/office/word/2006/wordml" xmlns:wps="http://schemas.microsoft.com/office/word/2010/wordprocessingShape" mc:Ignorable="w14 w15 w16se w16cid w16 w16cex wp14">
+<w:footnotes xmlns:wpc="http://schemas.microsoft.com/office/word/2010/wordprocessingCanvas" xmlns:cx="http://schemas.microsoft.com/office/drawing/2014/chartex" xmlns:cx1="http://schemas.microsoft.com/office/drawing/2015/9/8/chartex" xmlns:cx2="http://schemas.microsoft.com/office/drawing/2015/10/21/chartex" xmlns:cx3="http://schemas.microsoft.com/office/drawing/2016/5/9/chartex" xmlns:cx4="http://schemas.microsoft.com/office/drawing/2016/5/10/chartex" xmlns:cx5="http://schemas.microsoft.com/office/drawing/2016/5/11/chartex" xmlns:cx6="http://schemas.microsoft.com/office/drawing/2016/5/12/chartex" xmlns:cx7="http://schemas.microsoft.com/office/drawing/2016/5/13/chartex" xmlns:cx8="http://schemas.microsoft.com/office/drawing/2016/5/14/chartex" xmlns:mc="http://schemas.openxmlformats.org/markup-compatibility/2006" xmlns:aink="http://schemas.microsoft.com/office/drawing/2016/ink" xmlns:am3d="http://schemas.microsoft.com/office/drawing/2017/model3d" xmlns:o="urn:schemas-microsoft-com:office:office" xmlns:oel="http://schemas.microsoft.com/office/2019/extlst" xmlns:r="http://schemas.openxmlformats.org/officeDocument/2006/relationships" xmlns:m="http://schemas.openxmlformats.org/officeDocument/2006/math" xmlns:v="urn:schemas-microsoft-com:vml" xmlns:wp14="http://schemas.microsoft.com/office/word/2010/wordprocessingDrawing" xmlns:wp="http://schemas.openxmlformats.org/drawingml/2006/wordprocessingDrawing" xmlns:w10="urn:schemas-microsoft-com:office:word" xmlns:w="http://schemas.openxmlformats.org/wordprocessingml/2006/main" xmlns:w14="http://schemas.microsoft.com/office/word/2010/wordml" xmlns:w15="http://schemas.microsoft.com/office/word/2012/wordml" xmlns:w16cex="http://schemas.microsoft.com/office/word/2018/wordml/cex" xmlns:w16cid="http://schemas.microsoft.com/office/word/2016/wordml/cid" xmlns:w16="http://schemas.microsoft.com/office/word/2018/wordml" xmlns:w16sdtdh="http://schemas.microsoft.com/office/word/2020/wordml/sdtdatahash" xmlns:w16se="http://schemas.microsoft.com/office/word/2015/wordml/symex" xmlns:wpg="http://schemas.microsoft.com/office/word/2010/wordprocessingGroup" xmlns:wpi="http://schemas.microsoft.com/office/word/2010/wordprocessingInk" xmlns:wne="http://schemas.microsoft.com/office/word/2006/wordml" xmlns:wps="http://schemas.microsoft.com/office/word/2010/wordprocessingShape" mc:Ignorable="w14 w15 w16se w16cid w16 w16cex w16sdtdh wp14">
   <w:footnote w:type="separator" w:id="-1">
     <w:p>
       <w:pPr>
@@ -3300,7 +3520,7 @@
 </file>
 
 <file path=word/header1.xml><?xml version="1.0" encoding="utf-8"?>
-<w:hdr xmlns:wpc="http://schemas.microsoft.com/office/word/2010/wordprocessingCanvas" xmlns:cx="http://schemas.microsoft.com/office/drawing/2014/chartex" xmlns:cx1="http://schemas.microsoft.com/office/drawing/2015/9/8/chartex" xmlns:cx2="http://schemas.microsoft.com/office/drawing/2015/10/21/chartex" xmlns:cx3="http://schemas.microsoft.com/office/drawing/2016/5/9/chartex" xmlns:cx4="http://schemas.microsoft.com/office/drawing/2016/5/10/chartex" xmlns:cx5="http://schemas.microsoft.com/office/drawing/2016/5/11/chartex" xmlns:cx6="http://schemas.microsoft.com/office/drawing/2016/5/12/chartex" xmlns:cx7="http://schemas.microsoft.com/office/drawing/2016/5/13/chartex" xmlns:cx8="http://schemas.microsoft.com/office/drawing/2016/5/14/chartex" xmlns:mc="http://schemas.openxmlformats.org/markup-compatibility/2006" xmlns:aink="http://schemas.microsoft.com/office/drawing/2016/ink" xmlns:am3d="http://schemas.microsoft.com/office/drawing/2017/model3d" xmlns:o="urn:schemas-microsoft-com:office:office" xmlns:r="http://schemas.openxmlformats.org/officeDocument/2006/relationships" xmlns:m="http://schemas.openxmlformats.org/officeDocument/2006/math" xmlns:v="urn:schemas-microsoft-com:vml" xmlns:wp14="http://schemas.microsoft.com/office/word/2010/wordprocessingDrawing" xmlns:wp="http://schemas.openxmlformats.org/drawingml/2006/wordprocessingDrawing" xmlns:w10="urn:schemas-microsoft-com:office:word" xmlns:w="http://schemas.openxmlformats.org/wordprocessingml/2006/main" xmlns:w14="http://schemas.microsoft.com/office/word/2010/wordml" xmlns:w15="http://schemas.microsoft.com/office/word/2012/wordml" xmlns:w16cex="http://schemas.microsoft.com/office/word/2018/wordml/cex" xmlns:w16cid="http://schemas.microsoft.com/office/word/2016/wordml/cid" xmlns:w16="http://schemas.microsoft.com/office/word/2018/wordml" xmlns:w16se="http://schemas.microsoft.com/office/word/2015/wordml/symex" xmlns:wpg="http://schemas.microsoft.com/office/word/2010/wordprocessingGroup" xmlns:wpi="http://schemas.microsoft.com/office/word/2010/wordprocessingInk" xmlns:wne="http://schemas.microsoft.com/office/word/2006/wordml" xmlns:wps="http://schemas.microsoft.com/office/word/2010/wordprocessingShape" mc:Ignorable="w14 w15 w16se w16cid w16 w16cex wp14">
+<w:hdr xmlns:wpc="http://schemas.microsoft.com/office/word/2010/wordprocessingCanvas" xmlns:cx="http://schemas.microsoft.com/office/drawing/2014/chartex" xmlns:cx1="http://schemas.microsoft.com/office/drawing/2015/9/8/chartex" xmlns:cx2="http://schemas.microsoft.com/office/drawing/2015/10/21/chartex" xmlns:cx3="http://schemas.microsoft.com/office/drawing/2016/5/9/chartex" xmlns:cx4="http://schemas.microsoft.com/office/drawing/2016/5/10/chartex" xmlns:cx5="http://schemas.microsoft.com/office/drawing/2016/5/11/chartex" xmlns:cx6="http://schemas.microsoft.com/office/drawing/2016/5/12/chartex" xmlns:cx7="http://schemas.microsoft.com/office/drawing/2016/5/13/chartex" xmlns:cx8="http://schemas.microsoft.com/office/drawing/2016/5/14/chartex" xmlns:mc="http://schemas.openxmlformats.org/markup-compatibility/2006" xmlns:aink="http://schemas.microsoft.com/office/drawing/2016/ink" xmlns:am3d="http://schemas.microsoft.com/office/drawing/2017/model3d" xmlns:o="urn:schemas-microsoft-com:office:office" xmlns:oel="http://schemas.microsoft.com/office/2019/extlst" xmlns:r="http://schemas.openxmlformats.org/officeDocument/2006/relationships" xmlns:m="http://schemas.openxmlformats.org/officeDocument/2006/math" xmlns:v="urn:schemas-microsoft-com:vml" xmlns:wp14="http://schemas.microsoft.com/office/word/2010/wordprocessingDrawing" xmlns:wp="http://schemas.openxmlformats.org/drawingml/2006/wordprocessingDrawing" xmlns:w10="urn:schemas-microsoft-com:office:word" xmlns:w="http://schemas.openxmlformats.org/wordprocessingml/2006/main" xmlns:w14="http://schemas.microsoft.com/office/word/2010/wordml" xmlns:w15="http://schemas.microsoft.com/office/word/2012/wordml" xmlns:w16cex="http://schemas.microsoft.com/office/word/2018/wordml/cex" xmlns:w16cid="http://schemas.microsoft.com/office/word/2016/wordml/cid" xmlns:w16="http://schemas.microsoft.com/office/word/2018/wordml" xmlns:w16sdtdh="http://schemas.microsoft.com/office/word/2020/wordml/sdtdatahash" xmlns:w16se="http://schemas.microsoft.com/office/word/2015/wordml/symex" xmlns:wpg="http://schemas.microsoft.com/office/word/2010/wordprocessingGroup" xmlns:wpi="http://schemas.microsoft.com/office/word/2010/wordprocessingInk" xmlns:wne="http://schemas.microsoft.com/office/word/2006/wordml" xmlns:wps="http://schemas.microsoft.com/office/word/2010/wordprocessingShape" mc:Ignorable="w14 w15 w16se w16cid w16 w16cex w16sdtdh wp14">
   <w:p>
     <w:pPr>
       <w:pStyle w:val="Cabealho"/>
@@ -3310,7 +3530,7 @@
 </file>
 
 <file path=word/header2.xml><?xml version="1.0" encoding="utf-8"?>
-<w:hdr xmlns:wpc="http://schemas.microsoft.com/office/word/2010/wordprocessingCanvas" xmlns:cx="http://schemas.microsoft.com/office/drawing/2014/chartex" xmlns:cx1="http://schemas.microsoft.com/office/drawing/2015/9/8/chartex" xmlns:cx2="http://schemas.microsoft.com/office/drawing/2015/10/21/chartex" xmlns:cx3="http://schemas.microsoft.com/office/drawing/2016/5/9/chartex" xmlns:cx4="http://schemas.microsoft.com/office/drawing/2016/5/10/chartex" xmlns:cx5="http://schemas.microsoft.com/office/drawing/2016/5/11/chartex" xmlns:cx6="http://schemas.microsoft.com/office/drawing/2016/5/12/chartex" xmlns:cx7="http://schemas.microsoft.com/office/drawing/2016/5/13/chartex" xmlns:cx8="http://schemas.microsoft.com/office/drawing/2016/5/14/chartex" xmlns:mc="http://schemas.openxmlformats.org/markup-compatibility/2006" xmlns:aink="http://schemas.microsoft.com/office/drawing/2016/ink" xmlns:am3d="http://schemas.microsoft.com/office/drawing/2017/model3d" xmlns:o="urn:schemas-microsoft-com:office:office" xmlns:r="http://schemas.openxmlformats.org/officeDocument/2006/relationships" xmlns:m="http://schemas.openxmlformats.org/officeDocument/2006/math" xmlns:v="urn:schemas-microsoft-com:vml" xmlns:wp14="http://schemas.microsoft.com/office/word/2010/wordprocessingDrawing" xmlns:wp="http://schemas.openxmlformats.org/drawingml/2006/wordprocessingDrawing" xmlns:w10="urn:schemas-microsoft-com:office:word" xmlns:w="http://schemas.openxmlformats.org/wordprocessingml/2006/main" xmlns:w14="http://schemas.microsoft.com/office/word/2010/wordml" xmlns:w15="http://schemas.microsoft.com/office/word/2012/wordml" xmlns:w16cex="http://schemas.microsoft.com/office/word/2018/wordml/cex" xmlns:w16cid="http://schemas.microsoft.com/office/word/2016/wordml/cid" xmlns:w16="http://schemas.microsoft.com/office/word/2018/wordml" xmlns:w16se="http://schemas.microsoft.com/office/word/2015/wordml/symex" xmlns:wpg="http://schemas.microsoft.com/office/word/2010/wordprocessingGroup" xmlns:wpi="http://schemas.microsoft.com/office/word/2010/wordprocessingInk" xmlns:wne="http://schemas.microsoft.com/office/word/2006/wordml" xmlns:wps="http://schemas.microsoft.com/office/word/2010/wordprocessingShape" mc:Ignorable="w14 w15 w16se w16cid w16 w16cex wp14">
+<w:hdr xmlns:wpc="http://schemas.microsoft.com/office/word/2010/wordprocessingCanvas" xmlns:cx="http://schemas.microsoft.com/office/drawing/2014/chartex" xmlns:cx1="http://schemas.microsoft.com/office/drawing/2015/9/8/chartex" xmlns:cx2="http://schemas.microsoft.com/office/drawing/2015/10/21/chartex" xmlns:cx3="http://schemas.microsoft.com/office/drawing/2016/5/9/chartex" xmlns:cx4="http://schemas.microsoft.com/office/drawing/2016/5/10/chartex" xmlns:cx5="http://schemas.microsoft.com/office/drawing/2016/5/11/chartex" xmlns:cx6="http://schemas.microsoft.com/office/drawing/2016/5/12/chartex" xmlns:cx7="http://schemas.microsoft.com/office/drawing/2016/5/13/chartex" xmlns:cx8="http://schemas.microsoft.com/office/drawing/2016/5/14/chartex" xmlns:mc="http://schemas.openxmlformats.org/markup-compatibility/2006" xmlns:aink="http://schemas.microsoft.com/office/drawing/2016/ink" xmlns:am3d="http://schemas.microsoft.com/office/drawing/2017/model3d" xmlns:o="urn:schemas-microsoft-com:office:office" xmlns:oel="http://schemas.microsoft.com/office/2019/extlst" xmlns:r="http://schemas.openxmlformats.org/officeDocument/2006/relationships" xmlns:m="http://schemas.openxmlformats.org/officeDocument/2006/math" xmlns:v="urn:schemas-microsoft-com:vml" xmlns:wp14="http://schemas.microsoft.com/office/word/2010/wordprocessingDrawing" xmlns:wp="http://schemas.openxmlformats.org/drawingml/2006/wordprocessingDrawing" xmlns:w10="urn:schemas-microsoft-com:office:word" xmlns:w="http://schemas.openxmlformats.org/wordprocessingml/2006/main" xmlns:w14="http://schemas.microsoft.com/office/word/2010/wordml" xmlns:w15="http://schemas.microsoft.com/office/word/2012/wordml" xmlns:w16cex="http://schemas.microsoft.com/office/word/2018/wordml/cex" xmlns:w16cid="http://schemas.microsoft.com/office/word/2016/wordml/cid" xmlns:w16="http://schemas.microsoft.com/office/word/2018/wordml" xmlns:w16sdtdh="http://schemas.microsoft.com/office/word/2020/wordml/sdtdatahash" xmlns:w16se="http://schemas.microsoft.com/office/word/2015/wordml/symex" xmlns:wpg="http://schemas.microsoft.com/office/word/2010/wordprocessingGroup" xmlns:wpi="http://schemas.microsoft.com/office/word/2010/wordprocessingInk" xmlns:wne="http://schemas.microsoft.com/office/word/2006/wordml" xmlns:wps="http://schemas.microsoft.com/office/word/2010/wordprocessingShape" mc:Ignorable="w14 w15 w16se w16cid w16 w16cex w16sdtdh wp14">
   <w:p>
     <w:pPr>
       <w:pStyle w:val="Cabealho"/>
@@ -3320,7 +3540,7 @@
 </file>
 
 <file path=word/header3.xml><?xml version="1.0" encoding="utf-8"?>
-<w:hdr xmlns:wpc="http://schemas.microsoft.com/office/word/2010/wordprocessingCanvas" xmlns:cx="http://schemas.microsoft.com/office/drawing/2014/chartex" xmlns:cx1="http://schemas.microsoft.com/office/drawing/2015/9/8/chartex" xmlns:cx2="http://schemas.microsoft.com/office/drawing/2015/10/21/chartex" xmlns:cx3="http://schemas.microsoft.com/office/drawing/2016/5/9/chartex" xmlns:cx4="http://schemas.microsoft.com/office/drawing/2016/5/10/chartex" xmlns:cx5="http://schemas.microsoft.com/office/drawing/2016/5/11/chartex" xmlns:cx6="http://schemas.microsoft.com/office/drawing/2016/5/12/chartex" xmlns:cx7="http://schemas.microsoft.com/office/drawing/2016/5/13/chartex" xmlns:cx8="http://schemas.microsoft.com/office/drawing/2016/5/14/chartex" xmlns:mc="http://schemas.openxmlformats.org/markup-compatibility/2006" xmlns:aink="http://schemas.microsoft.com/office/drawing/2016/ink" xmlns:am3d="http://schemas.microsoft.com/office/drawing/2017/model3d" xmlns:o="urn:schemas-microsoft-com:office:office" xmlns:r="http://schemas.openxmlformats.org/officeDocument/2006/relationships" xmlns:m="http://schemas.openxmlformats.org/officeDocument/2006/math" xmlns:v="urn:schemas-microsoft-com:vml" xmlns:wp14="http://schemas.microsoft.com/office/word/2010/wordprocessingDrawing" xmlns:wp="http://schemas.openxmlformats.org/drawingml/2006/wordprocessingDrawing" xmlns:w10="urn:schemas-microsoft-com:office:word" xmlns:w="http://schemas.openxmlformats.org/wordprocessingml/2006/main" xmlns:w14="http://schemas.microsoft.com/office/word/2010/wordml" xmlns:w15="http://schemas.microsoft.com/office/word/2012/wordml" xmlns:w16cex="http://schemas.microsoft.com/office/word/2018/wordml/cex" xmlns:w16cid="http://schemas.microsoft.com/office/word/2016/wordml/cid" xmlns:w16="http://schemas.microsoft.com/office/word/2018/wordml" xmlns:w16se="http://schemas.microsoft.com/office/word/2015/wordml/symex" xmlns:wpg="http://schemas.microsoft.com/office/word/2010/wordprocessingGroup" xmlns:wpi="http://schemas.microsoft.com/office/word/2010/wordprocessingInk" xmlns:wne="http://schemas.microsoft.com/office/word/2006/wordml" xmlns:wps="http://schemas.microsoft.com/office/word/2010/wordprocessingShape" mc:Ignorable="w14 w15 w16se w16cid w16 w16cex wp14">
+<w:hdr xmlns:wpc="http://schemas.microsoft.com/office/word/2010/wordprocessingCanvas" xmlns:cx="http://schemas.microsoft.com/office/drawing/2014/chartex" xmlns:cx1="http://schemas.microsoft.com/office/drawing/2015/9/8/chartex" xmlns:cx2="http://schemas.microsoft.com/office/drawing/2015/10/21/chartex" xmlns:cx3="http://schemas.microsoft.com/office/drawing/2016/5/9/chartex" xmlns:cx4="http://schemas.microsoft.com/office/drawing/2016/5/10/chartex" xmlns:cx5="http://schemas.microsoft.com/office/drawing/2016/5/11/chartex" xmlns:cx6="http://schemas.microsoft.com/office/drawing/2016/5/12/chartex" xmlns:cx7="http://schemas.microsoft.com/office/drawing/2016/5/13/chartex" xmlns:cx8="http://schemas.microsoft.com/office/drawing/2016/5/14/chartex" xmlns:mc="http://schemas.openxmlformats.org/markup-compatibility/2006" xmlns:aink="http://schemas.microsoft.com/office/drawing/2016/ink" xmlns:am3d="http://schemas.microsoft.com/office/drawing/2017/model3d" xmlns:o="urn:schemas-microsoft-com:office:office" xmlns:oel="http://schemas.microsoft.com/office/2019/extlst" xmlns:r="http://schemas.openxmlformats.org/officeDocument/2006/relationships" xmlns:m="http://schemas.openxmlformats.org/officeDocument/2006/math" xmlns:v="urn:schemas-microsoft-com:vml" xmlns:wp14="http://schemas.microsoft.com/office/word/2010/wordprocessingDrawing" xmlns:wp="http://schemas.openxmlformats.org/drawingml/2006/wordprocessingDrawing" xmlns:w10="urn:schemas-microsoft-com:office:word" xmlns:w="http://schemas.openxmlformats.org/wordprocessingml/2006/main" xmlns:w14="http://schemas.microsoft.com/office/word/2010/wordml" xmlns:w15="http://schemas.microsoft.com/office/word/2012/wordml" xmlns:w16cex="http://schemas.microsoft.com/office/word/2018/wordml/cex" xmlns:w16cid="http://schemas.microsoft.com/office/word/2016/wordml/cid" xmlns:w16="http://schemas.microsoft.com/office/word/2018/wordml" xmlns:w16sdtdh="http://schemas.microsoft.com/office/word/2020/wordml/sdtdatahash" xmlns:w16se="http://schemas.microsoft.com/office/word/2015/wordml/symex" xmlns:wpg="http://schemas.microsoft.com/office/word/2010/wordprocessingGroup" xmlns:wpi="http://schemas.microsoft.com/office/word/2010/wordprocessingInk" xmlns:wne="http://schemas.microsoft.com/office/word/2006/wordml" xmlns:wps="http://schemas.microsoft.com/office/word/2010/wordprocessingShape" mc:Ignorable="w14 w15 w16se w16cid w16 w16cex w16sdtdh wp14">
   <w:p>
     <w:pPr>
       <w:pStyle w:val="Cabealho"/>
@@ -3330,7 +3550,7 @@
 </file>
 
 <file path=word/header4.xml><?xml version="1.0" encoding="utf-8"?>
-<w:hdr xmlns:wpc="http://schemas.microsoft.com/office/word/2010/wordprocessingCanvas" xmlns:cx="http://schemas.microsoft.com/office/drawing/2014/chartex" xmlns:cx1="http://schemas.microsoft.com/office/drawing/2015/9/8/chartex" xmlns:cx2="http://schemas.microsoft.com/office/drawing/2015/10/21/chartex" xmlns:cx3="http://schemas.microsoft.com/office/drawing/2016/5/9/chartex" xmlns:cx4="http://schemas.microsoft.com/office/drawing/2016/5/10/chartex" xmlns:cx5="http://schemas.microsoft.com/office/drawing/2016/5/11/chartex" xmlns:cx6="http://schemas.microsoft.com/office/drawing/2016/5/12/chartex" xmlns:cx7="http://schemas.microsoft.com/office/drawing/2016/5/13/chartex" xmlns:cx8="http://schemas.microsoft.com/office/drawing/2016/5/14/chartex" xmlns:mc="http://schemas.openxmlformats.org/markup-compatibility/2006" xmlns:aink="http://schemas.microsoft.com/office/drawing/2016/ink" xmlns:am3d="http://schemas.microsoft.com/office/drawing/2017/model3d" xmlns:o="urn:schemas-microsoft-com:office:office" xmlns:r="http://schemas.openxmlformats.org/officeDocument/2006/relationships" xmlns:m="http://schemas.openxmlformats.org/officeDocument/2006/math" xmlns:v="urn:schemas-microsoft-com:vml" xmlns:wp14="http://schemas.microsoft.com/office/word/2010/wordprocessingDrawing" xmlns:wp="http://schemas.openxmlformats.org/drawingml/2006/wordprocessingDrawing" xmlns:w10="urn:schemas-microsoft-com:office:word" xmlns:w="http://schemas.openxmlformats.org/wordprocessingml/2006/main" xmlns:w14="http://schemas.microsoft.com/office/word/2010/wordml" xmlns:w15="http://schemas.microsoft.com/office/word/2012/wordml" xmlns:w16cex="http://schemas.microsoft.com/office/word/2018/wordml/cex" xmlns:w16cid="http://schemas.microsoft.com/office/word/2016/wordml/cid" xmlns:w16="http://schemas.microsoft.com/office/word/2018/wordml" xmlns:w16se="http://schemas.microsoft.com/office/word/2015/wordml/symex" xmlns:wpg="http://schemas.microsoft.com/office/word/2010/wordprocessingGroup" xmlns:wpi="http://schemas.microsoft.com/office/word/2010/wordprocessingInk" xmlns:wne="http://schemas.microsoft.com/office/word/2006/wordml" xmlns:wps="http://schemas.microsoft.com/office/word/2010/wordprocessingShape" mc:Ignorable="w14 w15 w16se w16cid w16 w16cex wp14">
+<w:hdr xmlns:wpc="http://schemas.microsoft.com/office/word/2010/wordprocessingCanvas" xmlns:cx="http://schemas.microsoft.com/office/drawing/2014/chartex" xmlns:cx1="http://schemas.microsoft.com/office/drawing/2015/9/8/chartex" xmlns:cx2="http://schemas.microsoft.com/office/drawing/2015/10/21/chartex" xmlns:cx3="http://schemas.microsoft.com/office/drawing/2016/5/9/chartex" xmlns:cx4="http://schemas.microsoft.com/office/drawing/2016/5/10/chartex" xmlns:cx5="http://schemas.microsoft.com/office/drawing/2016/5/11/chartex" xmlns:cx6="http://schemas.microsoft.com/office/drawing/2016/5/12/chartex" xmlns:cx7="http://schemas.microsoft.com/office/drawing/2016/5/13/chartex" xmlns:cx8="http://schemas.microsoft.com/office/drawing/2016/5/14/chartex" xmlns:mc="http://schemas.openxmlformats.org/markup-compatibility/2006" xmlns:aink="http://schemas.microsoft.com/office/drawing/2016/ink" xmlns:am3d="http://schemas.microsoft.com/office/drawing/2017/model3d" xmlns:o="urn:schemas-microsoft-com:office:office" xmlns:oel="http://schemas.microsoft.com/office/2019/extlst" xmlns:r="http://schemas.openxmlformats.org/officeDocument/2006/relationships" xmlns:m="http://schemas.openxmlformats.org/officeDocument/2006/math" xmlns:v="urn:schemas-microsoft-com:vml" xmlns:wp14="http://schemas.microsoft.com/office/word/2010/wordprocessingDrawing" xmlns:wp="http://schemas.openxmlformats.org/drawingml/2006/wordprocessingDrawing" xmlns:w10="urn:schemas-microsoft-com:office:word" xmlns:w="http://schemas.openxmlformats.org/wordprocessingml/2006/main" xmlns:w14="http://schemas.microsoft.com/office/word/2010/wordml" xmlns:w15="http://schemas.microsoft.com/office/word/2012/wordml" xmlns:w16cex="http://schemas.microsoft.com/office/word/2018/wordml/cex" xmlns:w16cid="http://schemas.microsoft.com/office/word/2016/wordml/cid" xmlns:w16="http://schemas.microsoft.com/office/word/2018/wordml" xmlns:w16sdtdh="http://schemas.microsoft.com/office/word/2020/wordml/sdtdatahash" xmlns:w16se="http://schemas.microsoft.com/office/word/2015/wordml/symex" xmlns:wpg="http://schemas.microsoft.com/office/word/2010/wordprocessingGroup" xmlns:wpi="http://schemas.microsoft.com/office/word/2010/wordprocessingInk" xmlns:wne="http://schemas.microsoft.com/office/word/2006/wordml" xmlns:wps="http://schemas.microsoft.com/office/word/2010/wordprocessingShape" mc:Ignorable="w14 w15 w16se w16cid w16 w16cex w16sdtdh wp14">
   <w:p>
     <w:pPr>
       <w:pStyle w:val="Cabealho"/>
@@ -3358,7 +3578,7 @@
 </file>
 
 <file path=word/numbering.xml><?xml version="1.0" encoding="utf-8"?>
-<w:numbering xmlns:wpc="http://schemas.microsoft.com/office/word/2010/wordprocessingCanvas" xmlns:cx="http://schemas.microsoft.com/office/drawing/2014/chartex" xmlns:cx1="http://schemas.microsoft.com/office/drawing/2015/9/8/chartex" xmlns:cx2="http://schemas.microsoft.com/office/drawing/2015/10/21/chartex" xmlns:cx3="http://schemas.microsoft.com/office/drawing/2016/5/9/chartex" xmlns:cx4="http://schemas.microsoft.com/office/drawing/2016/5/10/chartex" xmlns:cx5="http://schemas.microsoft.com/office/drawing/2016/5/11/chartex" xmlns:cx6="http://schemas.microsoft.com/office/drawing/2016/5/12/chartex" xmlns:cx7="http://schemas.microsoft.com/office/drawing/2016/5/13/chartex" xmlns:cx8="http://schemas.microsoft.com/office/drawing/2016/5/14/chartex" xmlns:mc="http://schemas.openxmlformats.org/markup-compatibility/2006" xmlns:aink="http://schemas.microsoft.com/office/drawing/2016/ink" xmlns:am3d="http://schemas.microsoft.com/office/drawing/2017/model3d" xmlns:o="urn:schemas-microsoft-com:office:office" xmlns:r="http://schemas.openxmlformats.org/officeDocument/2006/relationships" xmlns:m="http://schemas.openxmlformats.org/officeDocument/2006/math" xmlns:v="urn:schemas-microsoft-com:vml" xmlns:wp14="http://schemas.microsoft.com/office/word/2010/wordprocessingDrawing" xmlns:wp="http://schemas.openxmlformats.org/drawingml/2006/wordprocessingDrawing" xmlns:w10="urn:schemas-microsoft-com:office:word" xmlns:w="http://schemas.openxmlformats.org/wordprocessingml/2006/main" xmlns:w14="http://schemas.microsoft.com/office/word/2010/wordml" xmlns:w15="http://schemas.microsoft.com/office/word/2012/wordml" xmlns:w16cex="http://schemas.microsoft.com/office/word/2018/wordml/cex" xmlns:w16cid="http://schemas.microsoft.com/office/word/2016/wordml/cid" xmlns:w16="http://schemas.microsoft.com/office/word/2018/wordml" xmlns:w16se="http://schemas.microsoft.com/office/word/2015/wordml/symex" xmlns:wpg="http://schemas.microsoft.com/office/word/2010/wordprocessingGroup" xmlns:wpi="http://schemas.microsoft.com/office/word/2010/wordprocessingInk" xmlns:wne="http://schemas.microsoft.com/office/word/2006/wordml" xmlns:wps="http://schemas.microsoft.com/office/word/2010/wordprocessingShape" mc:Ignorable="w14 w15 w16se w16cid w16 w16cex wp14">
+<w:numbering xmlns:wpc="http://schemas.microsoft.com/office/word/2010/wordprocessingCanvas" xmlns:cx="http://schemas.microsoft.com/office/drawing/2014/chartex" xmlns:cx1="http://schemas.microsoft.com/office/drawing/2015/9/8/chartex" xmlns:cx2="http://schemas.microsoft.com/office/drawing/2015/10/21/chartex" xmlns:cx3="http://schemas.microsoft.com/office/drawing/2016/5/9/chartex" xmlns:cx4="http://schemas.microsoft.com/office/drawing/2016/5/10/chartex" xmlns:cx5="http://schemas.microsoft.com/office/drawing/2016/5/11/chartex" xmlns:cx6="http://schemas.microsoft.com/office/drawing/2016/5/12/chartex" xmlns:cx7="http://schemas.microsoft.com/office/drawing/2016/5/13/chartex" xmlns:cx8="http://schemas.microsoft.com/office/drawing/2016/5/14/chartex" xmlns:mc="http://schemas.openxmlformats.org/markup-compatibility/2006" xmlns:aink="http://schemas.microsoft.com/office/drawing/2016/ink" xmlns:am3d="http://schemas.microsoft.com/office/drawing/2017/model3d" xmlns:o="urn:schemas-microsoft-com:office:office" xmlns:oel="http://schemas.microsoft.com/office/2019/extlst" xmlns:r="http://schemas.openxmlformats.org/officeDocument/2006/relationships" xmlns:m="http://schemas.openxmlformats.org/officeDocument/2006/math" xmlns:v="urn:schemas-microsoft-com:vml" xmlns:wp14="http://schemas.microsoft.com/office/word/2010/wordprocessingDrawing" xmlns:wp="http://schemas.openxmlformats.org/drawingml/2006/wordprocessingDrawing" xmlns:w10="urn:schemas-microsoft-com:office:word" xmlns:w="http://schemas.openxmlformats.org/wordprocessingml/2006/main" xmlns:w14="http://schemas.microsoft.com/office/word/2010/wordml" xmlns:w15="http://schemas.microsoft.com/office/word/2012/wordml" xmlns:w16cex="http://schemas.microsoft.com/office/word/2018/wordml/cex" xmlns:w16cid="http://schemas.microsoft.com/office/word/2016/wordml/cid" xmlns:w16="http://schemas.microsoft.com/office/word/2018/wordml" xmlns:w16sdtdh="http://schemas.microsoft.com/office/word/2020/wordml/sdtdatahash" xmlns:w16se="http://schemas.microsoft.com/office/word/2015/wordml/symex" xmlns:wpg="http://schemas.microsoft.com/office/word/2010/wordprocessingGroup" xmlns:wpi="http://schemas.microsoft.com/office/word/2010/wordprocessingInk" xmlns:wne="http://schemas.microsoft.com/office/word/2006/wordml" xmlns:wps="http://schemas.microsoft.com/office/word/2010/wordprocessingShape" mc:Ignorable="w14 w15 w16se w16cid w16 w16cex w16sdtdh wp14">
   <w:abstractNum w:abstractNumId="0" w15:restartNumberingAfterBreak="0">
     <w:nsid w:val="07562666"/>
     <w:multiLevelType w:val="hybridMultilevel"/>
@@ -3653,20 +3873,20 @@
       </w:pPr>
     </w:lvl>
   </w:abstractNum>
-  <w:num w:numId="1">
+  <w:num w:numId="1" w16cid:durableId="1530871192">
     <w:abstractNumId w:val="0"/>
   </w:num>
-  <w:num w:numId="2">
+  <w:num w:numId="2" w16cid:durableId="390231441">
     <w:abstractNumId w:val="1"/>
   </w:num>
-  <w:num w:numId="3">
+  <w:num w:numId="3" w16cid:durableId="19596253">
     <w:abstractNumId w:val="2"/>
   </w:num>
 </w:numbering>
 </file>
 
 <file path=word/styles.xml><?xml version="1.0" encoding="utf-8"?>
-<w:styles xmlns:mc="http://schemas.openxmlformats.org/markup-compatibility/2006" xmlns:r="http://schemas.openxmlformats.org/officeDocument/2006/relationships" xmlns:w="http://schemas.openxmlformats.org/wordprocessingml/2006/main" xmlns:w14="http://schemas.microsoft.com/office/word/2010/wordml" xmlns:w15="http://schemas.microsoft.com/office/word/2012/wordml" xmlns:w16cex="http://schemas.microsoft.com/office/word/2018/wordml/cex" xmlns:w16cid="http://schemas.microsoft.com/office/word/2016/wordml/cid" xmlns:w16="http://schemas.microsoft.com/office/word/2018/wordml" xmlns:w16se="http://schemas.microsoft.com/office/word/2015/wordml/symex" mc:Ignorable="w14 w15 w16se w16cid w16 w16cex">
+<w:styles xmlns:mc="http://schemas.openxmlformats.org/markup-compatibility/2006" xmlns:r="http://schemas.openxmlformats.org/officeDocument/2006/relationships" xmlns:w="http://schemas.openxmlformats.org/wordprocessingml/2006/main" xmlns:w14="http://schemas.microsoft.com/office/word/2010/wordml" xmlns:w15="http://schemas.microsoft.com/office/word/2012/wordml" xmlns:w16cex="http://schemas.microsoft.com/office/word/2018/wordml/cex" xmlns:w16cid="http://schemas.microsoft.com/office/word/2016/wordml/cid" xmlns:w16="http://schemas.microsoft.com/office/word/2018/wordml" xmlns:w16sdtdh="http://schemas.microsoft.com/office/word/2020/wordml/sdtdatahash" xmlns:w16se="http://schemas.microsoft.com/office/word/2015/wordml/symex" mc:Ignorable="w14 w15 w16se w16cid w16 w16cex w16sdtdh">
   <w:docDefaults>
     <w:rPrDefault>
       <w:rPr>

</xml_diff>